<commit_message>
Added Schedule Information and Table Specification.
</commit_message>
<xml_diff>
--- a/eskaysoft-wireframes.docx
+++ b/eskaysoft-wireframes.docx
@@ -3,61 +3,591 @@
 <w:document xmlns:ve="http://schemas.openxmlformats.org/markup-compatibility/2006" xmlns:o="urn:schemas-microsoft-com:office:office" xmlns:r="http://schemas.openxmlformats.org/officeDocument/2006/relationships" xmlns:m="http://schemas.openxmlformats.org/officeDocument/2006/math" xmlns:v="urn:schemas-microsoft-com:vml" xmlns:wp="http://schemas.openxmlformats.org/drawingml/2006/wordprocessingDrawing" xmlns:w10="urn:schemas-microsoft-com:office:word" xmlns:w="http://schemas.openxmlformats.org/wordprocessingml/2006/main" xmlns:wne="http://schemas.microsoft.com/office/word/2006/wordml">
   <w:body>
     <w:p>
+      <w:pPr>
+        <w:pStyle w:val="Heading1"/>
+        <w:jc w:val="center"/>
+        <w:rPr>
+          <w:sz w:val="40"/>
+          <w:szCs w:val="40"/>
+          <w:u w:val="single"/>
+        </w:rPr>
+      </w:pPr>
+      <w:proofErr w:type="spellStart"/>
+      <w:r>
+        <w:rPr>
+          <w:sz w:val="40"/>
+          <w:szCs w:val="40"/>
+          <w:u w:val="single"/>
+          <w:shd w:val="clear" w:color="auto" w:fill="F79646" w:themeFill="accent6"/>
+        </w:rPr>
+        <w:t>WireFrames</w:t>
+      </w:r>
+      <w:proofErr w:type="spellEnd"/>
+      <w:r>
+        <w:rPr>
+          <w:sz w:val="40"/>
+          <w:szCs w:val="40"/>
+          <w:u w:val="single"/>
+          <w:shd w:val="clear" w:color="auto" w:fill="F79646" w:themeFill="accent6"/>
+        </w:rPr>
+        <w:t xml:space="preserve"> and Table Names</w:t>
+      </w:r>
+    </w:p>
+    <w:p>
+      <w:pPr>
+        <w:pStyle w:val="Heading1"/>
+        <w:rPr>
+          <w:u w:val="single"/>
+        </w:rPr>
+      </w:pPr>
       <w:proofErr w:type="gramStart"/>
       <w:r>
-        <w:t>Dated :</w:t>
+        <w:rPr>
+          <w:u w:val="single"/>
+        </w:rPr>
+        <w:t>1.S</w:t>
+      </w:r>
+      <w:r>
+        <w:rPr>
+          <w:u w:val="single"/>
+        </w:rPr>
+        <w:t>chedule</w:t>
       </w:r>
       <w:proofErr w:type="gramEnd"/>
       <w:r>
-        <w:t xml:space="preserve"> 29</w:t>
-      </w:r>
-      <w:r>
         <w:rPr>
-          <w:vertAlign w:val="superscript"/>
+          <w:u w:val="single"/>
         </w:rPr>
-        <w:t>th</w:t>
-      </w:r>
-      <w:r>
-        <w:t xml:space="preserve"> December 2017</w:t>
-      </w:r>
+        <w:t xml:space="preserve">  Information :</w:t>
+      </w:r>
+    </w:p>
+    <w:p>
       <w:r>
         <w:t xml:space="preserve"> </w:t>
       </w:r>
-    </w:p>
-    <w:p>
       <w:proofErr w:type="gramStart"/>
       <w:r>
-        <w:t>Manufacturer  screen</w:t>
+        <w:t>Inputs :</w:t>
       </w:r>
       <w:proofErr w:type="gramEnd"/>
       <w:r>
-        <w:t>.</w:t>
-      </w:r>
-      <w:r>
         <w:t xml:space="preserve"> </w:t>
       </w:r>
+    </w:p>
+    <w:p>
+      <w:pPr>
+        <w:pStyle w:val="ListParagraph"/>
+        <w:numPr>
+          <w:ilvl w:val="0"/>
+          <w:numId w:val="10"/>
+        </w:numPr>
+      </w:pPr>
+      <w:r>
+        <w:t xml:space="preserve">Schedule( As Schedule Name In Wireframe)  :   </w:t>
+      </w:r>
       <w:proofErr w:type="spellStart"/>
       <w:r>
-        <w:t>Akum</w:t>
+        <w:t>varchar</w:t>
       </w:r>
       <w:proofErr w:type="spellEnd"/>
       <w:r>
+        <w:t>(40)  Unique</w:t>
+      </w:r>
+    </w:p>
+    <w:p>
+      <w:pPr>
+        <w:pStyle w:val="ListParagraph"/>
+        <w:numPr>
+          <w:ilvl w:val="0"/>
+          <w:numId w:val="10"/>
+        </w:numPr>
+      </w:pPr>
+      <w:r>
+        <w:t xml:space="preserve">Main schedule( As  Schedule Type in Wireframe)  :  char(15)  </w:t>
+      </w:r>
+      <w:proofErr w:type="spellStart"/>
+      <w:r>
+        <w:t>Combobox</w:t>
+      </w:r>
+      <w:proofErr w:type="spellEnd"/>
+      <w:r>
+        <w:t xml:space="preserve"> ( Assets,</w:t>
+      </w:r>
+    </w:p>
+    <w:p>
+      <w:pPr>
+        <w:pStyle w:val="ListParagraph"/>
+      </w:pPr>
+      <w:r>
+        <w:t>Liabilities</w:t>
+      </w:r>
+      <w:r>
+        <w:t>,</w:t>
+      </w:r>
+      <w:r>
         <w:t xml:space="preserve"> </w:t>
       </w:r>
+      <w:r>
+        <w:t>Trading,</w:t>
+      </w:r>
+      <w:r>
+        <w:t xml:space="preserve"> </w:t>
+      </w:r>
+      <w:r>
+        <w:t>Profit and Loss)</w:t>
+      </w:r>
+    </w:p>
+    <w:p>
+      <w:pPr>
+        <w:pStyle w:val="ListParagraph"/>
+        <w:numPr>
+          <w:ilvl w:val="0"/>
+          <w:numId w:val="10"/>
+        </w:numPr>
+      </w:pPr>
+      <w:r>
+        <w:t>Schedule Index :</w:t>
+      </w:r>
+      <w:proofErr w:type="spellStart"/>
+      <w:r>
+        <w:t>Tinyint</w:t>
+      </w:r>
+      <w:proofErr w:type="spellEnd"/>
+      <w:r>
+        <w:t>(</w:t>
+      </w:r>
+      <w:r>
+        <w:t>2) Unique</w:t>
+      </w:r>
+    </w:p>
+    <w:p>
+      <w:pPr>
+        <w:pStyle w:val="ListParagraph"/>
+      </w:pPr>
+    </w:p>
+    <w:p>
+      <w:pPr>
+        <w:spacing w:after="0" w:line="240" w:lineRule="auto"/>
+      </w:pPr>
+      <w:r>
+        <w:t xml:space="preserve">     Table </w:t>
+      </w:r>
       <w:proofErr w:type="gramStart"/>
       <w:r>
-        <w:t>Drugs ,Saar</w:t>
+        <w:t>Name :</w:t>
       </w:r>
       <w:proofErr w:type="gramEnd"/>
       <w:r>
-        <w:t xml:space="preserve"> Biotech etc.,</w:t>
-      </w:r>
+        <w:t xml:space="preserve">  Schedules  (</w:t>
+      </w:r>
+      <w:r>
+        <w:t>1.</w:t>
+      </w:r>
+      <w:r>
+        <w:t xml:space="preserve">schid </w:t>
+      </w:r>
+      <w:proofErr w:type="spellStart"/>
+      <w:r>
+        <w:t>mediumint</w:t>
+      </w:r>
+      <w:proofErr w:type="spellEnd"/>
+      <w:r>
+        <w:t>(3),</w:t>
+      </w:r>
+      <w:r>
+        <w:t xml:space="preserve">2. </w:t>
+      </w:r>
+      <w:proofErr w:type="spellStart"/>
+      <w:r>
+        <w:t>schname</w:t>
+      </w:r>
+      <w:proofErr w:type="spellEnd"/>
+      <w:r>
+        <w:t xml:space="preserve"> </w:t>
+      </w:r>
+      <w:proofErr w:type="spellStart"/>
+      <w:r>
+        <w:t>varchar</w:t>
+      </w:r>
+      <w:proofErr w:type="spellEnd"/>
+      <w:r>
+        <w:t>(40),</w:t>
+      </w:r>
+      <w:r>
+        <w:t xml:space="preserve">3. </w:t>
+      </w:r>
+      <w:proofErr w:type="spellStart"/>
+      <w:r>
+        <w:t>Schtype</w:t>
+      </w:r>
+      <w:proofErr w:type="spellEnd"/>
+      <w:r>
+        <w:t xml:space="preserve"> </w:t>
+      </w:r>
+      <w:r>
+        <w:t xml:space="preserve">      </w:t>
+      </w:r>
+    </w:p>
+    <w:p>
+      <w:pPr>
+        <w:spacing w:after="0" w:line="240" w:lineRule="auto"/>
+      </w:pPr>
+      <w:r>
+        <w:t xml:space="preserve">                                                     </w:t>
+      </w:r>
+      <w:proofErr w:type="gramStart"/>
+      <w:r>
+        <w:t>char(</w:t>
+      </w:r>
+      <w:proofErr w:type="gramEnd"/>
+      <w:r>
+        <w:t>15),</w:t>
+      </w:r>
+      <w:r>
+        <w:t>4.</w:t>
+      </w:r>
+      <w:r>
+        <w:t xml:space="preserve">schindex </w:t>
+      </w:r>
+      <w:r>
+        <w:t xml:space="preserve">  </w:t>
+      </w:r>
+      <w:proofErr w:type="spellStart"/>
+      <w:r>
+        <w:t>tinyint</w:t>
+      </w:r>
+      <w:proofErr w:type="spellEnd"/>
+      <w:r>
+        <w:t>(2)</w:t>
+      </w:r>
+      <w:r>
+        <w:t>)</w:t>
+      </w:r>
+    </w:p>
+    <w:p>
+      <w:pPr>
+        <w:pStyle w:val="ListParagraph"/>
+      </w:pPr>
     </w:p>
     <w:p>
       <w:r>
         <w:rPr>
           <w:noProof/>
         </w:rPr>
+        <w:drawing>
+          <wp:inline distT="0" distB="0" distL="0" distR="0">
+            <wp:extent cx="5943600" cy="2920516"/>
+            <wp:effectExtent l="19050" t="0" r="0" b="0"/>
+            <wp:docPr id="8" name="Picture 1"/>
+            <wp:cNvGraphicFramePr>
+              <a:graphicFrameLocks xmlns:a="http://schemas.openxmlformats.org/drawingml/2006/main" noChangeAspect="1"/>
+            </wp:cNvGraphicFramePr>
+            <a:graphic xmlns:a="http://schemas.openxmlformats.org/drawingml/2006/main">
+              <a:graphicData uri="http://schemas.openxmlformats.org/drawingml/2006/picture">
+                <pic:pic xmlns:pic="http://schemas.openxmlformats.org/drawingml/2006/picture">
+                  <pic:nvPicPr>
+                    <pic:cNvPr id="0" name="Picture 1"/>
+                    <pic:cNvPicPr>
+                      <a:picLocks noChangeAspect="1" noChangeArrowheads="1"/>
+                    </pic:cNvPicPr>
+                  </pic:nvPicPr>
+                  <pic:blipFill>
+                    <a:blip r:embed="rId5"/>
+                    <a:srcRect/>
+                    <a:stretch>
+                      <a:fillRect/>
+                    </a:stretch>
+                  </pic:blipFill>
+                  <pic:spPr bwMode="auto">
+                    <a:xfrm>
+                      <a:off x="0" y="0"/>
+                      <a:ext cx="5943600" cy="2920516"/>
+                    </a:xfrm>
+                    <a:prstGeom prst="rect">
+                      <a:avLst/>
+                    </a:prstGeom>
+                    <a:noFill/>
+                    <a:ln w="9525">
+                      <a:noFill/>
+                      <a:miter lim="800000"/>
+                      <a:headEnd/>
+                      <a:tailEnd/>
+                    </a:ln>
+                  </pic:spPr>
+                </pic:pic>
+              </a:graphicData>
+            </a:graphic>
+          </wp:inline>
+        </w:drawing>
+      </w:r>
+    </w:p>
+    <w:p/>
+    <w:p/>
+    <w:p/>
+    <w:p>
+      <w:pPr>
+        <w:pStyle w:val="Heading1"/>
+        <w:numPr>
+          <w:ilvl w:val="0"/>
+          <w:numId w:val="12"/>
+        </w:numPr>
+        <w:rPr>
+          <w:u w:val="single"/>
+        </w:rPr>
+      </w:pPr>
+      <w:r>
+        <w:rPr>
+          <w:u w:val="single"/>
+        </w:rPr>
+        <w:t xml:space="preserve">Sub </w:t>
+      </w:r>
+      <w:proofErr w:type="gramStart"/>
+      <w:r>
+        <w:rPr>
+          <w:u w:val="single"/>
+        </w:rPr>
+        <w:t>Schedule  Information</w:t>
+      </w:r>
+      <w:proofErr w:type="gramEnd"/>
+      <w:r>
+        <w:rPr>
+          <w:u w:val="single"/>
+        </w:rPr>
+        <w:t xml:space="preserve"> :</w:t>
+      </w:r>
+    </w:p>
+    <w:p/>
+    <w:p>
+      <w:r>
+        <w:lastRenderedPageBreak/>
+        <w:t xml:space="preserve"> </w:t>
+      </w:r>
+      <w:proofErr w:type="gramStart"/>
+      <w:r>
+        <w:t>Inputs :</w:t>
+      </w:r>
+      <w:proofErr w:type="gramEnd"/>
+      <w:r>
+        <w:t xml:space="preserve"> </w:t>
+      </w:r>
+    </w:p>
+    <w:p>
+      <w:pPr>
+        <w:pStyle w:val="ListParagraph"/>
+        <w:numPr>
+          <w:ilvl w:val="0"/>
+          <w:numId w:val="11"/>
+        </w:numPr>
+      </w:pPr>
+      <w:r>
+        <w:t xml:space="preserve">Schedule( As Schedule Name In Wireframe)  :   </w:t>
+      </w:r>
+      <w:proofErr w:type="spellStart"/>
+      <w:r>
+        <w:t>varchar</w:t>
+      </w:r>
+      <w:proofErr w:type="spellEnd"/>
+      <w:r>
+        <w:t>(40)  Unique</w:t>
+      </w:r>
+    </w:p>
+    <w:p>
+      <w:pPr>
+        <w:pStyle w:val="ListParagraph"/>
+        <w:numPr>
+          <w:ilvl w:val="0"/>
+          <w:numId w:val="11"/>
+        </w:numPr>
+      </w:pPr>
+      <w:r>
+        <w:t xml:space="preserve">Main schedule( As  Schedule Type in Wireframe)  :  char(15)  </w:t>
+      </w:r>
+      <w:proofErr w:type="spellStart"/>
+      <w:r>
+        <w:t>Combobox</w:t>
+      </w:r>
+      <w:proofErr w:type="spellEnd"/>
+      <w:r>
+        <w:t xml:space="preserve"> ( Assets,</w:t>
+      </w:r>
+    </w:p>
+    <w:p>
+      <w:pPr>
+        <w:pStyle w:val="ListParagraph"/>
+      </w:pPr>
+      <w:r>
+        <w:t>Liabilities, Trading, Profit and Loss)</w:t>
+      </w:r>
+    </w:p>
+    <w:p>
+      <w:pPr>
+        <w:pStyle w:val="ListParagraph"/>
+        <w:numPr>
+          <w:ilvl w:val="0"/>
+          <w:numId w:val="11"/>
+        </w:numPr>
+      </w:pPr>
+      <w:r>
+        <w:t>Schedule Index :</w:t>
+      </w:r>
+      <w:proofErr w:type="spellStart"/>
+      <w:r>
+        <w:t>Tinyint</w:t>
+      </w:r>
+      <w:proofErr w:type="spellEnd"/>
+      <w:r>
+        <w:t>(2) Unique</w:t>
+      </w:r>
+    </w:p>
+    <w:p>
+      <w:pPr>
+        <w:pStyle w:val="ListParagraph"/>
+      </w:pPr>
+    </w:p>
+    <w:p>
+      <w:r>
+        <w:t xml:space="preserve">      Table </w:t>
+      </w:r>
+      <w:proofErr w:type="gramStart"/>
+      <w:r>
+        <w:t>Name :</w:t>
+      </w:r>
+      <w:proofErr w:type="gramEnd"/>
+      <w:r>
+        <w:t xml:space="preserve">  Schedules  (</w:t>
+      </w:r>
+      <w:proofErr w:type="spellStart"/>
+      <w:r>
+        <w:t>schname</w:t>
+      </w:r>
+      <w:proofErr w:type="spellEnd"/>
+      <w:r>
+        <w:t xml:space="preserve"> </w:t>
+      </w:r>
+      <w:proofErr w:type="spellStart"/>
+      <w:r>
+        <w:t>varchar</w:t>
+      </w:r>
+      <w:proofErr w:type="spellEnd"/>
+      <w:r>
+        <w:t>(40),</w:t>
+      </w:r>
+      <w:proofErr w:type="spellStart"/>
+      <w:r>
+        <w:t>Schtype</w:t>
+      </w:r>
+      <w:proofErr w:type="spellEnd"/>
+      <w:r>
+        <w:t xml:space="preserve"> char(15),</w:t>
+      </w:r>
+      <w:proofErr w:type="spellStart"/>
+      <w:r>
+        <w:t>schindex</w:t>
+      </w:r>
+      <w:proofErr w:type="spellEnd"/>
+      <w:r>
+        <w:t xml:space="preserve">  </w:t>
+      </w:r>
+      <w:proofErr w:type="spellStart"/>
+      <w:r>
+        <w:t>tinyint</w:t>
+      </w:r>
+      <w:proofErr w:type="spellEnd"/>
+      <w:r>
+        <w:t>(2)</w:t>
+      </w:r>
+    </w:p>
+    <w:p/>
+    <w:p/>
+    <w:p>
+      <w:r>
+        <w:rPr>
+          <w:noProof/>
+        </w:rPr>
+        <w:drawing>
+          <wp:inline distT="0" distB="0" distL="0" distR="0">
+            <wp:extent cx="5943600" cy="1773407"/>
+            <wp:effectExtent l="19050" t="0" r="0" b="0"/>
+            <wp:docPr id="9" name="Picture 4"/>
+            <wp:cNvGraphicFramePr>
+              <a:graphicFrameLocks xmlns:a="http://schemas.openxmlformats.org/drawingml/2006/main" noChangeAspect="1"/>
+            </wp:cNvGraphicFramePr>
+            <a:graphic xmlns:a="http://schemas.openxmlformats.org/drawingml/2006/main">
+              <a:graphicData uri="http://schemas.openxmlformats.org/drawingml/2006/picture">
+                <pic:pic xmlns:pic="http://schemas.openxmlformats.org/drawingml/2006/picture">
+                  <pic:nvPicPr>
+                    <pic:cNvPr id="0" name="Picture 4"/>
+                    <pic:cNvPicPr>
+                      <a:picLocks noChangeAspect="1" noChangeArrowheads="1"/>
+                    </pic:cNvPicPr>
+                  </pic:nvPicPr>
+                  <pic:blipFill>
+                    <a:blip r:embed="rId6"/>
+                    <a:srcRect/>
+                    <a:stretch>
+                      <a:fillRect/>
+                    </a:stretch>
+                  </pic:blipFill>
+                  <pic:spPr bwMode="auto">
+                    <a:xfrm>
+                      <a:off x="0" y="0"/>
+                      <a:ext cx="5943600" cy="1773407"/>
+                    </a:xfrm>
+                    <a:prstGeom prst="rect">
+                      <a:avLst/>
+                    </a:prstGeom>
+                    <a:noFill/>
+                    <a:ln w="9525">
+                      <a:noFill/>
+                      <a:miter lim="800000"/>
+                      <a:headEnd/>
+                      <a:tailEnd/>
+                    </a:ln>
+                  </pic:spPr>
+                </pic:pic>
+              </a:graphicData>
+            </a:graphic>
+          </wp:inline>
+        </w:drawing>
+      </w:r>
+    </w:p>
+    <w:p/>
+    <w:p/>
+    <w:p>
+      <w:proofErr w:type="gramStart"/>
+      <w:r>
+        <w:t>Manufacturer  screen</w:t>
+      </w:r>
+      <w:proofErr w:type="gramEnd"/>
+      <w:r>
+        <w:t>.</w:t>
+      </w:r>
+      <w:r>
+        <w:t xml:space="preserve"> </w:t>
+      </w:r>
+      <w:proofErr w:type="spellStart"/>
+      <w:r>
+        <w:t>Akum</w:t>
+      </w:r>
+      <w:proofErr w:type="spellEnd"/>
+      <w:r>
+        <w:t xml:space="preserve"> </w:t>
+      </w:r>
+      <w:proofErr w:type="gramStart"/>
+      <w:r>
+        <w:t>Drugs ,Saar</w:t>
+      </w:r>
+      <w:proofErr w:type="gramEnd"/>
+      <w:r>
+        <w:t xml:space="preserve"> Biotech etc.,</w:t>
+      </w:r>
+    </w:p>
+    <w:p>
+      <w:r>
+        <w:rPr>
+          <w:noProof/>
+        </w:rPr>
+        <w:lastRenderedPageBreak/>
         <w:drawing>
           <wp:inline distT="0" distB="0" distL="0" distR="0">
             <wp:extent cx="5943600" cy="3386536"/>
@@ -76,7 +606,7 @@
                     </pic:cNvPicPr>
                   </pic:nvPicPr>
                   <pic:blipFill>
-                    <a:blip r:embed="rId5"/>
+                    <a:blip r:embed="rId7"/>
                     <a:srcRect/>
                     <a:stretch>
                       <a:fillRect/>
@@ -162,7 +692,6 @@
     <w:p>
       <w:proofErr w:type="gramStart"/>
       <w:r>
-        <w:lastRenderedPageBreak/>
         <w:t>Dated :</w:t>
       </w:r>
       <w:proofErr w:type="gramEnd"/>
@@ -183,6 +712,7 @@
     <w:p>
       <w:proofErr w:type="gramStart"/>
       <w:r>
+        <w:lastRenderedPageBreak/>
         <w:t>Company  Grouping</w:t>
       </w:r>
       <w:proofErr w:type="gramEnd"/>
@@ -230,7 +760,7 @@
                     </pic:cNvPicPr>
                   </pic:nvPicPr>
                   <pic:blipFill>
-                    <a:blip r:embed="rId6"/>
+                    <a:blip r:embed="rId8"/>
                     <a:srcRect/>
                     <a:stretch>
                       <a:fillRect/>
@@ -323,6 +853,7 @@
     <w:p>
       <w:proofErr w:type="gramStart"/>
       <w:r>
+        <w:lastRenderedPageBreak/>
         <w:t>Companies</w:t>
       </w:r>
       <w:r>
@@ -384,7 +915,7 @@
                     </pic:cNvPicPr>
                   </pic:nvPicPr>
                   <pic:blipFill>
-                    <a:blip r:embed="rId7"/>
+                    <a:blip r:embed="rId9"/>
                     <a:srcRect/>
                     <a:stretch>
                       <a:fillRect/>
@@ -640,7 +1171,7 @@
                     </pic:cNvPicPr>
                   </pic:nvPicPr>
                   <pic:blipFill>
-                    <a:blip r:embed="rId8"/>
+                    <a:blip r:embed="rId10"/>
                     <a:srcRect/>
                     <a:stretch>
                       <a:fillRect/>
@@ -835,7 +1366,7 @@
                     </pic:cNvPicPr>
                   </pic:nvPicPr>
                   <pic:blipFill>
-                    <a:blip r:embed="rId9"/>
+                    <a:blip r:embed="rId11"/>
                     <a:srcRect/>
                     <a:stretch>
                       <a:fillRect/>
@@ -976,7 +1507,7 @@
                     </pic:cNvPicPr>
                   </pic:nvPicPr>
                   <pic:blipFill>
-                    <a:blip r:embed="rId10"/>
+                    <a:blip r:embed="rId12"/>
                     <a:srcRect/>
                     <a:stretch>
                       <a:fillRect/>
@@ -1122,7 +1653,6 @@
         <w:rPr>
           <w:b/>
         </w:rPr>
-        <w:lastRenderedPageBreak/>
         <w:t>Date :</w:t>
       </w:r>
       <w:proofErr w:type="gramEnd"/>
@@ -1144,6 +1674,7 @@
         <w:pStyle w:val="Heading1"/>
       </w:pPr>
       <w:r>
+        <w:lastRenderedPageBreak/>
         <w:t>Account Information</w:t>
       </w:r>
     </w:p>
@@ -1861,7 +2392,6 @@
         <w:rPr>
           <w:b/>
         </w:rPr>
-        <w:lastRenderedPageBreak/>
         <w:t xml:space="preserve">Date : </w:t>
       </w:r>
       <w:r>
@@ -1936,7 +2466,7 @@
                     </pic:cNvPicPr>
                   </pic:nvPicPr>
                   <pic:blipFill>
-                    <a:blip r:embed="rId11"/>
+                    <a:blip r:embed="rId13"/>
                     <a:srcRect/>
                     <a:stretch>
                       <a:fillRect/>
@@ -2111,7 +2641,7 @@
                     </pic:cNvPicPr>
                   </pic:nvPicPr>
                   <pic:blipFill>
-                    <a:blip r:embed="rId12"/>
+                    <a:blip r:embed="rId14"/>
                     <a:srcRect/>
                     <a:stretch>
                       <a:fillRect/>
@@ -2317,7 +2847,7 @@
                     </pic:cNvPicPr>
                   </pic:nvPicPr>
                   <pic:blipFill>
-                    <a:blip r:embed="rId13"/>
+                    <a:blip r:embed="rId15"/>
                     <a:srcRect/>
                     <a:stretch>
                       <a:fillRect/>
@@ -2537,6 +3067,95 @@
     </w:lvl>
   </w:abstractNum>
   <w:abstractNum w:abstractNumId="2">
+    <w:nsid w:val="1B05360D"/>
+    <w:multiLevelType w:val="hybridMultilevel"/>
+    <w:tmpl w:val="748CB09A"/>
+    <w:lvl w:ilvl="0" w:tplc="0409000F">
+      <w:start w:val="1"/>
+      <w:numFmt w:val="decimal"/>
+      <w:lvlText w:val="%1."/>
+      <w:lvlJc w:val="left"/>
+      <w:pPr>
+        <w:ind w:left="720" w:hanging="360"/>
+      </w:pPr>
+      <w:rPr>
+        <w:rFonts w:hint="default"/>
+      </w:rPr>
+    </w:lvl>
+    <w:lvl w:ilvl="1" w:tplc="04090019" w:tentative="1">
+      <w:start w:val="1"/>
+      <w:numFmt w:val="lowerLetter"/>
+      <w:lvlText w:val="%2."/>
+      <w:lvlJc w:val="left"/>
+      <w:pPr>
+        <w:ind w:left="1440" w:hanging="360"/>
+      </w:pPr>
+    </w:lvl>
+    <w:lvl w:ilvl="2" w:tplc="0409001B" w:tentative="1">
+      <w:start w:val="1"/>
+      <w:numFmt w:val="lowerRoman"/>
+      <w:lvlText w:val="%3."/>
+      <w:lvlJc w:val="right"/>
+      <w:pPr>
+        <w:ind w:left="2160" w:hanging="180"/>
+      </w:pPr>
+    </w:lvl>
+    <w:lvl w:ilvl="3" w:tplc="0409000F" w:tentative="1">
+      <w:start w:val="1"/>
+      <w:numFmt w:val="decimal"/>
+      <w:lvlText w:val="%4."/>
+      <w:lvlJc w:val="left"/>
+      <w:pPr>
+        <w:ind w:left="2880" w:hanging="360"/>
+      </w:pPr>
+    </w:lvl>
+    <w:lvl w:ilvl="4" w:tplc="04090019" w:tentative="1">
+      <w:start w:val="1"/>
+      <w:numFmt w:val="lowerLetter"/>
+      <w:lvlText w:val="%5."/>
+      <w:lvlJc w:val="left"/>
+      <w:pPr>
+        <w:ind w:left="3600" w:hanging="360"/>
+      </w:pPr>
+    </w:lvl>
+    <w:lvl w:ilvl="5" w:tplc="0409001B" w:tentative="1">
+      <w:start w:val="1"/>
+      <w:numFmt w:val="lowerRoman"/>
+      <w:lvlText w:val="%6."/>
+      <w:lvlJc w:val="right"/>
+      <w:pPr>
+        <w:ind w:left="4320" w:hanging="180"/>
+      </w:pPr>
+    </w:lvl>
+    <w:lvl w:ilvl="6" w:tplc="0409000F" w:tentative="1">
+      <w:start w:val="1"/>
+      <w:numFmt w:val="decimal"/>
+      <w:lvlText w:val="%7."/>
+      <w:lvlJc w:val="left"/>
+      <w:pPr>
+        <w:ind w:left="5040" w:hanging="360"/>
+      </w:pPr>
+    </w:lvl>
+    <w:lvl w:ilvl="7" w:tplc="04090019" w:tentative="1">
+      <w:start w:val="1"/>
+      <w:numFmt w:val="lowerLetter"/>
+      <w:lvlText w:val="%8."/>
+      <w:lvlJc w:val="left"/>
+      <w:pPr>
+        <w:ind w:left="5760" w:hanging="360"/>
+      </w:pPr>
+    </w:lvl>
+    <w:lvl w:ilvl="8" w:tplc="0409001B" w:tentative="1">
+      <w:start w:val="1"/>
+      <w:numFmt w:val="lowerRoman"/>
+      <w:lvlText w:val="%9."/>
+      <w:lvlJc w:val="right"/>
+      <w:pPr>
+        <w:ind w:left="6480" w:hanging="180"/>
+      </w:pPr>
+    </w:lvl>
+  </w:abstractNum>
+  <w:abstractNum w:abstractNumId="3">
     <w:nsid w:val="1DB43A4E"/>
     <w:multiLevelType w:val="hybridMultilevel"/>
     <w:tmpl w:val="511C22C6"/>
@@ -2625,7 +3244,7 @@
       </w:pPr>
     </w:lvl>
   </w:abstractNum>
-  <w:abstractNum w:abstractNumId="3">
+  <w:abstractNum w:abstractNumId="4">
     <w:nsid w:val="265B3B7A"/>
     <w:multiLevelType w:val="hybridMultilevel"/>
     <w:tmpl w:val="8D768F3C"/>
@@ -2714,7 +3333,96 @@
       </w:pPr>
     </w:lvl>
   </w:abstractNum>
-  <w:abstractNum w:abstractNumId="4">
+  <w:abstractNum w:abstractNumId="5">
+    <w:nsid w:val="2A4A1F12"/>
+    <w:multiLevelType w:val="hybridMultilevel"/>
+    <w:tmpl w:val="396A0FBA"/>
+    <w:lvl w:ilvl="0" w:tplc="0409000F">
+      <w:start w:val="1"/>
+      <w:numFmt w:val="decimal"/>
+      <w:lvlText w:val="%1."/>
+      <w:lvlJc w:val="left"/>
+      <w:pPr>
+        <w:ind w:left="720" w:hanging="360"/>
+      </w:pPr>
+      <w:rPr>
+        <w:rFonts w:hint="default"/>
+      </w:rPr>
+    </w:lvl>
+    <w:lvl w:ilvl="1" w:tplc="04090019" w:tentative="1">
+      <w:start w:val="1"/>
+      <w:numFmt w:val="lowerLetter"/>
+      <w:lvlText w:val="%2."/>
+      <w:lvlJc w:val="left"/>
+      <w:pPr>
+        <w:ind w:left="1440" w:hanging="360"/>
+      </w:pPr>
+    </w:lvl>
+    <w:lvl w:ilvl="2" w:tplc="0409001B" w:tentative="1">
+      <w:start w:val="1"/>
+      <w:numFmt w:val="lowerRoman"/>
+      <w:lvlText w:val="%3."/>
+      <w:lvlJc w:val="right"/>
+      <w:pPr>
+        <w:ind w:left="2160" w:hanging="180"/>
+      </w:pPr>
+    </w:lvl>
+    <w:lvl w:ilvl="3" w:tplc="0409000F" w:tentative="1">
+      <w:start w:val="1"/>
+      <w:numFmt w:val="decimal"/>
+      <w:lvlText w:val="%4."/>
+      <w:lvlJc w:val="left"/>
+      <w:pPr>
+        <w:ind w:left="2880" w:hanging="360"/>
+      </w:pPr>
+    </w:lvl>
+    <w:lvl w:ilvl="4" w:tplc="04090019" w:tentative="1">
+      <w:start w:val="1"/>
+      <w:numFmt w:val="lowerLetter"/>
+      <w:lvlText w:val="%5."/>
+      <w:lvlJc w:val="left"/>
+      <w:pPr>
+        <w:ind w:left="3600" w:hanging="360"/>
+      </w:pPr>
+    </w:lvl>
+    <w:lvl w:ilvl="5" w:tplc="0409001B" w:tentative="1">
+      <w:start w:val="1"/>
+      <w:numFmt w:val="lowerRoman"/>
+      <w:lvlText w:val="%6."/>
+      <w:lvlJc w:val="right"/>
+      <w:pPr>
+        <w:ind w:left="4320" w:hanging="180"/>
+      </w:pPr>
+    </w:lvl>
+    <w:lvl w:ilvl="6" w:tplc="0409000F" w:tentative="1">
+      <w:start w:val="1"/>
+      <w:numFmt w:val="decimal"/>
+      <w:lvlText w:val="%7."/>
+      <w:lvlJc w:val="left"/>
+      <w:pPr>
+        <w:ind w:left="5040" w:hanging="360"/>
+      </w:pPr>
+    </w:lvl>
+    <w:lvl w:ilvl="7" w:tplc="04090019" w:tentative="1">
+      <w:start w:val="1"/>
+      <w:numFmt w:val="lowerLetter"/>
+      <w:lvlText w:val="%8."/>
+      <w:lvlJc w:val="left"/>
+      <w:pPr>
+        <w:ind w:left="5760" w:hanging="360"/>
+      </w:pPr>
+    </w:lvl>
+    <w:lvl w:ilvl="8" w:tplc="0409001B" w:tentative="1">
+      <w:start w:val="1"/>
+      <w:numFmt w:val="lowerRoman"/>
+      <w:lvlText w:val="%9."/>
+      <w:lvlJc w:val="right"/>
+      <w:pPr>
+        <w:ind w:left="6480" w:hanging="180"/>
+      </w:pPr>
+    </w:lvl>
+  </w:abstractNum>
+  <w:abstractNum w:abstractNumId="6">
     <w:nsid w:val="39204BF9"/>
     <w:multiLevelType w:val="hybridMultilevel"/>
     <w:tmpl w:val="511C22C6"/>
@@ -2803,7 +3511,7 @@
       </w:pPr>
     </w:lvl>
   </w:abstractNum>
-  <w:abstractNum w:abstractNumId="5">
+  <w:abstractNum w:abstractNumId="7">
     <w:nsid w:val="44CD3F38"/>
     <w:multiLevelType w:val="hybridMultilevel"/>
     <w:tmpl w:val="511C22C6"/>
@@ -2892,7 +3600,96 @@
       </w:pPr>
     </w:lvl>
   </w:abstractNum>
-  <w:abstractNum w:abstractNumId="6">
+  <w:abstractNum w:abstractNumId="8">
+    <w:nsid w:val="4DB268DE"/>
+    <w:multiLevelType w:val="hybridMultilevel"/>
+    <w:tmpl w:val="396A0FBA"/>
+    <w:lvl w:ilvl="0" w:tplc="0409000F">
+      <w:start w:val="1"/>
+      <w:numFmt w:val="decimal"/>
+      <w:lvlText w:val="%1."/>
+      <w:lvlJc w:val="left"/>
+      <w:pPr>
+        <w:ind w:left="720" w:hanging="360"/>
+      </w:pPr>
+      <w:rPr>
+        <w:rFonts w:hint="default"/>
+      </w:rPr>
+    </w:lvl>
+    <w:lvl w:ilvl="1" w:tplc="04090019" w:tentative="1">
+      <w:start w:val="1"/>
+      <w:numFmt w:val="lowerLetter"/>
+      <w:lvlText w:val="%2."/>
+      <w:lvlJc w:val="left"/>
+      <w:pPr>
+        <w:ind w:left="1440" w:hanging="360"/>
+      </w:pPr>
+    </w:lvl>
+    <w:lvl w:ilvl="2" w:tplc="0409001B" w:tentative="1">
+      <w:start w:val="1"/>
+      <w:numFmt w:val="lowerRoman"/>
+      <w:lvlText w:val="%3."/>
+      <w:lvlJc w:val="right"/>
+      <w:pPr>
+        <w:ind w:left="2160" w:hanging="180"/>
+      </w:pPr>
+    </w:lvl>
+    <w:lvl w:ilvl="3" w:tplc="0409000F" w:tentative="1">
+      <w:start w:val="1"/>
+      <w:numFmt w:val="decimal"/>
+      <w:lvlText w:val="%4."/>
+      <w:lvlJc w:val="left"/>
+      <w:pPr>
+        <w:ind w:left="2880" w:hanging="360"/>
+      </w:pPr>
+    </w:lvl>
+    <w:lvl w:ilvl="4" w:tplc="04090019" w:tentative="1">
+      <w:start w:val="1"/>
+      <w:numFmt w:val="lowerLetter"/>
+      <w:lvlText w:val="%5."/>
+      <w:lvlJc w:val="left"/>
+      <w:pPr>
+        <w:ind w:left="3600" w:hanging="360"/>
+      </w:pPr>
+    </w:lvl>
+    <w:lvl w:ilvl="5" w:tplc="0409001B" w:tentative="1">
+      <w:start w:val="1"/>
+      <w:numFmt w:val="lowerRoman"/>
+      <w:lvlText w:val="%6."/>
+      <w:lvlJc w:val="right"/>
+      <w:pPr>
+        <w:ind w:left="4320" w:hanging="180"/>
+      </w:pPr>
+    </w:lvl>
+    <w:lvl w:ilvl="6" w:tplc="0409000F" w:tentative="1">
+      <w:start w:val="1"/>
+      <w:numFmt w:val="decimal"/>
+      <w:lvlText w:val="%7."/>
+      <w:lvlJc w:val="left"/>
+      <w:pPr>
+        <w:ind w:left="5040" w:hanging="360"/>
+      </w:pPr>
+    </w:lvl>
+    <w:lvl w:ilvl="7" w:tplc="04090019" w:tentative="1">
+      <w:start w:val="1"/>
+      <w:numFmt w:val="lowerLetter"/>
+      <w:lvlText w:val="%8."/>
+      <w:lvlJc w:val="left"/>
+      <w:pPr>
+        <w:ind w:left="5760" w:hanging="360"/>
+      </w:pPr>
+    </w:lvl>
+    <w:lvl w:ilvl="8" w:tplc="0409001B" w:tentative="1">
+      <w:start w:val="1"/>
+      <w:numFmt w:val="lowerRoman"/>
+      <w:lvlText w:val="%9."/>
+      <w:lvlJc w:val="right"/>
+      <w:pPr>
+        <w:ind w:left="6480" w:hanging="180"/>
+      </w:pPr>
+    </w:lvl>
+  </w:abstractNum>
+  <w:abstractNum w:abstractNumId="9">
     <w:nsid w:val="5C020863"/>
     <w:multiLevelType w:val="hybridMultilevel"/>
     <w:tmpl w:val="511C22C6"/>
@@ -2981,7 +3778,7 @@
       </w:pPr>
     </w:lvl>
   </w:abstractNum>
-  <w:abstractNum w:abstractNumId="7">
+  <w:abstractNum w:abstractNumId="10">
     <w:nsid w:val="60AB538E"/>
     <w:multiLevelType w:val="hybridMultilevel"/>
     <w:tmpl w:val="511C22C6"/>
@@ -3070,7 +3867,7 @@
       </w:pPr>
     </w:lvl>
   </w:abstractNum>
-  <w:abstractNum w:abstractNumId="8">
+  <w:abstractNum w:abstractNumId="11">
     <w:nsid w:val="690A6F28"/>
     <w:multiLevelType w:val="hybridMultilevel"/>
     <w:tmpl w:val="511C22C6"/>
@@ -3160,31 +3957,40 @@
     </w:lvl>
   </w:abstractNum>
   <w:num w:numId="1">
-    <w:abstractNumId w:val="8"/>
+    <w:abstractNumId w:val="11"/>
   </w:num>
   <w:num w:numId="2">
-    <w:abstractNumId w:val="2"/>
+    <w:abstractNumId w:val="3"/>
   </w:num>
   <w:num w:numId="3">
-    <w:abstractNumId w:val="4"/>
+    <w:abstractNumId w:val="6"/>
   </w:num>
   <w:num w:numId="4">
-    <w:abstractNumId w:val="7"/>
+    <w:abstractNumId w:val="10"/>
   </w:num>
   <w:num w:numId="5">
-    <w:abstractNumId w:val="5"/>
+    <w:abstractNumId w:val="7"/>
   </w:num>
   <w:num w:numId="6">
     <w:abstractNumId w:val="0"/>
   </w:num>
   <w:num w:numId="7">
-    <w:abstractNumId w:val="6"/>
+    <w:abstractNumId w:val="9"/>
   </w:num>
   <w:num w:numId="8">
     <w:abstractNumId w:val="1"/>
   </w:num>
   <w:num w:numId="9">
-    <w:abstractNumId w:val="3"/>
+    <w:abstractNumId w:val="4"/>
+  </w:num>
+  <w:num w:numId="10">
+    <w:abstractNumId w:val="5"/>
+  </w:num>
+  <w:num w:numId="11">
+    <w:abstractNumId w:val="8"/>
+  </w:num>
+  <w:num w:numId="12">
+    <w:abstractNumId w:val="2"/>
   </w:num>
 </w:numbering>
 </file>

</xml_diff>

<commit_message>
Modified As Per Requirement
</commit_message>
<xml_diff>
--- a/eskaysoft-wireframes.docx
+++ b/eskaysoft-wireframes.docx
@@ -178,7 +178,18 @@
       </w:r>
       <w:proofErr w:type="gramEnd"/>
       <w:r>
-        <w:t xml:space="preserve">  Schedules  (</w:t>
+        <w:t xml:space="preserve">  </w:t>
+      </w:r>
+      <w:proofErr w:type="spellStart"/>
+      <w:r>
+        <w:t>Sch</w:t>
+      </w:r>
+      <w:r>
+        <w:t>mast</w:t>
+      </w:r>
+      <w:proofErr w:type="spellEnd"/>
+      <w:r>
+        <w:t xml:space="preserve">  (</w:t>
       </w:r>
       <w:r>
         <w:t>1.</w:t>
@@ -322,14 +333,91 @@
       </w:r>
     </w:p>
     <w:p/>
-    <w:p/>
+    <w:p>
+      <w:proofErr w:type="gramStart"/>
+      <w:r>
+        <w:t>Note :</w:t>
+      </w:r>
+      <w:proofErr w:type="gramEnd"/>
+      <w:r>
+        <w:t xml:space="preserve"> </w:t>
+      </w:r>
+    </w:p>
+    <w:p>
+      <w:pPr>
+        <w:pStyle w:val="ListParagraph"/>
+        <w:numPr>
+          <w:ilvl w:val="0"/>
+          <w:numId w:val="21"/>
+        </w:numPr>
+      </w:pPr>
+      <w:r>
+        <w:t>Schedule Name :  Unique</w:t>
+      </w:r>
+    </w:p>
+    <w:p>
+      <w:pPr>
+        <w:pStyle w:val="ListParagraph"/>
+        <w:numPr>
+          <w:ilvl w:val="0"/>
+          <w:numId w:val="21"/>
+        </w:numPr>
+      </w:pPr>
+      <w:r>
+        <w:t xml:space="preserve">Main Schedule   : </w:t>
+      </w:r>
+      <w:proofErr w:type="spellStart"/>
+      <w:r>
+        <w:t>Combobox</w:t>
+      </w:r>
+      <w:proofErr w:type="spellEnd"/>
+      <w:r>
+        <w:t xml:space="preserve"> ( Assets, Liabilities, Trading, Profit and Loss)</w:t>
+      </w:r>
+    </w:p>
+    <w:p>
+      <w:pPr>
+        <w:pStyle w:val="ListParagraph"/>
+        <w:numPr>
+          <w:ilvl w:val="0"/>
+          <w:numId w:val="21"/>
+        </w:numPr>
+      </w:pPr>
+      <w:r>
+        <w:t xml:space="preserve">Schedule Index  : Unique </w:t>
+      </w:r>
+    </w:p>
+    <w:p>
+      <w:pPr>
+        <w:pStyle w:val="ListParagraph"/>
+        <w:numPr>
+          <w:ilvl w:val="0"/>
+          <w:numId w:val="21"/>
+        </w:numPr>
+      </w:pPr>
+      <w:r>
+        <w:t>Inputs Should be in Capital Letters</w:t>
+      </w:r>
+    </w:p>
+    <w:p/>
+    <w:p/>
+    <w:p>
+      <w:proofErr w:type="gramStart"/>
+      <w:r>
+        <w:t>Date :</w:t>
+      </w:r>
+      <w:proofErr w:type="gramEnd"/>
+      <w:r>
+        <w:t xml:space="preserve">  06-01-2018</w:t>
+      </w:r>
+    </w:p>
     <w:p/>
     <w:p>
       <w:pPr>
         <w:pStyle w:val="Heading1"/>
         <w:numPr>
           <w:ilvl w:val="0"/>
-          <w:numId w:val="12"/>
+          <w:numId w:val="13"/>
         </w:numPr>
         <w:rPr>
           <w:u w:val="single"/>
@@ -359,7 +447,6 @@
     <w:p/>
     <w:p>
       <w:r>
-        <w:lastRenderedPageBreak/>
         <w:t xml:space="preserve"> </w:t>
       </w:r>
       <w:proofErr w:type="gramStart"/>
@@ -380,7 +467,10 @@
         </w:numPr>
       </w:pPr>
       <w:r>
-        <w:t xml:space="preserve">Schedule( As Schedule Name In Wireframe)  :   </w:t>
+        <w:t>Sub Schedule Name</w:t>
+      </w:r>
+      <w:r>
+        <w:t xml:space="preserve">  :   </w:t>
       </w:r>
       <w:proofErr w:type="spellStart"/>
       <w:r>
@@ -400,23 +490,39 @@
         </w:numPr>
       </w:pPr>
       <w:r>
-        <w:t xml:space="preserve">Main schedule( As  Schedule Type in Wireframe)  :  char(15)  </w:t>
+        <w:t xml:space="preserve">Schedule Name          :  </w:t>
       </w:r>
       <w:proofErr w:type="spellStart"/>
       <w:r>
+        <w:t>varchar</w:t>
+      </w:r>
+      <w:proofErr w:type="spellEnd"/>
+      <w:r>
+        <w:t xml:space="preserve">(40)  Non Editable  </w:t>
+      </w:r>
+      <w:proofErr w:type="spellStart"/>
+      <w:r>
         <w:t>Combobox</w:t>
       </w:r>
       <w:proofErr w:type="spellEnd"/>
       <w:r>
-        <w:t xml:space="preserve"> ( Assets,</w:t>
-      </w:r>
-    </w:p>
-    <w:p>
-      <w:pPr>
-        <w:pStyle w:val="ListParagraph"/>
-      </w:pPr>
-      <w:r>
-        <w:t>Liabilities, Trading, Profit and Loss)</w:t>
+        <w:t xml:space="preserve"> ( Data Should Come From </w:t>
+      </w:r>
+      <w:proofErr w:type="spellStart"/>
+      <w:r>
+        <w:t>Schmast</w:t>
+      </w:r>
+      <w:proofErr w:type="spellEnd"/>
+      <w:r>
+        <w:t xml:space="preserve">         </w:t>
+      </w:r>
+    </w:p>
+    <w:p>
+      <w:pPr>
+        <w:pStyle w:val="ListParagraph"/>
+      </w:pPr>
+      <w:r>
+        <w:t xml:space="preserve">                                                                Table)</w:t>
       </w:r>
     </w:p>
     <w:p>
@@ -428,7 +534,16 @@
         </w:numPr>
       </w:pPr>
       <w:r>
-        <w:t>Schedule Index :</w:t>
+        <w:t xml:space="preserve">Schedule Index </w:t>
+      </w:r>
+      <w:r>
+        <w:t xml:space="preserve">         </w:t>
+      </w:r>
+      <w:r>
+        <w:t>:</w:t>
+      </w:r>
+      <w:r>
+        <w:t xml:space="preserve">   </w:t>
       </w:r>
       <w:proofErr w:type="spellStart"/>
       <w:r>
@@ -436,13 +551,11 @@
       </w:r>
       <w:proofErr w:type="spellEnd"/>
       <w:r>
-        <w:t>(2) Unique</w:t>
-      </w:r>
-    </w:p>
-    <w:p>
-      <w:pPr>
-        <w:pStyle w:val="ListParagraph"/>
-      </w:pPr>
+        <w:t>(2)</w:t>
+      </w:r>
+      <w:r>
+        <w:t xml:space="preserve">  Non Editable</w:t>
+      </w:r>
     </w:p>
     <w:p>
       <w:r>
@@ -454,18 +567,48 @@
       </w:r>
       <w:proofErr w:type="gramEnd"/>
       <w:r>
-        <w:t xml:space="preserve">  Schedules  (</w:t>
+        <w:t xml:space="preserve">  </w:t>
       </w:r>
       <w:proofErr w:type="spellStart"/>
       <w:r>
-        <w:t>schname</w:t>
+        <w:t>SubSchmast</w:t>
       </w:r>
       <w:proofErr w:type="spellEnd"/>
       <w:r>
+        <w:t xml:space="preserve">  </w:t>
+      </w:r>
+      <w:r>
+        <w:t xml:space="preserve">: </w:t>
+      </w:r>
+      <w:r>
+        <w:t>(</w:t>
+      </w:r>
+      <w:proofErr w:type="spellStart"/>
+      <w:r>
+        <w:t>subschid</w:t>
+      </w:r>
+      <w:proofErr w:type="spellEnd"/>
+      <w:r>
         <w:t xml:space="preserve"> </w:t>
       </w:r>
       <w:proofErr w:type="spellStart"/>
       <w:r>
+        <w:t>tinyint</w:t>
+      </w:r>
+      <w:proofErr w:type="spellEnd"/>
+      <w:r>
+        <w:t>(2),</w:t>
+      </w:r>
+      <w:proofErr w:type="spellStart"/>
+      <w:r>
+        <w:t>subschname</w:t>
+      </w:r>
+      <w:proofErr w:type="spellEnd"/>
+      <w:r>
+        <w:t xml:space="preserve"> </w:t>
+      </w:r>
+      <w:proofErr w:type="spellStart"/>
+      <w:r>
         <w:t>varchar</w:t>
       </w:r>
       <w:proofErr w:type="spellEnd"/>
@@ -474,27 +617,19 @@
       </w:r>
       <w:proofErr w:type="spellStart"/>
       <w:r>
-        <w:t>Schtype</w:t>
+        <w:t>schid</w:t>
       </w:r>
       <w:proofErr w:type="spellEnd"/>
       <w:r>
-        <w:t xml:space="preserve"> char(15),</w:t>
+        <w:t xml:space="preserve"> </w:t>
       </w:r>
       <w:proofErr w:type="spellStart"/>
       <w:r>
-        <w:t>schindex</w:t>
+        <w:t>tinyint</w:t>
       </w:r>
       <w:proofErr w:type="spellEnd"/>
       <w:r>
-        <w:t xml:space="preserve">  </w:t>
-      </w:r>
-      <w:proofErr w:type="spellStart"/>
-      <w:r>
-        <w:t>tinyint</w:t>
-      </w:r>
-      <w:proofErr w:type="spellEnd"/>
-      <w:r>
-        <w:t>(2)</w:t>
+        <w:t>(2))</w:t>
       </w:r>
     </w:p>
     <w:p/>
@@ -552,42 +687,710 @@
       </w:r>
     </w:p>
     <w:p/>
-    <w:p/>
-    <w:p>
+    <w:p>
+      <w:r>
+        <w:t xml:space="preserve">Notes  </w:t>
+      </w:r>
+    </w:p>
+    <w:p>
+      <w:pPr>
+        <w:pStyle w:val="ListParagraph"/>
+        <w:numPr>
+          <w:ilvl w:val="0"/>
+          <w:numId w:val="14"/>
+        </w:numPr>
+      </w:pPr>
+      <w:r>
+        <w:t xml:space="preserve"> Sub Schedule Name is unique</w:t>
+      </w:r>
+    </w:p>
+    <w:p>
+      <w:pPr>
+        <w:pStyle w:val="ListParagraph"/>
+        <w:numPr>
+          <w:ilvl w:val="0"/>
+          <w:numId w:val="14"/>
+        </w:numPr>
+      </w:pPr>
+      <w:r>
+        <w:t xml:space="preserve">Schedule Name   It should have text </w:t>
+      </w:r>
       <w:proofErr w:type="gramStart"/>
       <w:r>
-        <w:t>Manufacturer  screen</w:t>
+        <w:t>Search  and</w:t>
       </w:r>
       <w:proofErr w:type="gramEnd"/>
       <w:r>
-        <w:t>.</w:t>
-      </w:r>
+        <w:t xml:space="preserve"> Dropdown (Data sho</w:t>
+      </w:r>
+      <w:r>
+        <w:t xml:space="preserve">uld come from </w:t>
+      </w:r>
+      <w:proofErr w:type="spellStart"/>
+      <w:r>
+        <w:t>Schmast</w:t>
+      </w:r>
+      <w:proofErr w:type="spellEnd"/>
+      <w:r>
+        <w:t xml:space="preserve"> table) .</w:t>
+      </w:r>
+    </w:p>
+    <w:p>
+      <w:pPr>
+        <w:pStyle w:val="ListParagraph"/>
+        <w:numPr>
+          <w:ilvl w:val="0"/>
+          <w:numId w:val="14"/>
+        </w:numPr>
+      </w:pPr>
+      <w:proofErr w:type="gramStart"/>
+      <w:r>
+        <w:t>Index  :</w:t>
+      </w:r>
+      <w:proofErr w:type="gramEnd"/>
+      <w:r>
+        <w:t xml:space="preserve">  Schedule Index otherwise You make a label change as Schedule Index. Non Editable</w:t>
+      </w:r>
+    </w:p>
+    <w:p>
+      <w:pPr>
+        <w:pStyle w:val="ListParagraph"/>
+        <w:numPr>
+          <w:ilvl w:val="0"/>
+          <w:numId w:val="14"/>
+        </w:numPr>
+      </w:pPr>
+      <w:r>
+        <w:t xml:space="preserve">Sub-Schedule Index Should be Auto Increment  per </w:t>
+      </w:r>
+      <w:proofErr w:type="spellStart"/>
+      <w:r>
+        <w:t>schid</w:t>
+      </w:r>
+      <w:proofErr w:type="spellEnd"/>
+    </w:p>
+    <w:p/>
+    <w:p/>
+    <w:p/>
+    <w:p/>
+    <w:p/>
+    <w:p/>
+    <w:p>
+      <w:pPr>
+        <w:pStyle w:val="Heading1"/>
+        <w:numPr>
+          <w:ilvl w:val="0"/>
+          <w:numId w:val="13"/>
+        </w:numPr>
+        <w:rPr>
+          <w:u w:val="single"/>
+        </w:rPr>
+      </w:pPr>
+      <w:proofErr w:type="gramStart"/>
+      <w:r>
+        <w:rPr>
+          <w:u w:val="single"/>
+        </w:rPr>
+        <w:t>States</w:t>
+      </w:r>
+      <w:r>
+        <w:rPr>
+          <w:u w:val="single"/>
+        </w:rPr>
+        <w:t xml:space="preserve">  Information</w:t>
+      </w:r>
+      <w:proofErr w:type="gramEnd"/>
+      <w:r>
+        <w:rPr>
+          <w:u w:val="single"/>
+        </w:rPr>
+        <w:t xml:space="preserve"> :</w:t>
+      </w:r>
+    </w:p>
+    <w:p/>
+    <w:p>
+      <w:proofErr w:type="gramStart"/>
+      <w:r>
+        <w:t>Inputs :</w:t>
+      </w:r>
+      <w:proofErr w:type="gramEnd"/>
       <w:r>
         <w:t xml:space="preserve"> </w:t>
       </w:r>
+    </w:p>
+    <w:p>
+      <w:pPr>
+        <w:pStyle w:val="ListParagraph"/>
+        <w:numPr>
+          <w:ilvl w:val="0"/>
+          <w:numId w:val="16"/>
+        </w:numPr>
+      </w:pPr>
+      <w:r>
+        <w:t xml:space="preserve">State   :   </w:t>
+      </w:r>
       <w:proofErr w:type="spellStart"/>
       <w:r>
-        <w:t>Akum</w:t>
+        <w:t>varchar</w:t>
       </w:r>
       <w:proofErr w:type="spellEnd"/>
       <w:r>
+        <w:t>(20)  Unique</w:t>
+      </w:r>
+    </w:p>
+    <w:p>
+      <w:pPr>
+        <w:pStyle w:val="ListParagraph"/>
+        <w:numPr>
+          <w:ilvl w:val="0"/>
+          <w:numId w:val="16"/>
+        </w:numPr>
+      </w:pPr>
+      <w:r>
+        <w:t xml:space="preserve">Code  :   </w:t>
+      </w:r>
+      <w:proofErr w:type="spellStart"/>
+      <w:r>
+        <w:t>Tinyint</w:t>
+      </w:r>
+      <w:proofErr w:type="spellEnd"/>
+      <w:r>
+        <w:t>(2) Unique</w:t>
+      </w:r>
+    </w:p>
+    <w:p>
+      <w:pPr>
+        <w:pStyle w:val="ListParagraph"/>
+        <w:numPr>
+          <w:ilvl w:val="0"/>
+          <w:numId w:val="16"/>
+        </w:numPr>
+      </w:pPr>
+      <w:r>
+        <w:t xml:space="preserve">Zone   :   char(7) </w:t>
+      </w:r>
+      <w:proofErr w:type="spellStart"/>
+      <w:r>
+        <w:t>Combobox</w:t>
+      </w:r>
+      <w:proofErr w:type="spellEnd"/>
+    </w:p>
+    <w:p>
+      <w:pPr>
+        <w:pStyle w:val="ListParagraph"/>
+      </w:pPr>
+    </w:p>
+    <w:p>
+      <w:r>
+        <w:t xml:space="preserve">      Table </w:t>
+      </w:r>
+      <w:proofErr w:type="gramStart"/>
+      <w:r>
+        <w:t>Name :</w:t>
+      </w:r>
+      <w:proofErr w:type="gramEnd"/>
+      <w:r>
+        <w:t xml:space="preserve">  </w:t>
+      </w:r>
+      <w:proofErr w:type="spellStart"/>
+      <w:r>
+        <w:t>Statemast</w:t>
+      </w:r>
+      <w:proofErr w:type="spellEnd"/>
+      <w:r>
+        <w:t xml:space="preserve">  : (stated </w:t>
+      </w:r>
+      <w:proofErr w:type="spellStart"/>
+      <w:r>
+        <w:t>tinyint</w:t>
+      </w:r>
+      <w:proofErr w:type="spellEnd"/>
+      <w:r>
+        <w:t>(2),</w:t>
+      </w:r>
+      <w:proofErr w:type="spellStart"/>
+      <w:r>
+        <w:t>statename</w:t>
+      </w:r>
+      <w:proofErr w:type="spellEnd"/>
+      <w:r>
         <w:t xml:space="preserve"> </w:t>
       </w:r>
-      <w:proofErr w:type="gramStart"/>
-      <w:r>
-        <w:t>Drugs ,Saar</w:t>
-      </w:r>
-      <w:proofErr w:type="gramEnd"/>
-      <w:r>
-        <w:t xml:space="preserve"> Biotech etc.,</w:t>
-      </w:r>
-    </w:p>
+      <w:proofErr w:type="spellStart"/>
+      <w:r>
+        <w:t>varchar</w:t>
+      </w:r>
+      <w:proofErr w:type="spellEnd"/>
+      <w:r>
+        <w:t xml:space="preserve">(20),Code </w:t>
+      </w:r>
+      <w:proofErr w:type="spellStart"/>
+      <w:r>
+        <w:t>tinyint</w:t>
+      </w:r>
+      <w:proofErr w:type="spellEnd"/>
+      <w:r>
+        <w:t>(2),zone char(7))</w:t>
+      </w:r>
+    </w:p>
+    <w:p/>
     <w:p>
       <w:r>
         <w:rPr>
           <w:noProof/>
         </w:rPr>
-        <w:lastRenderedPageBreak/>
+        <w:drawing>
+          <wp:inline distT="0" distB="0" distL="0" distR="0">
+            <wp:extent cx="5943600" cy="2911598"/>
+            <wp:effectExtent l="19050" t="0" r="0" b="0"/>
+            <wp:docPr id="11" name="Picture 1"/>
+            <wp:cNvGraphicFramePr>
+              <a:graphicFrameLocks xmlns:a="http://schemas.openxmlformats.org/drawingml/2006/main" noChangeAspect="1"/>
+            </wp:cNvGraphicFramePr>
+            <a:graphic xmlns:a="http://schemas.openxmlformats.org/drawingml/2006/main">
+              <a:graphicData uri="http://schemas.openxmlformats.org/drawingml/2006/picture">
+                <pic:pic xmlns:pic="http://schemas.openxmlformats.org/drawingml/2006/picture">
+                  <pic:nvPicPr>
+                    <pic:cNvPr id="0" name="Picture 1"/>
+                    <pic:cNvPicPr>
+                      <a:picLocks noChangeAspect="1" noChangeArrowheads="1"/>
+                    </pic:cNvPicPr>
+                  </pic:nvPicPr>
+                  <pic:blipFill>
+                    <a:blip r:embed="rId7"/>
+                    <a:srcRect/>
+                    <a:stretch>
+                      <a:fillRect/>
+                    </a:stretch>
+                  </pic:blipFill>
+                  <pic:spPr bwMode="auto">
+                    <a:xfrm>
+                      <a:off x="0" y="0"/>
+                      <a:ext cx="5943600" cy="2911598"/>
+                    </a:xfrm>
+                    <a:prstGeom prst="rect">
+                      <a:avLst/>
+                    </a:prstGeom>
+                    <a:noFill/>
+                    <a:ln w="9525">
+                      <a:noFill/>
+                      <a:miter lim="800000"/>
+                      <a:headEnd/>
+                      <a:tailEnd/>
+                    </a:ln>
+                  </pic:spPr>
+                </pic:pic>
+              </a:graphicData>
+            </a:graphic>
+          </wp:inline>
+        </w:drawing>
+      </w:r>
+    </w:p>
+    <w:p/>
+    <w:p>
+      <w:proofErr w:type="gramStart"/>
+      <w:r>
+        <w:t>Note :</w:t>
+      </w:r>
+      <w:proofErr w:type="gramEnd"/>
+      <w:r>
+        <w:t xml:space="preserve">  </w:t>
+      </w:r>
+    </w:p>
+    <w:p>
+      <w:pPr>
+        <w:pStyle w:val="ListParagraph"/>
+        <w:numPr>
+          <w:ilvl w:val="0"/>
+          <w:numId w:val="15"/>
+        </w:numPr>
+      </w:pPr>
+      <w:r>
+        <w:t>State :  Unique</w:t>
+      </w:r>
+    </w:p>
+    <w:p>
+      <w:pPr>
+        <w:pStyle w:val="ListParagraph"/>
+        <w:numPr>
+          <w:ilvl w:val="0"/>
+          <w:numId w:val="15"/>
+        </w:numPr>
+      </w:pPr>
+      <w:r>
+        <w:t>Code :  Unique</w:t>
+      </w:r>
+    </w:p>
+    <w:p>
+      <w:pPr>
+        <w:pStyle w:val="ListParagraph"/>
+        <w:numPr>
+          <w:ilvl w:val="0"/>
+          <w:numId w:val="15"/>
+        </w:numPr>
+      </w:pPr>
+      <w:r>
+        <w:t xml:space="preserve">Zone  : </w:t>
+      </w:r>
+      <w:proofErr w:type="spellStart"/>
+      <w:r>
+        <w:t>Combobox</w:t>
+      </w:r>
+      <w:proofErr w:type="spellEnd"/>
+      <w:r>
+        <w:t>(</w:t>
+      </w:r>
+      <w:proofErr w:type="spellStart"/>
+      <w:r>
+        <w:t>East,West,South,North,Central</w:t>
+      </w:r>
+      <w:proofErr w:type="spellEnd"/>
+      <w:r>
+        <w:t>)</w:t>
+      </w:r>
+    </w:p>
+    <w:p/>
+    <w:p/>
+    <w:p/>
+    <w:p/>
+    <w:p/>
+    <w:p/>
+    <w:p/>
+    <w:p/>
+    <w:p>
+      <w:pPr>
+        <w:pStyle w:val="Heading1"/>
+        <w:numPr>
+          <w:ilvl w:val="0"/>
+          <w:numId w:val="13"/>
+        </w:numPr>
+        <w:rPr>
+          <w:u w:val="single"/>
+        </w:rPr>
+      </w:pPr>
+      <w:r>
+        <w:rPr>
+          <w:u w:val="single"/>
+        </w:rPr>
+        <w:t xml:space="preserve">Districts </w:t>
+      </w:r>
+      <w:proofErr w:type="gramStart"/>
+      <w:r>
+        <w:rPr>
+          <w:u w:val="single"/>
+        </w:rPr>
+        <w:t>Information</w:t>
+      </w:r>
+      <w:r>
+        <w:rPr>
+          <w:u w:val="single"/>
+        </w:rPr>
+        <w:t xml:space="preserve"> :</w:t>
+      </w:r>
+      <w:proofErr w:type="gramEnd"/>
+      <w:r>
+        <w:rPr>
+          <w:u w:val="single"/>
+        </w:rPr>
+        <w:t xml:space="preserve"> </w:t>
+      </w:r>
+    </w:p>
+    <w:p>
+      <w:proofErr w:type="gramStart"/>
+      <w:r>
+        <w:t>Inputs :</w:t>
+      </w:r>
+      <w:proofErr w:type="gramEnd"/>
+      <w:r>
+        <w:t xml:space="preserve"> </w:t>
+      </w:r>
+    </w:p>
+    <w:p>
+      <w:pPr>
+        <w:pStyle w:val="ListParagraph"/>
+        <w:numPr>
+          <w:ilvl w:val="0"/>
+          <w:numId w:val="17"/>
+        </w:numPr>
+      </w:pPr>
+      <w:r>
+        <w:t xml:space="preserve">District Name   :   </w:t>
+      </w:r>
+      <w:proofErr w:type="spellStart"/>
+      <w:r>
+        <w:t>varchar</w:t>
+      </w:r>
+      <w:proofErr w:type="spellEnd"/>
+      <w:r>
+        <w:t>(20)  Unique</w:t>
+      </w:r>
+    </w:p>
+    <w:p>
+      <w:pPr>
+        <w:pStyle w:val="ListParagraph"/>
+        <w:numPr>
+          <w:ilvl w:val="0"/>
+          <w:numId w:val="17"/>
+        </w:numPr>
+      </w:pPr>
+      <w:proofErr w:type="spellStart"/>
+      <w:r>
+        <w:t>Statename</w:t>
+      </w:r>
+      <w:proofErr w:type="spellEnd"/>
+      <w:r>
+        <w:t xml:space="preserve">        :  </w:t>
+      </w:r>
+      <w:proofErr w:type="spellStart"/>
+      <w:r>
+        <w:t>archar</w:t>
+      </w:r>
+      <w:proofErr w:type="spellEnd"/>
+      <w:r>
+        <w:t xml:space="preserve">(40)  Non Editable  </w:t>
+      </w:r>
+      <w:proofErr w:type="spellStart"/>
+      <w:r>
+        <w:t>Combobox</w:t>
+      </w:r>
+      <w:proofErr w:type="spellEnd"/>
+      <w:r>
+        <w:t xml:space="preserve"> ( Data Should Come From </w:t>
+      </w:r>
+      <w:proofErr w:type="spellStart"/>
+      <w:r>
+        <w:t>Statemast</w:t>
+      </w:r>
+      <w:proofErr w:type="spellEnd"/>
+    </w:p>
+    <w:p>
+      <w:pPr>
+        <w:pStyle w:val="ListParagraph"/>
+      </w:pPr>
+      <w:r>
+        <w:t xml:space="preserve">                                                                Table)</w:t>
+      </w:r>
+    </w:p>
+    <w:p>
+      <w:pPr>
+        <w:pStyle w:val="ListParagraph"/>
+        <w:numPr>
+          <w:ilvl w:val="0"/>
+          <w:numId w:val="17"/>
+        </w:numPr>
+      </w:pPr>
+      <w:proofErr w:type="spellStart"/>
+      <w:r>
+        <w:t>Statecode</w:t>
+      </w:r>
+      <w:proofErr w:type="spellEnd"/>
+      <w:r>
+        <w:t xml:space="preserve">         : Non Editable</w:t>
+      </w:r>
+    </w:p>
+    <w:p>
+      <w:r>
+        <w:t xml:space="preserve">      Table </w:t>
+      </w:r>
+      <w:proofErr w:type="gramStart"/>
+      <w:r>
+        <w:t>Name :</w:t>
+      </w:r>
+      <w:proofErr w:type="gramEnd"/>
+      <w:r>
+        <w:t xml:space="preserve">  </w:t>
+      </w:r>
+      <w:proofErr w:type="spellStart"/>
+      <w:r>
+        <w:t>Distmast</w:t>
+      </w:r>
+      <w:proofErr w:type="spellEnd"/>
+      <w:r>
+        <w:t xml:space="preserve">  : (</w:t>
+      </w:r>
+      <w:proofErr w:type="spellStart"/>
+      <w:r>
+        <w:t>Distid</w:t>
+      </w:r>
+      <w:proofErr w:type="spellEnd"/>
+      <w:r>
+        <w:t xml:space="preserve"> </w:t>
+      </w:r>
+      <w:proofErr w:type="spellStart"/>
+      <w:r>
+        <w:t>tinyint</w:t>
+      </w:r>
+      <w:proofErr w:type="spellEnd"/>
+      <w:r>
+        <w:t>(2),</w:t>
+      </w:r>
+      <w:proofErr w:type="spellStart"/>
+      <w:r>
+        <w:t>distname</w:t>
+      </w:r>
+      <w:proofErr w:type="spellEnd"/>
+      <w:r>
+        <w:t xml:space="preserve"> </w:t>
+      </w:r>
+      <w:proofErr w:type="spellStart"/>
+      <w:r>
+        <w:t>varchar</w:t>
+      </w:r>
+      <w:proofErr w:type="spellEnd"/>
+      <w:r>
+        <w:t>(20),</w:t>
+      </w:r>
+      <w:proofErr w:type="spellStart"/>
+      <w:r>
+        <w:t>stateid</w:t>
+      </w:r>
+      <w:proofErr w:type="spellEnd"/>
+      <w:r>
+        <w:t xml:space="preserve"> </w:t>
+      </w:r>
+      <w:proofErr w:type="spellStart"/>
+      <w:r>
+        <w:t>tinyint</w:t>
+      </w:r>
+      <w:proofErr w:type="spellEnd"/>
+      <w:r>
+        <w:t>(2))</w:t>
+      </w:r>
+    </w:p>
+    <w:p/>
+    <w:p>
+      <w:r>
+        <w:rPr>
+          <w:noProof/>
+        </w:rPr>
+        <w:drawing>
+          <wp:inline distT="0" distB="0" distL="0" distR="0">
+            <wp:extent cx="5943600" cy="2685263"/>
+            <wp:effectExtent l="19050" t="0" r="0" b="0"/>
+            <wp:docPr id="12" name="Picture 4"/>
+            <wp:cNvGraphicFramePr>
+              <a:graphicFrameLocks xmlns:a="http://schemas.openxmlformats.org/drawingml/2006/main" noChangeAspect="1"/>
+            </wp:cNvGraphicFramePr>
+            <a:graphic xmlns:a="http://schemas.openxmlformats.org/drawingml/2006/main">
+              <a:graphicData uri="http://schemas.openxmlformats.org/drawingml/2006/picture">
+                <pic:pic xmlns:pic="http://schemas.openxmlformats.org/drawingml/2006/picture">
+                  <pic:nvPicPr>
+                    <pic:cNvPr id="0" name="Picture 4"/>
+                    <pic:cNvPicPr>
+                      <a:picLocks noChangeAspect="1" noChangeArrowheads="1"/>
+                    </pic:cNvPicPr>
+                  </pic:nvPicPr>
+                  <pic:blipFill>
+                    <a:blip r:embed="rId8"/>
+                    <a:srcRect/>
+                    <a:stretch>
+                      <a:fillRect/>
+                    </a:stretch>
+                  </pic:blipFill>
+                  <pic:spPr bwMode="auto">
+                    <a:xfrm>
+                      <a:off x="0" y="0"/>
+                      <a:ext cx="5943600" cy="2685263"/>
+                    </a:xfrm>
+                    <a:prstGeom prst="rect">
+                      <a:avLst/>
+                    </a:prstGeom>
+                    <a:noFill/>
+                    <a:ln w="9525">
+                      <a:noFill/>
+                      <a:miter lim="800000"/>
+                      <a:headEnd/>
+                      <a:tailEnd/>
+                    </a:ln>
+                  </pic:spPr>
+                </pic:pic>
+              </a:graphicData>
+            </a:graphic>
+          </wp:inline>
+        </w:drawing>
+      </w:r>
+    </w:p>
+    <w:p/>
+    <w:p/>
+    <w:p/>
+    <w:p/>
+    <w:p/>
+    <w:p/>
+    <w:p>
+      <w:pPr>
+        <w:pStyle w:val="Heading1"/>
+        <w:numPr>
+          <w:ilvl w:val="0"/>
+          <w:numId w:val="13"/>
+        </w:numPr>
+        <w:rPr>
+          <w:u w:val="single"/>
+        </w:rPr>
+      </w:pPr>
+      <w:proofErr w:type="gramStart"/>
+      <w:r>
+        <w:rPr>
+          <w:u w:val="single"/>
+        </w:rPr>
+        <w:t xml:space="preserve">Manufacturers </w:t>
+      </w:r>
+      <w:r>
+        <w:rPr>
+          <w:u w:val="single"/>
+        </w:rPr>
+        <w:t xml:space="preserve"> Information</w:t>
+      </w:r>
+      <w:proofErr w:type="gramEnd"/>
+      <w:r>
+        <w:rPr>
+          <w:u w:val="single"/>
+        </w:rPr>
+        <w:t xml:space="preserve"> : </w:t>
+      </w:r>
+    </w:p>
+    <w:p/>
+    <w:p>
+      <w:proofErr w:type="gramStart"/>
+      <w:r>
+        <w:t>Inputs :</w:t>
+      </w:r>
+      <w:proofErr w:type="gramEnd"/>
+      <w:r>
+        <w:t xml:space="preserve"> </w:t>
+      </w:r>
+    </w:p>
+    <w:p>
+      <w:pPr>
+        <w:pStyle w:val="ListParagraph"/>
+        <w:numPr>
+          <w:ilvl w:val="0"/>
+          <w:numId w:val="19"/>
+        </w:numPr>
+      </w:pPr>
+      <w:proofErr w:type="spellStart"/>
+      <w:r>
+        <w:t>Mfg.Name</w:t>
+      </w:r>
+      <w:proofErr w:type="spellEnd"/>
+      <w:r>
+        <w:t xml:space="preserve"> Name   :   </w:t>
+      </w:r>
+      <w:proofErr w:type="spellStart"/>
+      <w:r>
+        <w:t>varchar</w:t>
+      </w:r>
+      <w:proofErr w:type="spellEnd"/>
+      <w:r>
+        <w:t>(20)  Unique</w:t>
+      </w:r>
+    </w:p>
+    <w:p/>
+    <w:p/>
+    <w:p>
+      <w:r>
+        <w:rPr>
+          <w:noProof/>
+        </w:rPr>
         <w:drawing>
           <wp:inline distT="0" distB="0" distL="0" distR="0">
             <wp:extent cx="5943600" cy="3386536"/>
@@ -606,7 +1409,7 @@
                     </pic:cNvPicPr>
                   </pic:nvPicPr>
                   <pic:blipFill>
-                    <a:blip r:embed="rId7"/>
+                    <a:blip r:embed="rId9"/>
                     <a:srcRect/>
                     <a:stretch>
                       <a:fillRect/>
@@ -673,7 +1476,13 @@
         </w:numPr>
       </w:pPr>
       <w:r>
-        <w:t>Input Should be in Capital Letters</w:t>
+        <w:t>Input</w:t>
+      </w:r>
+      <w:r>
+        <w:t>s</w:t>
+      </w:r>
+      <w:r>
+        <w:t xml:space="preserve"> Should be in Capital Letters</w:t>
       </w:r>
     </w:p>
     <w:p>
@@ -682,17 +1491,13 @@
       </w:r>
     </w:p>
     <w:p/>
-    <w:p/>
-    <w:p/>
-    <w:p/>
-    <w:p/>
-    <w:p/>
-    <w:p/>
-    <w:p/>
     <w:p>
       <w:proofErr w:type="gramStart"/>
       <w:r>
-        <w:t>Dated :</w:t>
+        <w:t>D</w:t>
+      </w:r>
+      <w:r>
+        <w:t>ated :</w:t>
       </w:r>
       <w:proofErr w:type="gramEnd"/>
       <w:r>
@@ -712,7 +1517,6 @@
     <w:p>
       <w:proofErr w:type="gramStart"/>
       <w:r>
-        <w:lastRenderedPageBreak/>
         <w:t>Company  Grouping</w:t>
       </w:r>
       <w:proofErr w:type="gramEnd"/>
@@ -760,7 +1564,7 @@
                     </pic:cNvPicPr>
                   </pic:nvPicPr>
                   <pic:blipFill>
-                    <a:blip r:embed="rId8"/>
+                    <a:blip r:embed="rId10"/>
                     <a:srcRect/>
                     <a:stretch>
                       <a:fillRect/>
@@ -853,7 +1657,6 @@
     <w:p>
       <w:proofErr w:type="gramStart"/>
       <w:r>
-        <w:lastRenderedPageBreak/>
         <w:t>Companies</w:t>
       </w:r>
       <w:r>
@@ -915,7 +1718,7 @@
                     </pic:cNvPicPr>
                   </pic:nvPicPr>
                   <pic:blipFill>
-                    <a:blip r:embed="rId9"/>
+                    <a:blip r:embed="rId11"/>
                     <a:srcRect/>
                     <a:stretch>
                       <a:fillRect/>
@@ -1171,7 +1974,7 @@
                     </pic:cNvPicPr>
                   </pic:nvPicPr>
                   <pic:blipFill>
-                    <a:blip r:embed="rId10"/>
+                    <a:blip r:embed="rId12"/>
                     <a:srcRect/>
                     <a:stretch>
                       <a:fillRect/>
@@ -1366,7 +2169,7 @@
                     </pic:cNvPicPr>
                   </pic:nvPicPr>
                   <pic:blipFill>
-                    <a:blip r:embed="rId11"/>
+                    <a:blip r:embed="rId13"/>
                     <a:srcRect/>
                     <a:stretch>
                       <a:fillRect/>
@@ -1507,7 +2310,7 @@
                     </pic:cNvPicPr>
                   </pic:nvPicPr>
                   <pic:blipFill>
-                    <a:blip r:embed="rId12"/>
+                    <a:blip r:embed="rId14"/>
                     <a:srcRect/>
                     <a:stretch>
                       <a:fillRect/>
@@ -1653,6 +2456,7 @@
         <w:rPr>
           <w:b/>
         </w:rPr>
+        <w:lastRenderedPageBreak/>
         <w:t>Date :</w:t>
       </w:r>
       <w:proofErr w:type="gramEnd"/>
@@ -1674,7 +2478,6 @@
         <w:pStyle w:val="Heading1"/>
       </w:pPr>
       <w:r>
-        <w:lastRenderedPageBreak/>
         <w:t>Account Information</w:t>
       </w:r>
     </w:p>
@@ -2392,6 +3195,7 @@
         <w:rPr>
           <w:b/>
         </w:rPr>
+        <w:lastRenderedPageBreak/>
         <w:t xml:space="preserve">Date : </w:t>
       </w:r>
       <w:r>
@@ -2466,7 +3270,7 @@
                     </pic:cNvPicPr>
                   </pic:nvPicPr>
                   <pic:blipFill>
-                    <a:blip r:embed="rId13"/>
+                    <a:blip r:embed="rId15"/>
                     <a:srcRect/>
                     <a:stretch>
                       <a:fillRect/>
@@ -2641,7 +3445,7 @@
                     </pic:cNvPicPr>
                   </pic:nvPicPr>
                   <pic:blipFill>
-                    <a:blip r:embed="rId14"/>
+                    <a:blip r:embed="rId16"/>
                     <a:srcRect/>
                     <a:stretch>
                       <a:fillRect/>
@@ -2847,7 +3651,7 @@
                     </pic:cNvPicPr>
                   </pic:nvPicPr>
                   <pic:blipFill>
-                    <a:blip r:embed="rId15"/>
+                    <a:blip r:embed="rId17"/>
                     <a:srcRect/>
                     <a:stretch>
                       <a:fillRect/>
@@ -2889,6 +3693,273 @@
 <file path=word/numbering.xml><?xml version="1.0" encoding="utf-8"?>
 <w:numbering xmlns:ve="http://schemas.openxmlformats.org/markup-compatibility/2006" xmlns:o="urn:schemas-microsoft-com:office:office" xmlns:r="http://schemas.openxmlformats.org/officeDocument/2006/relationships" xmlns:m="http://schemas.openxmlformats.org/officeDocument/2006/math" xmlns:v="urn:schemas-microsoft-com:vml" xmlns:wp="http://schemas.openxmlformats.org/drawingml/2006/wordprocessingDrawing" xmlns:w10="urn:schemas-microsoft-com:office:word" xmlns:w="http://schemas.openxmlformats.org/wordprocessingml/2006/main" xmlns:wne="http://schemas.microsoft.com/office/word/2006/wordml">
   <w:abstractNum w:abstractNumId="0">
+    <w:nsid w:val="035752D8"/>
+    <w:multiLevelType w:val="hybridMultilevel"/>
+    <w:tmpl w:val="9CE4422C"/>
+    <w:lvl w:ilvl="0" w:tplc="0409000F">
+      <w:start w:val="1"/>
+      <w:numFmt w:val="decimal"/>
+      <w:lvlText w:val="%1."/>
+      <w:lvlJc w:val="left"/>
+      <w:pPr>
+        <w:ind w:left="720" w:hanging="360"/>
+      </w:pPr>
+      <w:rPr>
+        <w:rFonts w:hint="default"/>
+      </w:rPr>
+    </w:lvl>
+    <w:lvl w:ilvl="1" w:tplc="04090019" w:tentative="1">
+      <w:start w:val="1"/>
+      <w:numFmt w:val="lowerLetter"/>
+      <w:lvlText w:val="%2."/>
+      <w:lvlJc w:val="left"/>
+      <w:pPr>
+        <w:ind w:left="1440" w:hanging="360"/>
+      </w:pPr>
+    </w:lvl>
+    <w:lvl w:ilvl="2" w:tplc="0409001B" w:tentative="1">
+      <w:start w:val="1"/>
+      <w:numFmt w:val="lowerRoman"/>
+      <w:lvlText w:val="%3."/>
+      <w:lvlJc w:val="right"/>
+      <w:pPr>
+        <w:ind w:left="2160" w:hanging="180"/>
+      </w:pPr>
+    </w:lvl>
+    <w:lvl w:ilvl="3" w:tplc="0409000F" w:tentative="1">
+      <w:start w:val="1"/>
+      <w:numFmt w:val="decimal"/>
+      <w:lvlText w:val="%4."/>
+      <w:lvlJc w:val="left"/>
+      <w:pPr>
+        <w:ind w:left="2880" w:hanging="360"/>
+      </w:pPr>
+    </w:lvl>
+    <w:lvl w:ilvl="4" w:tplc="04090019" w:tentative="1">
+      <w:start w:val="1"/>
+      <w:numFmt w:val="lowerLetter"/>
+      <w:lvlText w:val="%5."/>
+      <w:lvlJc w:val="left"/>
+      <w:pPr>
+        <w:ind w:left="3600" w:hanging="360"/>
+      </w:pPr>
+    </w:lvl>
+    <w:lvl w:ilvl="5" w:tplc="0409001B" w:tentative="1">
+      <w:start w:val="1"/>
+      <w:numFmt w:val="lowerRoman"/>
+      <w:lvlText w:val="%6."/>
+      <w:lvlJc w:val="right"/>
+      <w:pPr>
+        <w:ind w:left="4320" w:hanging="180"/>
+      </w:pPr>
+    </w:lvl>
+    <w:lvl w:ilvl="6" w:tplc="0409000F" w:tentative="1">
+      <w:start w:val="1"/>
+      <w:numFmt w:val="decimal"/>
+      <w:lvlText w:val="%7."/>
+      <w:lvlJc w:val="left"/>
+      <w:pPr>
+        <w:ind w:left="5040" w:hanging="360"/>
+      </w:pPr>
+    </w:lvl>
+    <w:lvl w:ilvl="7" w:tplc="04090019" w:tentative="1">
+      <w:start w:val="1"/>
+      <w:numFmt w:val="lowerLetter"/>
+      <w:lvlText w:val="%8."/>
+      <w:lvlJc w:val="left"/>
+      <w:pPr>
+        <w:ind w:left="5760" w:hanging="360"/>
+      </w:pPr>
+    </w:lvl>
+    <w:lvl w:ilvl="8" w:tplc="0409001B" w:tentative="1">
+      <w:start w:val="1"/>
+      <w:numFmt w:val="lowerRoman"/>
+      <w:lvlText w:val="%9."/>
+      <w:lvlJc w:val="right"/>
+      <w:pPr>
+        <w:ind w:left="6480" w:hanging="180"/>
+      </w:pPr>
+    </w:lvl>
+  </w:abstractNum>
+  <w:abstractNum w:abstractNumId="1">
+    <w:nsid w:val="043E6E17"/>
+    <w:multiLevelType w:val="hybridMultilevel"/>
+    <w:tmpl w:val="6E4CB392"/>
+    <w:lvl w:ilvl="0" w:tplc="1D26C454">
+      <w:start w:val="2"/>
+      <w:numFmt w:val="decimal"/>
+      <w:lvlText w:val="%1."/>
+      <w:lvlJc w:val="left"/>
+      <w:pPr>
+        <w:ind w:left="1080" w:hanging="360"/>
+      </w:pPr>
+      <w:rPr>
+        <w:rFonts w:hint="default"/>
+      </w:rPr>
+    </w:lvl>
+    <w:lvl w:ilvl="1" w:tplc="04090019" w:tentative="1">
+      <w:start w:val="1"/>
+      <w:numFmt w:val="lowerLetter"/>
+      <w:lvlText w:val="%2."/>
+      <w:lvlJc w:val="left"/>
+      <w:pPr>
+        <w:ind w:left="1800" w:hanging="360"/>
+      </w:pPr>
+    </w:lvl>
+    <w:lvl w:ilvl="2" w:tplc="0409001B" w:tentative="1">
+      <w:start w:val="1"/>
+      <w:numFmt w:val="lowerRoman"/>
+      <w:lvlText w:val="%3."/>
+      <w:lvlJc w:val="right"/>
+      <w:pPr>
+        <w:ind w:left="2520" w:hanging="180"/>
+      </w:pPr>
+    </w:lvl>
+    <w:lvl w:ilvl="3" w:tplc="0409000F" w:tentative="1">
+      <w:start w:val="1"/>
+      <w:numFmt w:val="decimal"/>
+      <w:lvlText w:val="%4."/>
+      <w:lvlJc w:val="left"/>
+      <w:pPr>
+        <w:ind w:left="3240" w:hanging="360"/>
+      </w:pPr>
+    </w:lvl>
+    <w:lvl w:ilvl="4" w:tplc="04090019" w:tentative="1">
+      <w:start w:val="1"/>
+      <w:numFmt w:val="lowerLetter"/>
+      <w:lvlText w:val="%5."/>
+      <w:lvlJc w:val="left"/>
+      <w:pPr>
+        <w:ind w:left="3960" w:hanging="360"/>
+      </w:pPr>
+    </w:lvl>
+    <w:lvl w:ilvl="5" w:tplc="0409001B" w:tentative="1">
+      <w:start w:val="1"/>
+      <w:numFmt w:val="lowerRoman"/>
+      <w:lvlText w:val="%6."/>
+      <w:lvlJc w:val="right"/>
+      <w:pPr>
+        <w:ind w:left="4680" w:hanging="180"/>
+      </w:pPr>
+    </w:lvl>
+    <w:lvl w:ilvl="6" w:tplc="0409000F" w:tentative="1">
+      <w:start w:val="1"/>
+      <w:numFmt w:val="decimal"/>
+      <w:lvlText w:val="%7."/>
+      <w:lvlJc w:val="left"/>
+      <w:pPr>
+        <w:ind w:left="5400" w:hanging="360"/>
+      </w:pPr>
+    </w:lvl>
+    <w:lvl w:ilvl="7" w:tplc="04090019" w:tentative="1">
+      <w:start w:val="1"/>
+      <w:numFmt w:val="lowerLetter"/>
+      <w:lvlText w:val="%8."/>
+      <w:lvlJc w:val="left"/>
+      <w:pPr>
+        <w:ind w:left="6120" w:hanging="360"/>
+      </w:pPr>
+    </w:lvl>
+    <w:lvl w:ilvl="8" w:tplc="0409001B" w:tentative="1">
+      <w:start w:val="1"/>
+      <w:numFmt w:val="lowerRoman"/>
+      <w:lvlText w:val="%9."/>
+      <w:lvlJc w:val="right"/>
+      <w:pPr>
+        <w:ind w:left="6840" w:hanging="180"/>
+      </w:pPr>
+    </w:lvl>
+  </w:abstractNum>
+  <w:abstractNum w:abstractNumId="2">
+    <w:nsid w:val="0A4A787F"/>
+    <w:multiLevelType w:val="hybridMultilevel"/>
+    <w:tmpl w:val="396A0FBA"/>
+    <w:lvl w:ilvl="0" w:tplc="0409000F">
+      <w:start w:val="1"/>
+      <w:numFmt w:val="decimal"/>
+      <w:lvlText w:val="%1."/>
+      <w:lvlJc w:val="left"/>
+      <w:pPr>
+        <w:ind w:left="720" w:hanging="360"/>
+      </w:pPr>
+      <w:rPr>
+        <w:rFonts w:hint="default"/>
+      </w:rPr>
+    </w:lvl>
+    <w:lvl w:ilvl="1" w:tplc="04090019" w:tentative="1">
+      <w:start w:val="1"/>
+      <w:numFmt w:val="lowerLetter"/>
+      <w:lvlText w:val="%2."/>
+      <w:lvlJc w:val="left"/>
+      <w:pPr>
+        <w:ind w:left="1440" w:hanging="360"/>
+      </w:pPr>
+    </w:lvl>
+    <w:lvl w:ilvl="2" w:tplc="0409001B" w:tentative="1">
+      <w:start w:val="1"/>
+      <w:numFmt w:val="lowerRoman"/>
+      <w:lvlText w:val="%3."/>
+      <w:lvlJc w:val="right"/>
+      <w:pPr>
+        <w:ind w:left="2160" w:hanging="180"/>
+      </w:pPr>
+    </w:lvl>
+    <w:lvl w:ilvl="3" w:tplc="0409000F" w:tentative="1">
+      <w:start w:val="1"/>
+      <w:numFmt w:val="decimal"/>
+      <w:lvlText w:val="%4."/>
+      <w:lvlJc w:val="left"/>
+      <w:pPr>
+        <w:ind w:left="2880" w:hanging="360"/>
+      </w:pPr>
+    </w:lvl>
+    <w:lvl w:ilvl="4" w:tplc="04090019" w:tentative="1">
+      <w:start w:val="1"/>
+      <w:numFmt w:val="lowerLetter"/>
+      <w:lvlText w:val="%5."/>
+      <w:lvlJc w:val="left"/>
+      <w:pPr>
+        <w:ind w:left="3600" w:hanging="360"/>
+      </w:pPr>
+    </w:lvl>
+    <w:lvl w:ilvl="5" w:tplc="0409001B" w:tentative="1">
+      <w:start w:val="1"/>
+      <w:numFmt w:val="lowerRoman"/>
+      <w:lvlText w:val="%6."/>
+      <w:lvlJc w:val="right"/>
+      <w:pPr>
+        <w:ind w:left="4320" w:hanging="180"/>
+      </w:pPr>
+    </w:lvl>
+    <w:lvl w:ilvl="6" w:tplc="0409000F" w:tentative="1">
+      <w:start w:val="1"/>
+      <w:numFmt w:val="decimal"/>
+      <w:lvlText w:val="%7."/>
+      <w:lvlJc w:val="left"/>
+      <w:pPr>
+        <w:ind w:left="5040" w:hanging="360"/>
+      </w:pPr>
+    </w:lvl>
+    <w:lvl w:ilvl="7" w:tplc="04090019" w:tentative="1">
+      <w:start w:val="1"/>
+      <w:numFmt w:val="lowerLetter"/>
+      <w:lvlText w:val="%8."/>
+      <w:lvlJc w:val="left"/>
+      <w:pPr>
+        <w:ind w:left="5760" w:hanging="360"/>
+      </w:pPr>
+    </w:lvl>
+    <w:lvl w:ilvl="8" w:tplc="0409001B" w:tentative="1">
+      <w:start w:val="1"/>
+      <w:numFmt w:val="lowerRoman"/>
+      <w:lvlText w:val="%9."/>
+      <w:lvlJc w:val="right"/>
+      <w:pPr>
+        <w:ind w:left="6480" w:hanging="180"/>
+      </w:pPr>
+    </w:lvl>
+  </w:abstractNum>
+  <w:abstractNum w:abstractNumId="3">
     <w:nsid w:val="173F7D20"/>
     <w:multiLevelType w:val="hybridMultilevel"/>
     <w:tmpl w:val="511C22C6"/>
@@ -2977,7 +4048,7 @@
       </w:pPr>
     </w:lvl>
   </w:abstractNum>
-  <w:abstractNum w:abstractNumId="1">
+  <w:abstractNum w:abstractNumId="4">
     <w:nsid w:val="18570836"/>
     <w:multiLevelType w:val="hybridMultilevel"/>
     <w:tmpl w:val="2E3065AA"/>
@@ -3066,7 +4137,7 @@
       </w:pPr>
     </w:lvl>
   </w:abstractNum>
-  <w:abstractNum w:abstractNumId="2">
+  <w:abstractNum w:abstractNumId="5">
     <w:nsid w:val="1B05360D"/>
     <w:multiLevelType w:val="hybridMultilevel"/>
     <w:tmpl w:val="748CB09A"/>
@@ -3155,7 +4226,7 @@
       </w:pPr>
     </w:lvl>
   </w:abstractNum>
-  <w:abstractNum w:abstractNumId="3">
+  <w:abstractNum w:abstractNumId="6">
     <w:nsid w:val="1DB43A4E"/>
     <w:multiLevelType w:val="hybridMultilevel"/>
     <w:tmpl w:val="511C22C6"/>
@@ -3244,7 +4315,96 @@
       </w:pPr>
     </w:lvl>
   </w:abstractNum>
-  <w:abstractNum w:abstractNumId="4">
+  <w:abstractNum w:abstractNumId="7">
+    <w:nsid w:val="20AC1B1B"/>
+    <w:multiLevelType w:val="hybridMultilevel"/>
+    <w:tmpl w:val="947270DC"/>
+    <w:lvl w:ilvl="0" w:tplc="0409000F">
+      <w:start w:val="2"/>
+      <w:numFmt w:val="decimal"/>
+      <w:lvlText w:val="%1."/>
+      <w:lvlJc w:val="left"/>
+      <w:pPr>
+        <w:ind w:left="720" w:hanging="360"/>
+      </w:pPr>
+      <w:rPr>
+        <w:rFonts w:hint="default"/>
+      </w:rPr>
+    </w:lvl>
+    <w:lvl w:ilvl="1" w:tplc="04090019" w:tentative="1">
+      <w:start w:val="1"/>
+      <w:numFmt w:val="lowerLetter"/>
+      <w:lvlText w:val="%2."/>
+      <w:lvlJc w:val="left"/>
+      <w:pPr>
+        <w:ind w:left="1440" w:hanging="360"/>
+      </w:pPr>
+    </w:lvl>
+    <w:lvl w:ilvl="2" w:tplc="0409001B" w:tentative="1">
+      <w:start w:val="1"/>
+      <w:numFmt w:val="lowerRoman"/>
+      <w:lvlText w:val="%3."/>
+      <w:lvlJc w:val="right"/>
+      <w:pPr>
+        <w:ind w:left="2160" w:hanging="180"/>
+      </w:pPr>
+    </w:lvl>
+    <w:lvl w:ilvl="3" w:tplc="0409000F" w:tentative="1">
+      <w:start w:val="1"/>
+      <w:numFmt w:val="decimal"/>
+      <w:lvlText w:val="%4."/>
+      <w:lvlJc w:val="left"/>
+      <w:pPr>
+        <w:ind w:left="2880" w:hanging="360"/>
+      </w:pPr>
+    </w:lvl>
+    <w:lvl w:ilvl="4" w:tplc="04090019" w:tentative="1">
+      <w:start w:val="1"/>
+      <w:numFmt w:val="lowerLetter"/>
+      <w:lvlText w:val="%5."/>
+      <w:lvlJc w:val="left"/>
+      <w:pPr>
+        <w:ind w:left="3600" w:hanging="360"/>
+      </w:pPr>
+    </w:lvl>
+    <w:lvl w:ilvl="5" w:tplc="0409001B" w:tentative="1">
+      <w:start w:val="1"/>
+      <w:numFmt w:val="lowerRoman"/>
+      <w:lvlText w:val="%6."/>
+      <w:lvlJc w:val="right"/>
+      <w:pPr>
+        <w:ind w:left="4320" w:hanging="180"/>
+      </w:pPr>
+    </w:lvl>
+    <w:lvl w:ilvl="6" w:tplc="0409000F" w:tentative="1">
+      <w:start w:val="1"/>
+      <w:numFmt w:val="decimal"/>
+      <w:lvlText w:val="%7."/>
+      <w:lvlJc w:val="left"/>
+      <w:pPr>
+        <w:ind w:left="5040" w:hanging="360"/>
+      </w:pPr>
+    </w:lvl>
+    <w:lvl w:ilvl="7" w:tplc="04090019" w:tentative="1">
+      <w:start w:val="1"/>
+      <w:numFmt w:val="lowerLetter"/>
+      <w:lvlText w:val="%8."/>
+      <w:lvlJc w:val="left"/>
+      <w:pPr>
+        <w:ind w:left="5760" w:hanging="360"/>
+      </w:pPr>
+    </w:lvl>
+    <w:lvl w:ilvl="8" w:tplc="0409001B" w:tentative="1">
+      <w:start w:val="1"/>
+      <w:numFmt w:val="lowerRoman"/>
+      <w:lvlText w:val="%9."/>
+      <w:lvlJc w:val="right"/>
+      <w:pPr>
+        <w:ind w:left="6480" w:hanging="180"/>
+      </w:pPr>
+    </w:lvl>
+  </w:abstractNum>
+  <w:abstractNum w:abstractNumId="8">
     <w:nsid w:val="265B3B7A"/>
     <w:multiLevelType w:val="hybridMultilevel"/>
     <w:tmpl w:val="8D768F3C"/>
@@ -3333,7 +4493,7 @@
       </w:pPr>
     </w:lvl>
   </w:abstractNum>
-  <w:abstractNum w:abstractNumId="5">
+  <w:abstractNum w:abstractNumId="9">
     <w:nsid w:val="2A4A1F12"/>
     <w:multiLevelType w:val="hybridMultilevel"/>
     <w:tmpl w:val="396A0FBA"/>
@@ -3422,7 +4582,185 @@
       </w:pPr>
     </w:lvl>
   </w:abstractNum>
-  <w:abstractNum w:abstractNumId="6">
+  <w:abstractNum w:abstractNumId="10">
+    <w:nsid w:val="2C421464"/>
+    <w:multiLevelType w:val="hybridMultilevel"/>
+    <w:tmpl w:val="396A0FBA"/>
+    <w:lvl w:ilvl="0" w:tplc="0409000F">
+      <w:start w:val="1"/>
+      <w:numFmt w:val="decimal"/>
+      <w:lvlText w:val="%1."/>
+      <w:lvlJc w:val="left"/>
+      <w:pPr>
+        <w:ind w:left="720" w:hanging="360"/>
+      </w:pPr>
+      <w:rPr>
+        <w:rFonts w:hint="default"/>
+      </w:rPr>
+    </w:lvl>
+    <w:lvl w:ilvl="1" w:tplc="04090019" w:tentative="1">
+      <w:start w:val="1"/>
+      <w:numFmt w:val="lowerLetter"/>
+      <w:lvlText w:val="%2."/>
+      <w:lvlJc w:val="left"/>
+      <w:pPr>
+        <w:ind w:left="1440" w:hanging="360"/>
+      </w:pPr>
+    </w:lvl>
+    <w:lvl w:ilvl="2" w:tplc="0409001B" w:tentative="1">
+      <w:start w:val="1"/>
+      <w:numFmt w:val="lowerRoman"/>
+      <w:lvlText w:val="%3."/>
+      <w:lvlJc w:val="right"/>
+      <w:pPr>
+        <w:ind w:left="2160" w:hanging="180"/>
+      </w:pPr>
+    </w:lvl>
+    <w:lvl w:ilvl="3" w:tplc="0409000F" w:tentative="1">
+      <w:start w:val="1"/>
+      <w:numFmt w:val="decimal"/>
+      <w:lvlText w:val="%4."/>
+      <w:lvlJc w:val="left"/>
+      <w:pPr>
+        <w:ind w:left="2880" w:hanging="360"/>
+      </w:pPr>
+    </w:lvl>
+    <w:lvl w:ilvl="4" w:tplc="04090019" w:tentative="1">
+      <w:start w:val="1"/>
+      <w:numFmt w:val="lowerLetter"/>
+      <w:lvlText w:val="%5."/>
+      <w:lvlJc w:val="left"/>
+      <w:pPr>
+        <w:ind w:left="3600" w:hanging="360"/>
+      </w:pPr>
+    </w:lvl>
+    <w:lvl w:ilvl="5" w:tplc="0409001B" w:tentative="1">
+      <w:start w:val="1"/>
+      <w:numFmt w:val="lowerRoman"/>
+      <w:lvlText w:val="%6."/>
+      <w:lvlJc w:val="right"/>
+      <w:pPr>
+        <w:ind w:left="4320" w:hanging="180"/>
+      </w:pPr>
+    </w:lvl>
+    <w:lvl w:ilvl="6" w:tplc="0409000F" w:tentative="1">
+      <w:start w:val="1"/>
+      <w:numFmt w:val="decimal"/>
+      <w:lvlText w:val="%7."/>
+      <w:lvlJc w:val="left"/>
+      <w:pPr>
+        <w:ind w:left="5040" w:hanging="360"/>
+      </w:pPr>
+    </w:lvl>
+    <w:lvl w:ilvl="7" w:tplc="04090019" w:tentative="1">
+      <w:start w:val="1"/>
+      <w:numFmt w:val="lowerLetter"/>
+      <w:lvlText w:val="%8."/>
+      <w:lvlJc w:val="left"/>
+      <w:pPr>
+        <w:ind w:left="5760" w:hanging="360"/>
+      </w:pPr>
+    </w:lvl>
+    <w:lvl w:ilvl="8" w:tplc="0409001B" w:tentative="1">
+      <w:start w:val="1"/>
+      <w:numFmt w:val="lowerRoman"/>
+      <w:lvlText w:val="%9."/>
+      <w:lvlJc w:val="right"/>
+      <w:pPr>
+        <w:ind w:left="6480" w:hanging="180"/>
+      </w:pPr>
+    </w:lvl>
+  </w:abstractNum>
+  <w:abstractNum w:abstractNumId="11">
+    <w:nsid w:val="2DDC1645"/>
+    <w:multiLevelType w:val="hybridMultilevel"/>
+    <w:tmpl w:val="947270DC"/>
+    <w:lvl w:ilvl="0" w:tplc="0409000F">
+      <w:start w:val="2"/>
+      <w:numFmt w:val="decimal"/>
+      <w:lvlText w:val="%1."/>
+      <w:lvlJc w:val="left"/>
+      <w:pPr>
+        <w:ind w:left="720" w:hanging="360"/>
+      </w:pPr>
+      <w:rPr>
+        <w:rFonts w:hint="default"/>
+      </w:rPr>
+    </w:lvl>
+    <w:lvl w:ilvl="1" w:tplc="04090019" w:tentative="1">
+      <w:start w:val="1"/>
+      <w:numFmt w:val="lowerLetter"/>
+      <w:lvlText w:val="%2."/>
+      <w:lvlJc w:val="left"/>
+      <w:pPr>
+        <w:ind w:left="1440" w:hanging="360"/>
+      </w:pPr>
+    </w:lvl>
+    <w:lvl w:ilvl="2" w:tplc="0409001B" w:tentative="1">
+      <w:start w:val="1"/>
+      <w:numFmt w:val="lowerRoman"/>
+      <w:lvlText w:val="%3."/>
+      <w:lvlJc w:val="right"/>
+      <w:pPr>
+        <w:ind w:left="2160" w:hanging="180"/>
+      </w:pPr>
+    </w:lvl>
+    <w:lvl w:ilvl="3" w:tplc="0409000F" w:tentative="1">
+      <w:start w:val="1"/>
+      <w:numFmt w:val="decimal"/>
+      <w:lvlText w:val="%4."/>
+      <w:lvlJc w:val="left"/>
+      <w:pPr>
+        <w:ind w:left="2880" w:hanging="360"/>
+      </w:pPr>
+    </w:lvl>
+    <w:lvl w:ilvl="4" w:tplc="04090019" w:tentative="1">
+      <w:start w:val="1"/>
+      <w:numFmt w:val="lowerLetter"/>
+      <w:lvlText w:val="%5."/>
+      <w:lvlJc w:val="left"/>
+      <w:pPr>
+        <w:ind w:left="3600" w:hanging="360"/>
+      </w:pPr>
+    </w:lvl>
+    <w:lvl w:ilvl="5" w:tplc="0409001B" w:tentative="1">
+      <w:start w:val="1"/>
+      <w:numFmt w:val="lowerRoman"/>
+      <w:lvlText w:val="%6."/>
+      <w:lvlJc w:val="right"/>
+      <w:pPr>
+        <w:ind w:left="4320" w:hanging="180"/>
+      </w:pPr>
+    </w:lvl>
+    <w:lvl w:ilvl="6" w:tplc="0409000F" w:tentative="1">
+      <w:start w:val="1"/>
+      <w:numFmt w:val="decimal"/>
+      <w:lvlText w:val="%7."/>
+      <w:lvlJc w:val="left"/>
+      <w:pPr>
+        <w:ind w:left="5040" w:hanging="360"/>
+      </w:pPr>
+    </w:lvl>
+    <w:lvl w:ilvl="7" w:tplc="04090019" w:tentative="1">
+      <w:start w:val="1"/>
+      <w:numFmt w:val="lowerLetter"/>
+      <w:lvlText w:val="%8."/>
+      <w:lvlJc w:val="left"/>
+      <w:pPr>
+        <w:ind w:left="5760" w:hanging="360"/>
+      </w:pPr>
+    </w:lvl>
+    <w:lvl w:ilvl="8" w:tplc="0409001B" w:tentative="1">
+      <w:start w:val="1"/>
+      <w:numFmt w:val="lowerRoman"/>
+      <w:lvlText w:val="%9."/>
+      <w:lvlJc w:val="right"/>
+      <w:pPr>
+        <w:ind w:left="6480" w:hanging="180"/>
+      </w:pPr>
+    </w:lvl>
+  </w:abstractNum>
+  <w:abstractNum w:abstractNumId="12">
     <w:nsid w:val="39204BF9"/>
     <w:multiLevelType w:val="hybridMultilevel"/>
     <w:tmpl w:val="511C22C6"/>
@@ -3511,7 +4849,185 @@
       </w:pPr>
     </w:lvl>
   </w:abstractNum>
-  <w:abstractNum w:abstractNumId="7">
+  <w:abstractNum w:abstractNumId="13">
+    <w:nsid w:val="3D1A4F9F"/>
+    <w:multiLevelType w:val="hybridMultilevel"/>
+    <w:tmpl w:val="CA42D02E"/>
+    <w:lvl w:ilvl="0" w:tplc="0409000F">
+      <w:start w:val="1"/>
+      <w:numFmt w:val="decimal"/>
+      <w:lvlText w:val="%1."/>
+      <w:lvlJc w:val="left"/>
+      <w:pPr>
+        <w:ind w:left="720" w:hanging="360"/>
+      </w:pPr>
+      <w:rPr>
+        <w:rFonts w:hint="default"/>
+      </w:rPr>
+    </w:lvl>
+    <w:lvl w:ilvl="1" w:tplc="04090019" w:tentative="1">
+      <w:start w:val="1"/>
+      <w:numFmt w:val="lowerLetter"/>
+      <w:lvlText w:val="%2."/>
+      <w:lvlJc w:val="left"/>
+      <w:pPr>
+        <w:ind w:left="1440" w:hanging="360"/>
+      </w:pPr>
+    </w:lvl>
+    <w:lvl w:ilvl="2" w:tplc="0409001B" w:tentative="1">
+      <w:start w:val="1"/>
+      <w:numFmt w:val="lowerRoman"/>
+      <w:lvlText w:val="%3."/>
+      <w:lvlJc w:val="right"/>
+      <w:pPr>
+        <w:ind w:left="2160" w:hanging="180"/>
+      </w:pPr>
+    </w:lvl>
+    <w:lvl w:ilvl="3" w:tplc="0409000F" w:tentative="1">
+      <w:start w:val="1"/>
+      <w:numFmt w:val="decimal"/>
+      <w:lvlText w:val="%4."/>
+      <w:lvlJc w:val="left"/>
+      <w:pPr>
+        <w:ind w:left="2880" w:hanging="360"/>
+      </w:pPr>
+    </w:lvl>
+    <w:lvl w:ilvl="4" w:tplc="04090019" w:tentative="1">
+      <w:start w:val="1"/>
+      <w:numFmt w:val="lowerLetter"/>
+      <w:lvlText w:val="%5."/>
+      <w:lvlJc w:val="left"/>
+      <w:pPr>
+        <w:ind w:left="3600" w:hanging="360"/>
+      </w:pPr>
+    </w:lvl>
+    <w:lvl w:ilvl="5" w:tplc="0409001B" w:tentative="1">
+      <w:start w:val="1"/>
+      <w:numFmt w:val="lowerRoman"/>
+      <w:lvlText w:val="%6."/>
+      <w:lvlJc w:val="right"/>
+      <w:pPr>
+        <w:ind w:left="4320" w:hanging="180"/>
+      </w:pPr>
+    </w:lvl>
+    <w:lvl w:ilvl="6" w:tplc="0409000F" w:tentative="1">
+      <w:start w:val="1"/>
+      <w:numFmt w:val="decimal"/>
+      <w:lvlText w:val="%7."/>
+      <w:lvlJc w:val="left"/>
+      <w:pPr>
+        <w:ind w:left="5040" w:hanging="360"/>
+      </w:pPr>
+    </w:lvl>
+    <w:lvl w:ilvl="7" w:tplc="04090019" w:tentative="1">
+      <w:start w:val="1"/>
+      <w:numFmt w:val="lowerLetter"/>
+      <w:lvlText w:val="%8."/>
+      <w:lvlJc w:val="left"/>
+      <w:pPr>
+        <w:ind w:left="5760" w:hanging="360"/>
+      </w:pPr>
+    </w:lvl>
+    <w:lvl w:ilvl="8" w:tplc="0409001B" w:tentative="1">
+      <w:start w:val="1"/>
+      <w:numFmt w:val="lowerRoman"/>
+      <w:lvlText w:val="%9."/>
+      <w:lvlJc w:val="right"/>
+      <w:pPr>
+        <w:ind w:left="6480" w:hanging="180"/>
+      </w:pPr>
+    </w:lvl>
+  </w:abstractNum>
+  <w:abstractNum w:abstractNumId="14">
+    <w:nsid w:val="3E034A15"/>
+    <w:multiLevelType w:val="hybridMultilevel"/>
+    <w:tmpl w:val="396A0FBA"/>
+    <w:lvl w:ilvl="0" w:tplc="0409000F">
+      <w:start w:val="1"/>
+      <w:numFmt w:val="decimal"/>
+      <w:lvlText w:val="%1."/>
+      <w:lvlJc w:val="left"/>
+      <w:pPr>
+        <w:ind w:left="720" w:hanging="360"/>
+      </w:pPr>
+      <w:rPr>
+        <w:rFonts w:hint="default"/>
+      </w:rPr>
+    </w:lvl>
+    <w:lvl w:ilvl="1" w:tplc="04090019" w:tentative="1">
+      <w:start w:val="1"/>
+      <w:numFmt w:val="lowerLetter"/>
+      <w:lvlText w:val="%2."/>
+      <w:lvlJc w:val="left"/>
+      <w:pPr>
+        <w:ind w:left="1440" w:hanging="360"/>
+      </w:pPr>
+    </w:lvl>
+    <w:lvl w:ilvl="2" w:tplc="0409001B" w:tentative="1">
+      <w:start w:val="1"/>
+      <w:numFmt w:val="lowerRoman"/>
+      <w:lvlText w:val="%3."/>
+      <w:lvlJc w:val="right"/>
+      <w:pPr>
+        <w:ind w:left="2160" w:hanging="180"/>
+      </w:pPr>
+    </w:lvl>
+    <w:lvl w:ilvl="3" w:tplc="0409000F" w:tentative="1">
+      <w:start w:val="1"/>
+      <w:numFmt w:val="decimal"/>
+      <w:lvlText w:val="%4."/>
+      <w:lvlJc w:val="left"/>
+      <w:pPr>
+        <w:ind w:left="2880" w:hanging="360"/>
+      </w:pPr>
+    </w:lvl>
+    <w:lvl w:ilvl="4" w:tplc="04090019" w:tentative="1">
+      <w:start w:val="1"/>
+      <w:numFmt w:val="lowerLetter"/>
+      <w:lvlText w:val="%5."/>
+      <w:lvlJc w:val="left"/>
+      <w:pPr>
+        <w:ind w:left="3600" w:hanging="360"/>
+      </w:pPr>
+    </w:lvl>
+    <w:lvl w:ilvl="5" w:tplc="0409001B" w:tentative="1">
+      <w:start w:val="1"/>
+      <w:numFmt w:val="lowerRoman"/>
+      <w:lvlText w:val="%6."/>
+      <w:lvlJc w:val="right"/>
+      <w:pPr>
+        <w:ind w:left="4320" w:hanging="180"/>
+      </w:pPr>
+    </w:lvl>
+    <w:lvl w:ilvl="6" w:tplc="0409000F" w:tentative="1">
+      <w:start w:val="1"/>
+      <w:numFmt w:val="decimal"/>
+      <w:lvlText w:val="%7."/>
+      <w:lvlJc w:val="left"/>
+      <w:pPr>
+        <w:ind w:left="5040" w:hanging="360"/>
+      </w:pPr>
+    </w:lvl>
+    <w:lvl w:ilvl="7" w:tplc="04090019" w:tentative="1">
+      <w:start w:val="1"/>
+      <w:numFmt w:val="lowerLetter"/>
+      <w:lvlText w:val="%8."/>
+      <w:lvlJc w:val="left"/>
+      <w:pPr>
+        <w:ind w:left="5760" w:hanging="360"/>
+      </w:pPr>
+    </w:lvl>
+    <w:lvl w:ilvl="8" w:tplc="0409001B" w:tentative="1">
+      <w:start w:val="1"/>
+      <w:numFmt w:val="lowerRoman"/>
+      <w:lvlText w:val="%9."/>
+      <w:lvlJc w:val="right"/>
+      <w:pPr>
+        <w:ind w:left="6480" w:hanging="180"/>
+      </w:pPr>
+    </w:lvl>
+  </w:abstractNum>
+  <w:abstractNum w:abstractNumId="15">
     <w:nsid w:val="44CD3F38"/>
     <w:multiLevelType w:val="hybridMultilevel"/>
     <w:tmpl w:val="511C22C6"/>
@@ -3600,7 +5116,7 @@
       </w:pPr>
     </w:lvl>
   </w:abstractNum>
-  <w:abstractNum w:abstractNumId="8">
+  <w:abstractNum w:abstractNumId="16">
     <w:nsid w:val="4DB268DE"/>
     <w:multiLevelType w:val="hybridMultilevel"/>
     <w:tmpl w:val="396A0FBA"/>
@@ -3689,7 +5205,96 @@
       </w:pPr>
     </w:lvl>
   </w:abstractNum>
-  <w:abstractNum w:abstractNumId="9">
+  <w:abstractNum w:abstractNumId="17">
+    <w:nsid w:val="4F1B1244"/>
+    <w:multiLevelType w:val="hybridMultilevel"/>
+    <w:tmpl w:val="43FEFC16"/>
+    <w:lvl w:ilvl="0" w:tplc="0409000F">
+      <w:start w:val="1"/>
+      <w:numFmt w:val="decimal"/>
+      <w:lvlText w:val="%1."/>
+      <w:lvlJc w:val="left"/>
+      <w:pPr>
+        <w:ind w:left="720" w:hanging="360"/>
+      </w:pPr>
+      <w:rPr>
+        <w:rFonts w:hint="default"/>
+      </w:rPr>
+    </w:lvl>
+    <w:lvl w:ilvl="1" w:tplc="04090019" w:tentative="1">
+      <w:start w:val="1"/>
+      <w:numFmt w:val="lowerLetter"/>
+      <w:lvlText w:val="%2."/>
+      <w:lvlJc w:val="left"/>
+      <w:pPr>
+        <w:ind w:left="1440" w:hanging="360"/>
+      </w:pPr>
+    </w:lvl>
+    <w:lvl w:ilvl="2" w:tplc="0409001B" w:tentative="1">
+      <w:start w:val="1"/>
+      <w:numFmt w:val="lowerRoman"/>
+      <w:lvlText w:val="%3."/>
+      <w:lvlJc w:val="right"/>
+      <w:pPr>
+        <w:ind w:left="2160" w:hanging="180"/>
+      </w:pPr>
+    </w:lvl>
+    <w:lvl w:ilvl="3" w:tplc="0409000F" w:tentative="1">
+      <w:start w:val="1"/>
+      <w:numFmt w:val="decimal"/>
+      <w:lvlText w:val="%4."/>
+      <w:lvlJc w:val="left"/>
+      <w:pPr>
+        <w:ind w:left="2880" w:hanging="360"/>
+      </w:pPr>
+    </w:lvl>
+    <w:lvl w:ilvl="4" w:tplc="04090019" w:tentative="1">
+      <w:start w:val="1"/>
+      <w:numFmt w:val="lowerLetter"/>
+      <w:lvlText w:val="%5."/>
+      <w:lvlJc w:val="left"/>
+      <w:pPr>
+        <w:ind w:left="3600" w:hanging="360"/>
+      </w:pPr>
+    </w:lvl>
+    <w:lvl w:ilvl="5" w:tplc="0409001B" w:tentative="1">
+      <w:start w:val="1"/>
+      <w:numFmt w:val="lowerRoman"/>
+      <w:lvlText w:val="%6."/>
+      <w:lvlJc w:val="right"/>
+      <w:pPr>
+        <w:ind w:left="4320" w:hanging="180"/>
+      </w:pPr>
+    </w:lvl>
+    <w:lvl w:ilvl="6" w:tplc="0409000F" w:tentative="1">
+      <w:start w:val="1"/>
+      <w:numFmt w:val="decimal"/>
+      <w:lvlText w:val="%7."/>
+      <w:lvlJc w:val="left"/>
+      <w:pPr>
+        <w:ind w:left="5040" w:hanging="360"/>
+      </w:pPr>
+    </w:lvl>
+    <w:lvl w:ilvl="7" w:tplc="04090019" w:tentative="1">
+      <w:start w:val="1"/>
+      <w:numFmt w:val="lowerLetter"/>
+      <w:lvlText w:val="%8."/>
+      <w:lvlJc w:val="left"/>
+      <w:pPr>
+        <w:ind w:left="5760" w:hanging="360"/>
+      </w:pPr>
+    </w:lvl>
+    <w:lvl w:ilvl="8" w:tplc="0409001B" w:tentative="1">
+      <w:start w:val="1"/>
+      <w:numFmt w:val="lowerRoman"/>
+      <w:lvlText w:val="%9."/>
+      <w:lvlJc w:val="right"/>
+      <w:pPr>
+        <w:ind w:left="6480" w:hanging="180"/>
+      </w:pPr>
+    </w:lvl>
+  </w:abstractNum>
+  <w:abstractNum w:abstractNumId="18">
     <w:nsid w:val="5C020863"/>
     <w:multiLevelType w:val="hybridMultilevel"/>
     <w:tmpl w:val="511C22C6"/>
@@ -3778,7 +5383,7 @@
       </w:pPr>
     </w:lvl>
   </w:abstractNum>
-  <w:abstractNum w:abstractNumId="10">
+  <w:abstractNum w:abstractNumId="19">
     <w:nsid w:val="60AB538E"/>
     <w:multiLevelType w:val="hybridMultilevel"/>
     <w:tmpl w:val="511C22C6"/>
@@ -3867,7 +5472,7 @@
       </w:pPr>
     </w:lvl>
   </w:abstractNum>
-  <w:abstractNum w:abstractNumId="11">
+  <w:abstractNum w:abstractNumId="20">
     <w:nsid w:val="690A6F28"/>
     <w:multiLevelType w:val="hybridMultilevel"/>
     <w:tmpl w:val="511C22C6"/>
@@ -3957,40 +5562,67 @@
     </w:lvl>
   </w:abstractNum>
   <w:num w:numId="1">
+    <w:abstractNumId w:val="20"/>
+  </w:num>
+  <w:num w:numId="2">
+    <w:abstractNumId w:val="6"/>
+  </w:num>
+  <w:num w:numId="3">
+    <w:abstractNumId w:val="12"/>
+  </w:num>
+  <w:num w:numId="4">
+    <w:abstractNumId w:val="19"/>
+  </w:num>
+  <w:num w:numId="5">
+    <w:abstractNumId w:val="15"/>
+  </w:num>
+  <w:num w:numId="6">
+    <w:abstractNumId w:val="3"/>
+  </w:num>
+  <w:num w:numId="7">
+    <w:abstractNumId w:val="18"/>
+  </w:num>
+  <w:num w:numId="8">
+    <w:abstractNumId w:val="4"/>
+  </w:num>
+  <w:num w:numId="9">
+    <w:abstractNumId w:val="8"/>
+  </w:num>
+  <w:num w:numId="10">
+    <w:abstractNumId w:val="9"/>
+  </w:num>
+  <w:num w:numId="11">
+    <w:abstractNumId w:val="16"/>
+  </w:num>
+  <w:num w:numId="12">
+    <w:abstractNumId w:val="5"/>
+  </w:num>
+  <w:num w:numId="13">
     <w:abstractNumId w:val="11"/>
   </w:num>
-  <w:num w:numId="2">
-    <w:abstractNumId w:val="3"/>
+  <w:num w:numId="14">
+    <w:abstractNumId w:val="13"/>
   </w:num>
-  <w:num w:numId="3">
-    <w:abstractNumId w:val="6"/>
+  <w:num w:numId="15">
+    <w:abstractNumId w:val="0"/>
   </w:num>
-  <w:num w:numId="4">
+  <w:num w:numId="16">
     <w:abstractNumId w:val="10"/>
   </w:num>
-  <w:num w:numId="5">
+  <w:num w:numId="17">
+    <w:abstractNumId w:val="14"/>
+  </w:num>
+  <w:num w:numId="18">
     <w:abstractNumId w:val="7"/>
   </w:num>
-  <w:num w:numId="6">
-    <w:abstractNumId w:val="0"/>
+  <w:num w:numId="19">
+    <w:abstractNumId w:val="2"/>
   </w:num>
-  <w:num w:numId="7">
-    <w:abstractNumId w:val="9"/>
-  </w:num>
-  <w:num w:numId="8">
+  <w:num w:numId="20">
     <w:abstractNumId w:val="1"/>
   </w:num>
-  <w:num w:numId="9">
-    <w:abstractNumId w:val="4"/>
-  </w:num>
-  <w:num w:numId="10">
-    <w:abstractNumId w:val="5"/>
-  </w:num>
-  <w:num w:numId="11">
-    <w:abstractNumId w:val="8"/>
-  </w:num>
-  <w:num w:numId="12">
-    <w:abstractNumId w:val="2"/>
+  <w:num w:numId="21">
+    <w:abstractNumId w:val="17"/>
   </w:num>
 </w:numbering>
 </file>

</xml_diff>

<commit_message>
Account Wire Frame modified
</commit_message>
<xml_diff>
--- a/eskaysoft-wireframes.docx
+++ b/eskaysoft-wireframes.docx
@@ -713,15 +713,7 @@
         </w:numPr>
       </w:pPr>
       <w:r>
-        <w:t xml:space="preserve">Schedule Name   It should have text </w:t>
-      </w:r>
-      <w:proofErr w:type="gramStart"/>
-      <w:r>
-        <w:t>Search  and</w:t>
-      </w:r>
-      <w:proofErr w:type="gramEnd"/>
-      <w:r>
-        <w:t xml:space="preserve"> Dropdown (Data sho</w:t>
+        <w:t>Schedule Name   It should have text Search  and Dropdown (Data sho</w:t>
       </w:r>
       <w:r>
         <w:t xml:space="preserve">uld come from </w:t>
@@ -743,13 +735,8 @@
           <w:numId w:val="14"/>
         </w:numPr>
       </w:pPr>
-      <w:proofErr w:type="gramStart"/>
-      <w:r>
-        <w:t>Index  :</w:t>
-      </w:r>
-      <w:proofErr w:type="gramEnd"/>
-      <w:r>
-        <w:t xml:space="preserve">  Schedule Index otherwise You make a label change as Schedule Index. Non Editable</w:t>
+      <w:r>
+        <w:t>Index  :  Schedule Index otherwise You make a label change as Schedule Index. Non Editable</w:t>
       </w:r>
     </w:p>
     <w:p>
@@ -786,7 +773,6 @@
           <w:u w:val="single"/>
         </w:rPr>
       </w:pPr>
-      <w:proofErr w:type="gramStart"/>
       <w:r>
         <w:rPr>
           <w:u w:val="single"/>
@@ -797,25 +783,13 @@
         <w:rPr>
           <w:u w:val="single"/>
         </w:rPr>
-        <w:t xml:space="preserve">  Information</w:t>
-      </w:r>
-      <w:proofErr w:type="gramEnd"/>
-      <w:r>
-        <w:rPr>
-          <w:u w:val="single"/>
-        </w:rPr>
-        <w:t xml:space="preserve"> :</w:t>
-      </w:r>
-    </w:p>
-    <w:p/>
-    <w:p>
-      <w:proofErr w:type="gramStart"/>
-      <w:r>
-        <w:t>Inputs :</w:t>
-      </w:r>
-      <w:proofErr w:type="gramEnd"/>
-      <w:r>
-        <w:t xml:space="preserve"> </w:t>
+        <w:t xml:space="preserve">  Information :</w:t>
+      </w:r>
+    </w:p>
+    <w:p/>
+    <w:p>
+      <w:r>
+        <w:t xml:space="preserve">Inputs : </w:t>
       </w:r>
     </w:p>
     <w:p>
@@ -882,15 +856,7 @@
     </w:p>
     <w:p>
       <w:r>
-        <w:t xml:space="preserve">      Table </w:t>
-      </w:r>
-      <w:proofErr w:type="gramStart"/>
-      <w:r>
-        <w:t>Name :</w:t>
-      </w:r>
-      <w:proofErr w:type="gramEnd"/>
-      <w:r>
-        <w:t xml:space="preserve">  </w:t>
+        <w:t xml:space="preserve">      Table Name :  </w:t>
       </w:r>
       <w:proofErr w:type="spellStart"/>
       <w:r>
@@ -988,13 +954,8 @@
     </w:p>
     <w:p/>
     <w:p>
-      <w:proofErr w:type="gramStart"/>
-      <w:r>
-        <w:t>Note :</w:t>
-      </w:r>
-      <w:proofErr w:type="gramEnd"/>
-      <w:r>
-        <w:t xml:space="preserve">  </w:t>
+      <w:r>
+        <w:t xml:space="preserve">Note :  </w:t>
       </w:r>
     </w:p>
     <w:p>
@@ -1072,37 +1033,18 @@
         <w:rPr>
           <w:u w:val="single"/>
         </w:rPr>
-        <w:t xml:space="preserve">Districts </w:t>
-      </w:r>
-      <w:proofErr w:type="gramStart"/>
+        <w:t>Districts Information</w:t>
+      </w:r>
       <w:r>
         <w:rPr>
           <w:u w:val="single"/>
         </w:rPr>
-        <w:t>Information</w:t>
-      </w:r>
-      <w:r>
-        <w:rPr>
-          <w:u w:val="single"/>
-        </w:rPr>
-        <w:t xml:space="preserve"> :</w:t>
-      </w:r>
-      <w:proofErr w:type="gramEnd"/>
-      <w:r>
-        <w:rPr>
-          <w:u w:val="single"/>
-        </w:rPr>
-        <w:t xml:space="preserve"> </w:t>
-      </w:r>
-    </w:p>
-    <w:p>
-      <w:proofErr w:type="gramStart"/>
-      <w:r>
-        <w:t>Inputs :</w:t>
-      </w:r>
-      <w:proofErr w:type="gramEnd"/>
-      <w:r>
-        <w:t xml:space="preserve"> </w:t>
+        <w:t xml:space="preserve"> : </w:t>
+      </w:r>
+    </w:p>
+    <w:p>
+      <w:r>
+        <w:t xml:space="preserve">Inputs : </w:t>
       </w:r>
     </w:p>
     <w:p>
@@ -1190,15 +1132,7 @@
     </w:p>
     <w:p>
       <w:r>
-        <w:t xml:space="preserve">      Table </w:t>
-      </w:r>
-      <w:proofErr w:type="gramStart"/>
-      <w:r>
-        <w:t>Name :</w:t>
-      </w:r>
-      <w:proofErr w:type="gramEnd"/>
-      <w:r>
-        <w:t xml:space="preserve">  </w:t>
+        <w:t xml:space="preserve">      Table Name :  </w:t>
       </w:r>
       <w:proofErr w:type="spellStart"/>
       <w:r>
@@ -1327,7 +1261,6 @@
           <w:u w:val="single"/>
         </w:rPr>
       </w:pPr>
-      <w:proofErr w:type="gramStart"/>
       <w:r>
         <w:rPr>
           <w:u w:val="single"/>
@@ -1340,7 +1273,6 @@
         </w:rPr>
         <w:t xml:space="preserve"> Information</w:t>
       </w:r>
-      <w:proofErr w:type="gramEnd"/>
       <w:r>
         <w:rPr>
           <w:u w:val="single"/>
@@ -1350,13 +1282,8 @@
     </w:p>
     <w:p/>
     <w:p>
-      <w:proofErr w:type="gramStart"/>
-      <w:r>
-        <w:t>Inputs :</w:t>
-      </w:r>
-      <w:proofErr w:type="gramEnd"/>
-      <w:r>
-        <w:t xml:space="preserve"> </w:t>
+      <w:r>
+        <w:t xml:space="preserve">Inputs : </w:t>
       </w:r>
     </w:p>
     <w:p>
@@ -1492,16 +1419,11 @@
     </w:p>
     <w:p/>
     <w:p>
-      <w:proofErr w:type="gramStart"/>
       <w:r>
         <w:t>D</w:t>
       </w:r>
       <w:r>
-        <w:t>ated :</w:t>
-      </w:r>
-      <w:proofErr w:type="gramEnd"/>
-      <w:r>
-        <w:t xml:space="preserve"> 31</w:t>
+        <w:t>ated : 31</w:t>
       </w:r>
       <w:r>
         <w:rPr>
@@ -1515,13 +1437,8 @@
     </w:p>
     <w:p/>
     <w:p>
-      <w:proofErr w:type="gramStart"/>
-      <w:r>
-        <w:t>Company  Grouping</w:t>
-      </w:r>
-      <w:proofErr w:type="gramEnd"/>
-      <w:r>
-        <w:t xml:space="preserve"> </w:t>
+      <w:r>
+        <w:t xml:space="preserve">Company  Grouping </w:t>
       </w:r>
       <w:r>
         <w:t xml:space="preserve"> </w:t>
@@ -1619,15 +1536,7 @@
         </w:numPr>
       </w:pPr>
       <w:r>
-        <w:t xml:space="preserve">Required search by </w:t>
-      </w:r>
-      <w:proofErr w:type="gramStart"/>
-      <w:r>
-        <w:t>Company  Group</w:t>
-      </w:r>
-      <w:proofErr w:type="gramEnd"/>
-      <w:r>
-        <w:t xml:space="preserve"> only.</w:t>
+        <w:t>Required search by Company  Group only.</w:t>
       </w:r>
     </w:p>
     <w:p>
@@ -1655,7 +1564,6 @@
     <w:p/>
     <w:p/>
     <w:p>
-      <w:proofErr w:type="gramStart"/>
       <w:r>
         <w:t>Companies</w:t>
       </w:r>
@@ -1663,11 +1571,7 @@
         <w:t xml:space="preserve"> </w:t>
       </w:r>
       <w:r>
-        <w:t xml:space="preserve"> :</w:t>
-      </w:r>
-      <w:proofErr w:type="gramEnd"/>
-      <w:r>
-        <w:t xml:space="preserve">  </w:t>
+        <w:t xml:space="preserve"> :  </w:t>
       </w:r>
       <w:r>
         <w:t>Input e.g.</w:t>
@@ -1798,15 +1702,7 @@
       </w:r>
       <w:proofErr w:type="spellEnd"/>
       <w:r>
-        <w:t xml:space="preserve">        : Regular/Company </w:t>
-      </w:r>
-      <w:proofErr w:type="gramStart"/>
-      <w:r>
-        <w:t>( If</w:t>
-      </w:r>
-      <w:proofErr w:type="gramEnd"/>
-      <w:r>
-        <w:t xml:space="preserve">  we select Company Invoice No. Generation based on  </w:t>
+        <w:t xml:space="preserve">        : Regular/Company ( If  we select Company Invoice No. Generation based on  </w:t>
       </w:r>
       <w:proofErr w:type="spellStart"/>
       <w:r>
@@ -1909,15 +1805,7 @@
     <w:p/>
     <w:p>
       <w:r>
-        <w:t xml:space="preserve">Product </w:t>
-      </w:r>
-      <w:proofErr w:type="gramStart"/>
-      <w:r>
-        <w:t>Grouping  :</w:t>
-      </w:r>
-      <w:proofErr w:type="gramEnd"/>
-      <w:r>
-        <w:t xml:space="preserve">  Input  </w:t>
+        <w:t xml:space="preserve">Product Grouping  :  Input  </w:t>
       </w:r>
       <w:r>
         <w:t>E.g.</w:t>
@@ -2127,15 +2015,7 @@
         <w:pStyle w:val="ListParagraph"/>
       </w:pPr>
       <w:r>
-        <w:t xml:space="preserve">Product </w:t>
-      </w:r>
-      <w:proofErr w:type="gramStart"/>
-      <w:r>
-        <w:t>Category :</w:t>
-      </w:r>
-      <w:proofErr w:type="gramEnd"/>
-      <w:r>
-        <w:t xml:space="preserve">  Input e.g. Tablets, Capsules, Lotions etc.,</w:t>
+        <w:t>Product Category :  Input e.g. Tablets, Capsules, Lotions etc.,</w:t>
       </w:r>
     </w:p>
     <w:p>
@@ -2274,16 +2154,11 @@
     <w:p/>
     <w:p/>
     <w:p>
-      <w:proofErr w:type="gramStart"/>
       <w:r>
         <w:t xml:space="preserve">Products </w:t>
       </w:r>
       <w:r>
-        <w:t xml:space="preserve"> :</w:t>
-      </w:r>
-      <w:proofErr w:type="gramEnd"/>
-      <w:r>
-        <w:t xml:space="preserve"> </w:t>
+        <w:t xml:space="preserve"> : </w:t>
       </w:r>
     </w:p>
     <w:p/>
@@ -2353,15 +2228,7 @@
         </w:numPr>
       </w:pPr>
       <w:r>
-        <w:t xml:space="preserve">Required search by Group/Category </w:t>
-      </w:r>
-      <w:proofErr w:type="gramStart"/>
-      <w:r>
-        <w:t>+  Name</w:t>
-      </w:r>
-      <w:proofErr w:type="gramEnd"/>
-      <w:r>
-        <w:t xml:space="preserve"> only.</w:t>
+        <w:t>Required search by Group/Category +  Name only.</w:t>
       </w:r>
     </w:p>
     <w:p>
@@ -2451,20 +2318,12 @@
           <w:b/>
         </w:rPr>
       </w:pPr>
-      <w:proofErr w:type="gramStart"/>
       <w:r>
         <w:rPr>
           <w:b/>
         </w:rPr>
         <w:lastRenderedPageBreak/>
-        <w:t>Date :</w:t>
-      </w:r>
-      <w:proofErr w:type="gramEnd"/>
-      <w:r>
-        <w:rPr>
-          <w:b/>
-        </w:rPr>
-        <w:t xml:space="preserve"> </w:t>
+        <w:t xml:space="preserve">Date : </w:t>
       </w:r>
       <w:r>
         <w:rPr>
@@ -2561,17 +2420,12 @@
               <w:t xml:space="preserve">      : </w:t>
             </w:r>
             <w:proofErr w:type="spellStart"/>
-            <w:proofErr w:type="gramStart"/>
             <w:r>
               <w:t>varchar</w:t>
             </w:r>
             <w:proofErr w:type="spellEnd"/>
             <w:r>
-              <w:t>(</w:t>
-            </w:r>
-            <w:proofErr w:type="gramEnd"/>
-            <w:r>
-              <w:t xml:space="preserve">40)   </w:t>
+              <w:t xml:space="preserve">(40)   </w:t>
             </w:r>
             <w:r>
               <w:t>notes 1.</w:t>
@@ -2594,29 +2448,99 @@
               <w:ind w:left="94"/>
             </w:pPr>
             <w:r>
-              <w:t xml:space="preserve">HSN Code             : </w:t>
+              <w:t xml:space="preserve">Address1              :  </w:t>
             </w:r>
             <w:proofErr w:type="spellStart"/>
             <w:r>
-              <w:t>bigint</w:t>
+              <w:t>varchar</w:t>
             </w:r>
             <w:proofErr w:type="spellEnd"/>
             <w:r>
-              <w:t xml:space="preserve">(8)           </w:t>
-            </w:r>
-            <w:r>
-              <w:t>2</w:t>
-            </w:r>
-            <w:r>
-              <w:t xml:space="preserve">                                                     SAC Code          : </w:t>
+              <w:t>(50)</w:t>
+            </w:r>
+          </w:p>
+          <w:p>
+            <w:pPr>
+              <w:spacing w:after="0"/>
+              <w:ind w:left="94"/>
+            </w:pPr>
+            <w:r>
+              <w:t xml:space="preserve">Address2              :  </w:t>
             </w:r>
             <w:proofErr w:type="spellStart"/>
             <w:r>
-              <w:t>bigint</w:t>
+              <w:t>varchar</w:t>
             </w:r>
             <w:proofErr w:type="spellEnd"/>
             <w:r>
-              <w:t xml:space="preserve">(8) </w:t>
+              <w:t>(50)</w:t>
+            </w:r>
+          </w:p>
+          <w:p>
+            <w:pPr>
+              <w:spacing w:after="0"/>
+              <w:ind w:left="94"/>
+            </w:pPr>
+            <w:r>
+              <w:t xml:space="preserve">Town                     :  </w:t>
+            </w:r>
+            <w:proofErr w:type="spellStart"/>
+            <w:r>
+              <w:t>varchar</w:t>
+            </w:r>
+            <w:proofErr w:type="spellEnd"/>
+            <w:r>
+              <w:t>(20)                                                            Pin                    :  6  (</w:t>
+            </w:r>
+            <w:proofErr w:type="spellStart"/>
+            <w:r>
+              <w:t>Mediumint</w:t>
+            </w:r>
+            <w:proofErr w:type="spellEnd"/>
+            <w:r>
+              <w:t>)</w:t>
+            </w:r>
+          </w:p>
+          <w:p>
+            <w:pPr>
+              <w:spacing w:after="0"/>
+              <w:ind w:left="94"/>
+            </w:pPr>
+            <w:r>
+              <w:t xml:space="preserve">Area Name           :  </w:t>
+            </w:r>
+            <w:proofErr w:type="spellStart"/>
+            <w:r>
+              <w:t>varchar</w:t>
+            </w:r>
+            <w:proofErr w:type="spellEnd"/>
+            <w:r>
+              <w:t>(40)</w:t>
+            </w:r>
+          </w:p>
+          <w:p>
+            <w:pPr>
+              <w:spacing w:after="0"/>
+              <w:ind w:left="94"/>
+            </w:pPr>
+            <w:r>
+              <w:t xml:space="preserve">District                   : </w:t>
+            </w:r>
+            <w:proofErr w:type="spellStart"/>
+            <w:r>
+              <w:t>varchar</w:t>
+            </w:r>
+            <w:proofErr w:type="spellEnd"/>
+            <w:r>
+              <w:t xml:space="preserve">(20)                                                           State                :  </w:t>
+            </w:r>
+            <w:proofErr w:type="spellStart"/>
+            <w:r>
+              <w:t>varchar</w:t>
+            </w:r>
+            <w:proofErr w:type="spellEnd"/>
+            <w:r>
+              <w:t>(20)</w:t>
             </w:r>
           </w:p>
           <w:p>
@@ -2625,7 +2549,49 @@
               <w:ind w:left="94"/>
             </w:pPr>
             <w:r>
-              <w:t>Opening Balance :  float(12,2)                                                            Opening Type : Credit/Debit char(6)</w:t>
+              <w:t xml:space="preserve">Special Remarks  : </w:t>
+            </w:r>
+            <w:proofErr w:type="spellStart"/>
+            <w:r>
+              <w:t>varchar</w:t>
+            </w:r>
+            <w:proofErr w:type="spellEnd"/>
+            <w:r>
+              <w:t>(60)</w:t>
+            </w:r>
+          </w:p>
+          <w:p>
+            <w:pPr>
+              <w:spacing w:after="0" w:line="240" w:lineRule="auto"/>
+              <w:ind w:left="94"/>
+            </w:pPr>
+            <w:r>
+              <w:t xml:space="preserve">Phone                    : </w:t>
+            </w:r>
+            <w:proofErr w:type="spellStart"/>
+            <w:r>
+              <w:t>bigint</w:t>
+            </w:r>
+            <w:proofErr w:type="spellEnd"/>
+            <w:r>
+              <w:t xml:space="preserve">(10)                                                              Mobile            : </w:t>
+            </w:r>
+            <w:proofErr w:type="spellStart"/>
+            <w:r>
+              <w:t>bigint</w:t>
+            </w:r>
+            <w:proofErr w:type="spellEnd"/>
+            <w:r>
+              <w:t>(10)</w:t>
+            </w:r>
+          </w:p>
+          <w:p>
+            <w:pPr>
+              <w:spacing w:after="0" w:line="240" w:lineRule="auto"/>
+              <w:ind w:left="94"/>
+            </w:pPr>
+            <w:r>
+              <w:t xml:space="preserve">Email                      :                     </w:t>
             </w:r>
           </w:p>
           <w:p>
@@ -2634,33 +2600,38 @@
               <w:ind w:left="94"/>
             </w:pPr>
             <w:r>
-              <w:t>Code                      : char(6)</w:t>
+              <w:t xml:space="preserve">HSN Code             : </w:t>
+            </w:r>
+            <w:proofErr w:type="spellStart"/>
+            <w:r>
+              <w:t>bigint</w:t>
+            </w:r>
+            <w:proofErr w:type="spellEnd"/>
+            <w:r>
+              <w:t xml:space="preserve">(8)           </w:t>
+            </w:r>
+            <w:r>
+              <w:t>2</w:t>
+            </w:r>
+            <w:r>
+              <w:t xml:space="preserve">                                                     SAC Code          : </w:t>
+            </w:r>
+            <w:proofErr w:type="spellStart"/>
+            <w:r>
+              <w:t>bigint</w:t>
+            </w:r>
+            <w:proofErr w:type="spellEnd"/>
+            <w:r>
+              <w:t xml:space="preserve">(8) </w:t>
             </w:r>
           </w:p>
           <w:p>
             <w:pPr>
+              <w:spacing w:after="0" w:line="240" w:lineRule="auto"/>
               <w:ind w:left="94"/>
             </w:pPr>
             <w:r>
-              <w:rPr>
-                <w:b/>
-                <w:sz w:val="28"/>
-                <w:szCs w:val="28"/>
-                <w:u w:val="single"/>
-              </w:rPr>
-              <w:t>P</w:t>
-            </w:r>
-            <w:r>
-              <w:rPr>
-                <w:b/>
-                <w:sz w:val="28"/>
-                <w:szCs w:val="28"/>
-                <w:u w:val="single"/>
-              </w:rPr>
-              <w:t>ersonal Information</w:t>
-            </w:r>
-            <w:r>
-              <w:t xml:space="preserve"> : </w:t>
+              <w:t>Opening Balance :  float(12,2)                                                            Opening Type : Credit/Debit char(6)</w:t>
             </w:r>
           </w:p>
           <w:p>
@@ -2669,15 +2640,7 @@
               <w:ind w:left="94"/>
             </w:pPr>
             <w:r>
-              <w:t xml:space="preserve">Contact Person   : </w:t>
-            </w:r>
-            <w:proofErr w:type="spellStart"/>
-            <w:r>
-              <w:t>varchar</w:t>
-            </w:r>
-            <w:proofErr w:type="spellEnd"/>
-            <w:r>
-              <w:t xml:space="preserve">(30)  </w:t>
+              <w:t>Code                      : char(6)</w:t>
             </w:r>
           </w:p>
           <w:p>
@@ -2686,7 +2649,7 @@
               <w:ind w:left="94"/>
             </w:pPr>
             <w:r>
-              <w:t xml:space="preserve">Address1              :  </w:t>
+              <w:t xml:space="preserve">Contact Person   : </w:t>
             </w:r>
             <w:proofErr w:type="spellStart"/>
             <w:r>
@@ -2694,142 +2657,7 @@
             </w:r>
             <w:proofErr w:type="spellEnd"/>
             <w:r>
-              <w:t>(50)</w:t>
-            </w:r>
-          </w:p>
-          <w:p>
-            <w:pPr>
-              <w:spacing w:after="0"/>
-              <w:ind w:left="94"/>
-            </w:pPr>
-            <w:r>
-              <w:t xml:space="preserve">Address2              :  </w:t>
-            </w:r>
-            <w:proofErr w:type="spellStart"/>
-            <w:r>
-              <w:t>varchar</w:t>
-            </w:r>
-            <w:proofErr w:type="spellEnd"/>
-            <w:r>
-              <w:t>(50)</w:t>
-            </w:r>
-          </w:p>
-          <w:p>
-            <w:pPr>
-              <w:spacing w:after="0"/>
-              <w:ind w:left="94"/>
-            </w:pPr>
-            <w:r>
-              <w:t xml:space="preserve">Town                     :  </w:t>
-            </w:r>
-            <w:proofErr w:type="spellStart"/>
-            <w:r>
-              <w:t>varchar</w:t>
-            </w:r>
-            <w:proofErr w:type="spellEnd"/>
-            <w:r>
-              <w:t>(20)                                                            Pin                    :  6  (</w:t>
-            </w:r>
-            <w:proofErr w:type="spellStart"/>
-            <w:r>
-              <w:t>Mediumint</w:t>
-            </w:r>
-            <w:proofErr w:type="spellEnd"/>
-            <w:r>
-              <w:t>)</w:t>
-            </w:r>
-          </w:p>
-          <w:p>
-            <w:pPr>
-              <w:spacing w:after="0"/>
-              <w:ind w:left="94"/>
-            </w:pPr>
-            <w:r>
-              <w:t xml:space="preserve">Area Name           :  </w:t>
-            </w:r>
-            <w:proofErr w:type="spellStart"/>
-            <w:r>
-              <w:t>varchar</w:t>
-            </w:r>
-            <w:proofErr w:type="spellEnd"/>
-            <w:r>
-              <w:t>(40)</w:t>
-            </w:r>
-          </w:p>
-          <w:p>
-            <w:pPr>
-              <w:spacing w:after="0"/>
-              <w:ind w:left="94"/>
-            </w:pPr>
-            <w:r>
-              <w:t xml:space="preserve">District                   : </w:t>
-            </w:r>
-            <w:proofErr w:type="spellStart"/>
-            <w:r>
-              <w:t>varchar</w:t>
-            </w:r>
-            <w:proofErr w:type="spellEnd"/>
-            <w:r>
-              <w:t xml:space="preserve">(20)                                                           State                :  </w:t>
-            </w:r>
-            <w:proofErr w:type="spellStart"/>
-            <w:r>
-              <w:t>varchar</w:t>
-            </w:r>
-            <w:proofErr w:type="spellEnd"/>
-            <w:r>
-              <w:t>(20)</w:t>
-            </w:r>
-          </w:p>
-          <w:p>
-            <w:pPr>
-              <w:spacing w:after="0" w:line="240" w:lineRule="auto"/>
-              <w:ind w:left="94"/>
-            </w:pPr>
-            <w:r>
-              <w:t xml:space="preserve">Special Remarks  : </w:t>
-            </w:r>
-            <w:proofErr w:type="spellStart"/>
-            <w:r>
-              <w:t>varchar</w:t>
-            </w:r>
-            <w:proofErr w:type="spellEnd"/>
-            <w:r>
-              <w:t>(60)</w:t>
-            </w:r>
-          </w:p>
-          <w:p>
-            <w:pPr>
-              <w:spacing w:after="0" w:line="240" w:lineRule="auto"/>
-              <w:ind w:left="94"/>
-            </w:pPr>
-            <w:r>
-              <w:t xml:space="preserve">Phone                    : </w:t>
-            </w:r>
-            <w:proofErr w:type="spellStart"/>
-            <w:r>
-              <w:t>bigint</w:t>
-            </w:r>
-            <w:proofErr w:type="spellEnd"/>
-            <w:r>
-              <w:t xml:space="preserve">(10)                                                              Mobile            : </w:t>
-            </w:r>
-            <w:proofErr w:type="spellStart"/>
-            <w:r>
-              <w:t>bigint</w:t>
-            </w:r>
-            <w:proofErr w:type="spellEnd"/>
-            <w:r>
-              <w:t>(10)</w:t>
-            </w:r>
-          </w:p>
-          <w:p>
-            <w:pPr>
-              <w:spacing w:after="0" w:line="240" w:lineRule="auto"/>
-              <w:ind w:left="94"/>
-            </w:pPr>
-            <w:r>
-              <w:t xml:space="preserve">Email                      :                     </w:t>
+              <w:t xml:space="preserve">(30)  </w:t>
             </w:r>
           </w:p>
           <w:p>
@@ -3195,7 +3023,6 @@
         <w:rPr>
           <w:b/>
         </w:rPr>
-        <w:lastRenderedPageBreak/>
         <w:t xml:space="preserve">Date : </w:t>
       </w:r>
       <w:r>

</xml_diff>

<commit_message>
User Information Wire Frame Given
</commit_message>
<xml_diff>
--- a/eskaysoft-wireframes.docx
+++ b/eskaysoft-wireframes.docx
@@ -40,6 +40,221 @@
           <w:u w:val="single"/>
         </w:rPr>
       </w:pPr>
+      <w:r>
+        <w:rPr>
+          <w:u w:val="single"/>
+        </w:rPr>
+        <w:t>21-01-2018</w:t>
+      </w:r>
+    </w:p>
+    <w:p>
+      <w:pPr>
+        <w:pStyle w:val="Heading1"/>
+        <w:rPr>
+          <w:u w:val="single"/>
+        </w:rPr>
+      </w:pPr>
+      <w:r>
+        <w:rPr>
+          <w:u w:val="single"/>
+        </w:rPr>
+        <w:t>User Information:</w:t>
+      </w:r>
+    </w:p>
+    <w:p>
+      <w:proofErr w:type="gramStart"/>
+      <w:r>
+        <w:t>Inputs :</w:t>
+      </w:r>
+      <w:proofErr w:type="gramEnd"/>
+      <w:r>
+        <w:t xml:space="preserve"> </w:t>
+      </w:r>
+    </w:p>
+    <w:p>
+      <w:pPr>
+        <w:pStyle w:val="ListParagraph"/>
+        <w:numPr>
+          <w:ilvl w:val="0"/>
+          <w:numId w:val="10"/>
+        </w:numPr>
+      </w:pPr>
+      <w:r>
+        <w:t xml:space="preserve"> User Name  :   </w:t>
+      </w:r>
+      <w:proofErr w:type="spellStart"/>
+      <w:r>
+        <w:t>varchar</w:t>
+      </w:r>
+      <w:proofErr w:type="spellEnd"/>
+      <w:r>
+        <w:t>(30)  Unique</w:t>
+      </w:r>
+    </w:p>
+    <w:p>
+      <w:pPr>
+        <w:pStyle w:val="ListParagraph"/>
+        <w:numPr>
+          <w:ilvl w:val="0"/>
+          <w:numId w:val="10"/>
+        </w:numPr>
+      </w:pPr>
+      <w:r>
+        <w:t xml:space="preserve">User Level     : char(10)  </w:t>
+      </w:r>
+      <w:proofErr w:type="spellStart"/>
+      <w:r>
+        <w:t>combobox</w:t>
+      </w:r>
+      <w:proofErr w:type="spellEnd"/>
+      <w:r>
+        <w:t xml:space="preserve"> [ User, Super User]</w:t>
+      </w:r>
+    </w:p>
+    <w:p>
+      <w:pPr>
+        <w:pStyle w:val="ListParagraph"/>
+        <w:numPr>
+          <w:ilvl w:val="0"/>
+          <w:numId w:val="10"/>
+        </w:numPr>
+      </w:pPr>
+      <w:r>
+        <w:t xml:space="preserve">Permissions  : Boolean </w:t>
+      </w:r>
+    </w:p>
+    <w:p>
+      <w:pPr>
+        <w:pStyle w:val="ListParagraph"/>
+        <w:numPr>
+          <w:ilvl w:val="0"/>
+          <w:numId w:val="10"/>
+        </w:numPr>
+      </w:pPr>
+      <w:r>
+        <w:t>Password      :  char(15)</w:t>
+      </w:r>
+    </w:p>
+    <w:p>
+      <w:pPr>
+        <w:pStyle w:val="ListParagraph"/>
+        <w:numPr>
+          <w:ilvl w:val="0"/>
+          <w:numId w:val="10"/>
+        </w:numPr>
+      </w:pPr>
+      <w:r>
+        <w:t>Confirm Password  : Char(15)</w:t>
+      </w:r>
+    </w:p>
+    <w:p>
+      <w:pPr>
+        <w:pStyle w:val="ListParagraph"/>
+        <w:numPr>
+          <w:ilvl w:val="0"/>
+          <w:numId w:val="10"/>
+        </w:numPr>
+      </w:pPr>
+      <w:r>
+        <w:t>Liabilities, Trading, Profit and Loss)</w:t>
+      </w:r>
+    </w:p>
+    <w:p>
+      <w:pPr>
+        <w:pStyle w:val="ListParagraph"/>
+        <w:numPr>
+          <w:ilvl w:val="0"/>
+          <w:numId w:val="10"/>
+        </w:numPr>
+      </w:pPr>
+      <w:r>
+        <w:t>Schedule Index :</w:t>
+      </w:r>
+      <w:proofErr w:type="spellStart"/>
+      <w:r>
+        <w:t>Tinyint</w:t>
+      </w:r>
+      <w:proofErr w:type="spellEnd"/>
+      <w:r>
+        <w:t>(2) Unique</w:t>
+      </w:r>
+    </w:p>
+    <w:p/>
+    <w:p>
+      <w:r>
+        <w:rPr>
+          <w:noProof/>
+        </w:rPr>
+        <w:drawing>
+          <wp:inline distT="0" distB="0" distL="0" distR="0">
+            <wp:extent cx="5943600" cy="2864126"/>
+            <wp:effectExtent l="19050" t="0" r="0" b="0"/>
+            <wp:docPr id="15" name="Picture 4"/>
+            <wp:cNvGraphicFramePr>
+              <a:graphicFrameLocks xmlns:a="http://schemas.openxmlformats.org/drawingml/2006/main" noChangeAspect="1"/>
+            </wp:cNvGraphicFramePr>
+            <a:graphic xmlns:a="http://schemas.openxmlformats.org/drawingml/2006/main">
+              <a:graphicData uri="http://schemas.openxmlformats.org/drawingml/2006/picture">
+                <pic:pic xmlns:pic="http://schemas.openxmlformats.org/drawingml/2006/picture">
+                  <pic:nvPicPr>
+                    <pic:cNvPr id="0" name="Picture 4"/>
+                    <pic:cNvPicPr>
+                      <a:picLocks noChangeAspect="1" noChangeArrowheads="1"/>
+                    </pic:cNvPicPr>
+                  </pic:nvPicPr>
+                  <pic:blipFill>
+                    <a:blip r:embed="rId5"/>
+                    <a:srcRect/>
+                    <a:stretch>
+                      <a:fillRect/>
+                    </a:stretch>
+                  </pic:blipFill>
+                  <pic:spPr bwMode="auto">
+                    <a:xfrm>
+                      <a:off x="0" y="0"/>
+                      <a:ext cx="5943600" cy="2864126"/>
+                    </a:xfrm>
+                    <a:prstGeom prst="rect">
+                      <a:avLst/>
+                    </a:prstGeom>
+                    <a:noFill/>
+                    <a:ln w="9525">
+                      <a:noFill/>
+                      <a:miter lim="800000"/>
+                      <a:headEnd/>
+                      <a:tailEnd/>
+                    </a:ln>
+                  </pic:spPr>
+                </pic:pic>
+              </a:graphicData>
+            </a:graphic>
+          </wp:inline>
+        </w:drawing>
+      </w:r>
+    </w:p>
+    <w:p>
+      <w:pPr>
+        <w:pStyle w:val="Heading1"/>
+        <w:rPr>
+          <w:u w:val="single"/>
+        </w:rPr>
+      </w:pPr>
+    </w:p>
+    <w:p>
+      <w:pPr>
+        <w:pStyle w:val="Heading1"/>
+        <w:rPr>
+          <w:u w:val="single"/>
+        </w:rPr>
+      </w:pPr>
+    </w:p>
+    <w:p>
+      <w:pPr>
+        <w:pStyle w:val="Heading1"/>
+        <w:rPr>
+          <w:u w:val="single"/>
+        </w:rPr>
+      </w:pPr>
       <w:proofErr w:type="gramStart"/>
       <w:r>
         <w:rPr>
@@ -178,16 +393,11 @@
       </w:r>
       <w:proofErr w:type="gramEnd"/>
       <w:r>
-        <w:t xml:space="preserve">  </w:t>
-      </w:r>
-      <w:proofErr w:type="spellStart"/>
-      <w:r>
-        <w:t>Sch</w:t>
-      </w:r>
-      <w:r>
-        <w:t>mast</w:t>
-      </w:r>
-      <w:proofErr w:type="spellEnd"/>
+        <w:t xml:space="preserve"> </w:t>
+      </w:r>
+      <w:r>
+        <w:t xml:space="preserve"> Schedules</w:t>
+      </w:r>
       <w:r>
         <w:t xml:space="preserve">  (</w:t>
       </w:r>
@@ -303,7 +513,7 @@
                     </pic:cNvPicPr>
                   </pic:nvPicPr>
                   <pic:blipFill>
-                    <a:blip r:embed="rId5"/>
+                    <a:blip r:embed="rId6"/>
                     <a:srcRect/>
                     <a:stretch>
                       <a:fillRect/>
@@ -571,12 +781,12 @@
       </w:r>
       <w:proofErr w:type="spellStart"/>
       <w:r>
-        <w:t>SubSchmast</w:t>
-      </w:r>
-      <w:proofErr w:type="spellEnd"/>
-      <w:r>
-        <w:t xml:space="preserve">  </w:t>
-      </w:r>
+        <w:t>SubSch</w:t>
+      </w:r>
+      <w:r>
+        <w:t>edules</w:t>
+      </w:r>
+      <w:proofErr w:type="spellEnd"/>
       <w:r>
         <w:t xml:space="preserve">: </w:t>
       </w:r>
@@ -657,7 +867,7 @@
                     </pic:cNvPicPr>
                   </pic:nvPicPr>
                   <pic:blipFill>
-                    <a:blip r:embed="rId6"/>
+                    <a:blip r:embed="rId7"/>
                     <a:srcRect/>
                     <a:stretch>
                       <a:fillRect/>
@@ -713,18 +923,21 @@
         </w:numPr>
       </w:pPr>
       <w:r>
-        <w:t>Schedule Name   It should have text Search  and Dropdown (Data sho</w:t>
-      </w:r>
-      <w:r>
-        <w:t xml:space="preserve">uld come from </w:t>
-      </w:r>
-      <w:proofErr w:type="spellStart"/>
-      <w:r>
-        <w:t>Schmast</w:t>
-      </w:r>
-      <w:proofErr w:type="spellEnd"/>
-      <w:r>
-        <w:t xml:space="preserve"> table) .</w:t>
+        <w:t xml:space="preserve">Schedule Name   It should have text </w:t>
+      </w:r>
+      <w:proofErr w:type="gramStart"/>
+      <w:r>
+        <w:t>Search  and</w:t>
+      </w:r>
+      <w:proofErr w:type="gramEnd"/>
+      <w:r>
+        <w:t xml:space="preserve"> Dropdown (Data sho</w:t>
+      </w:r>
+      <w:r>
+        <w:t>uld come from Schedules</w:t>
+      </w:r>
+      <w:r>
+        <w:t>) .</w:t>
       </w:r>
     </w:p>
     <w:p>
@@ -856,13 +1069,19 @@
     </w:p>
     <w:p>
       <w:r>
-        <w:t xml:space="preserve">      Table Name :  </w:t>
-      </w:r>
-      <w:proofErr w:type="spellStart"/>
-      <w:r>
-        <w:t>Statemast</w:t>
-      </w:r>
-      <w:proofErr w:type="spellEnd"/>
+        <w:t xml:space="preserve">      Table </w:t>
+      </w:r>
+      <w:proofErr w:type="gramStart"/>
+      <w:r>
+        <w:t>Name :</w:t>
+      </w:r>
+      <w:proofErr w:type="gramEnd"/>
+      <w:r>
+        <w:t xml:space="preserve">  State</w:t>
+      </w:r>
+      <w:r>
+        <w:t>s</w:t>
+      </w:r>
       <w:r>
         <w:t xml:space="preserve">  : (stated </w:t>
       </w:r>
@@ -923,7 +1142,7 @@
                     </pic:cNvPicPr>
                   </pic:nvPicPr>
                   <pic:blipFill>
-                    <a:blip r:embed="rId7"/>
+                    <a:blip r:embed="rId8"/>
                     <a:srcRect/>
                     <a:stretch>
                       <a:fillRect/>
@@ -1011,13 +1230,6 @@
       </w:r>
     </w:p>
     <w:p/>
-    <w:p/>
-    <w:p/>
-    <w:p/>
-    <w:p/>
-    <w:p/>
-    <w:p/>
-    <w:p/>
     <w:p>
       <w:pPr>
         <w:pStyle w:val="Heading1"/>
@@ -1033,13 +1245,34 @@
         <w:rPr>
           <w:u w:val="single"/>
         </w:rPr>
-        <w:t>Districts Information</w:t>
+        <w:lastRenderedPageBreak/>
+        <w:t>D</w:t>
       </w:r>
       <w:r>
         <w:rPr>
           <w:u w:val="single"/>
         </w:rPr>
-        <w:t xml:space="preserve"> : </w:t>
+        <w:t xml:space="preserve">istricts </w:t>
+      </w:r>
+      <w:proofErr w:type="gramStart"/>
+      <w:r>
+        <w:rPr>
+          <w:u w:val="single"/>
+        </w:rPr>
+        <w:t>Information</w:t>
+      </w:r>
+      <w:r>
+        <w:rPr>
+          <w:u w:val="single"/>
+        </w:rPr>
+        <w:t xml:space="preserve"> :</w:t>
+      </w:r>
+      <w:proofErr w:type="gramEnd"/>
+      <w:r>
+        <w:rPr>
+          <w:u w:val="single"/>
+        </w:rPr>
+        <w:t xml:space="preserve"> </w:t>
       </w:r>
     </w:p>
     <w:p>
@@ -1085,11 +1318,14 @@
       </w:r>
       <w:proofErr w:type="spellStart"/>
       <w:r>
-        <w:t>archar</w:t>
-      </w:r>
-      <w:proofErr w:type="spellEnd"/>
-      <w:r>
-        <w:t xml:space="preserve">(40)  Non Editable  </w:t>
+        <w:t>varchar</w:t>
+      </w:r>
+      <w:proofErr w:type="spellEnd"/>
+      <w:r>
+        <w:t>(20</w:t>
+      </w:r>
+      <w:r>
+        <w:t xml:space="preserve">)  Non Editable  </w:t>
       </w:r>
       <w:proofErr w:type="spellStart"/>
       <w:r>
@@ -1097,13 +1333,11 @@
       </w:r>
       <w:proofErr w:type="spellEnd"/>
       <w:r>
-        <w:t xml:space="preserve"> ( Data Should Come From </w:t>
-      </w:r>
-      <w:proofErr w:type="spellStart"/>
-      <w:r>
-        <w:t>Statemast</w:t>
-      </w:r>
-      <w:proofErr w:type="spellEnd"/>
+        <w:t xml:space="preserve"> (</w:t>
+      </w:r>
+      <w:r>
+        <w:t xml:space="preserve"> Data Should Come From States</w:t>
+      </w:r>
     </w:p>
     <w:p>
       <w:pPr>
@@ -1132,13 +1366,22 @@
     </w:p>
     <w:p>
       <w:r>
-        <w:t xml:space="preserve">      Table Name :  </w:t>
-      </w:r>
-      <w:proofErr w:type="spellStart"/>
-      <w:r>
-        <w:t>Distmast</w:t>
-      </w:r>
-      <w:proofErr w:type="spellEnd"/>
+        <w:t xml:space="preserve">      Table </w:t>
+      </w:r>
+      <w:proofErr w:type="gramStart"/>
+      <w:r>
+        <w:t>Name :</w:t>
+      </w:r>
+      <w:proofErr w:type="gramEnd"/>
+      <w:r>
+        <w:t xml:space="preserve">  </w:t>
+      </w:r>
+      <w:r>
+        <w:t>Dist</w:t>
+      </w:r>
+      <w:r>
+        <w:t>ricts</w:t>
+      </w:r>
       <w:r>
         <w:t xml:space="preserve">  : (</w:t>
       </w:r>
@@ -1215,7 +1458,7 @@
                     </pic:cNvPicPr>
                   </pic:nvPicPr>
                   <pic:blipFill>
-                    <a:blip r:embed="rId8"/>
+                    <a:blip r:embed="rId9"/>
                     <a:srcRect/>
                     <a:stretch>
                       <a:fillRect/>
@@ -1250,6 +1493,10 @@
     <w:p/>
     <w:p/>
     <w:p/>
+    <w:p/>
+    <w:p/>
+    <w:p/>
+    <w:p/>
     <w:p>
       <w:pPr>
         <w:pStyle w:val="Heading1"/>
@@ -1261,10 +1508,12 @@
           <w:u w:val="single"/>
         </w:rPr>
       </w:pPr>
+      <w:proofErr w:type="gramStart"/>
       <w:r>
         <w:rPr>
           <w:u w:val="single"/>
         </w:rPr>
+        <w:lastRenderedPageBreak/>
         <w:t xml:space="preserve">Manufacturers </w:t>
       </w:r>
       <w:r>
@@ -1273,6 +1522,7 @@
         </w:rPr>
         <w:t xml:space="preserve"> Information</w:t>
       </w:r>
+      <w:proofErr w:type="gramEnd"/>
       <w:r>
         <w:rPr>
           <w:u w:val="single"/>
@@ -1309,6 +1559,59 @@
       <w:proofErr w:type="spellEnd"/>
       <w:r>
         <w:t>(20)  Unique</w:t>
+      </w:r>
+    </w:p>
+    <w:p>
+      <w:r>
+        <w:t xml:space="preserve">  Table </w:t>
+      </w:r>
+      <w:proofErr w:type="gramStart"/>
+      <w:r>
+        <w:t>Name :</w:t>
+      </w:r>
+      <w:proofErr w:type="gramEnd"/>
+      <w:r>
+        <w:t xml:space="preserve">  </w:t>
+      </w:r>
+      <w:proofErr w:type="spellStart"/>
+      <w:r>
+        <w:t>Manufacturerst</w:t>
+      </w:r>
+      <w:proofErr w:type="spellEnd"/>
+      <w:r>
+        <w:t xml:space="preserve">  : (</w:t>
+      </w:r>
+      <w:proofErr w:type="spellStart"/>
+      <w:r>
+        <w:t>mfgid</w:t>
+      </w:r>
+      <w:proofErr w:type="spellEnd"/>
+      <w:r>
+        <w:t xml:space="preserve"> </w:t>
+      </w:r>
+      <w:proofErr w:type="spellStart"/>
+      <w:r>
+        <w:t>mediumint</w:t>
+      </w:r>
+      <w:proofErr w:type="spellEnd"/>
+      <w:r>
+        <w:t>(3),</w:t>
+      </w:r>
+      <w:proofErr w:type="spellStart"/>
+      <w:r>
+        <w:t>mfgname</w:t>
+      </w:r>
+      <w:proofErr w:type="spellEnd"/>
+      <w:r>
+        <w:t xml:space="preserve">  </w:t>
+      </w:r>
+      <w:proofErr w:type="spellStart"/>
+      <w:r>
+        <w:t>varchar</w:t>
+      </w:r>
+      <w:proofErr w:type="spellEnd"/>
+      <w:r>
+        <w:t>(20))</w:t>
       </w:r>
     </w:p>
     <w:p/>
@@ -1336,7 +1639,7 @@
                     </pic:cNvPicPr>
                   </pic:nvPicPr>
                   <pic:blipFill>
-                    <a:blip r:embed="rId9"/>
+                    <a:blip r:embed="rId10"/>
                     <a:srcRect/>
                     <a:stretch>
                       <a:fillRect/>
@@ -1418,32 +1721,23 @@
       </w:r>
     </w:p>
     <w:p/>
-    <w:p>
-      <w:r>
-        <w:t>D</w:t>
-      </w:r>
-      <w:r>
-        <w:t>ated : 31</w:t>
-      </w:r>
-      <w:r>
-        <w:rPr>
-          <w:vertAlign w:val="superscript"/>
-        </w:rPr>
-        <w:t>st</w:t>
-      </w:r>
-      <w:r>
-        <w:t xml:space="preserve"> December 2017 </w:t>
-      </w:r>
-    </w:p>
     <w:p/>
-    <w:p>
-      <w:r>
-        <w:t xml:space="preserve">Company  Grouping </w:t>
-      </w:r>
+    <w:p/>
+    <w:p/>
+    <w:p>
+      <w:proofErr w:type="gramStart"/>
+      <w:r>
+        <w:lastRenderedPageBreak/>
+        <w:t>Company  Grouping</w:t>
+      </w:r>
+      <w:proofErr w:type="gramEnd"/>
       <w:r>
         <w:t xml:space="preserve"> </w:t>
       </w:r>
       <w:r>
+        <w:t xml:space="preserve"> </w:t>
+      </w:r>
+      <w:r>
         <w:t xml:space="preserve">: </w:t>
       </w:r>
       <w:r>
@@ -1458,6 +1752,101 @@
         <w:t xml:space="preserve"> Group, Ranbaxy Group</w:t>
       </w:r>
     </w:p>
+    <w:p>
+      <w:proofErr w:type="gramStart"/>
+      <w:r>
+        <w:t>Inputs :</w:t>
+      </w:r>
+      <w:proofErr w:type="gramEnd"/>
+      <w:r>
+        <w:t xml:space="preserve"> </w:t>
+      </w:r>
+    </w:p>
+    <w:p>
+      <w:pPr>
+        <w:pStyle w:val="ListParagraph"/>
+        <w:numPr>
+          <w:ilvl w:val="0"/>
+          <w:numId w:val="22"/>
+        </w:numPr>
+      </w:pPr>
+      <w:r>
+        <w:t xml:space="preserve">Company Group   :   </w:t>
+      </w:r>
+      <w:proofErr w:type="spellStart"/>
+      <w:r>
+        <w:t>varchar</w:t>
+      </w:r>
+      <w:proofErr w:type="spellEnd"/>
+      <w:r>
+        <w:t>(20)  Unique</w:t>
+      </w:r>
+    </w:p>
+    <w:p>
+      <w:pPr>
+        <w:pStyle w:val="ListParagraph"/>
+      </w:pPr>
+    </w:p>
+    <w:p>
+      <w:r>
+        <w:t xml:space="preserve">      Table </w:t>
+      </w:r>
+      <w:proofErr w:type="gramStart"/>
+      <w:r>
+        <w:t>Name :</w:t>
+      </w:r>
+      <w:proofErr w:type="gramEnd"/>
+      <w:r>
+        <w:t xml:space="preserve">  </w:t>
+      </w:r>
+      <w:proofErr w:type="spellStart"/>
+      <w:r>
+        <w:t>compgroups</w:t>
+      </w:r>
+      <w:proofErr w:type="spellEnd"/>
+      <w:r>
+        <w:t xml:space="preserve">  : (</w:t>
+      </w:r>
+      <w:proofErr w:type="spellStart"/>
+      <w:r>
+        <w:t>compgrpid</w:t>
+      </w:r>
+      <w:proofErr w:type="spellEnd"/>
+      <w:r>
+        <w:t xml:space="preserve"> </w:t>
+      </w:r>
+      <w:proofErr w:type="spellStart"/>
+      <w:r>
+        <w:t>tinyint</w:t>
+      </w:r>
+      <w:proofErr w:type="spellEnd"/>
+      <w:r>
+        <w:t>(2),</w:t>
+      </w:r>
+      <w:proofErr w:type="spellStart"/>
+      <w:r>
+        <w:t>compgrpname</w:t>
+      </w:r>
+      <w:proofErr w:type="spellEnd"/>
+      <w:r>
+        <w:t xml:space="preserve"> </w:t>
+      </w:r>
+      <w:proofErr w:type="spellStart"/>
+      <w:r>
+        <w:t>varchar</w:t>
+      </w:r>
+      <w:proofErr w:type="spellEnd"/>
+      <w:r>
+        <w:t>(</w:t>
+      </w:r>
+      <w:r>
+        <w:t>20</w:t>
+      </w:r>
+      <w:r>
+        <w:t>))</w:t>
+      </w:r>
+    </w:p>
+    <w:p/>
     <w:p>
       <w:r>
         <w:rPr>
@@ -1481,7 +1870,7 @@
                     </pic:cNvPicPr>
                   </pic:nvPicPr>
                   <pic:blipFill>
-                    <a:blip r:embed="rId10"/>
+                    <a:blip r:embed="rId11"/>
                     <a:srcRect/>
                     <a:stretch>
                       <a:fillRect/>
@@ -1564,6 +1953,7 @@
     <w:p/>
     <w:p/>
     <w:p>
+      <w:proofErr w:type="gramStart"/>
       <w:r>
         <w:t>Companies</w:t>
       </w:r>
@@ -1571,7 +1961,11 @@
         <w:t xml:space="preserve"> </w:t>
       </w:r>
       <w:r>
-        <w:t xml:space="preserve"> :  </w:t>
+        <w:t xml:space="preserve"> :</w:t>
+      </w:r>
+      <w:proofErr w:type="gramEnd"/>
+      <w:r>
+        <w:t xml:space="preserve">  </w:t>
       </w:r>
       <w:r>
         <w:t>Input e.g.</w:t>
@@ -1598,7 +1992,306 @@
         <w:t>etc.,</w:t>
       </w:r>
     </w:p>
-    <w:p/>
+    <w:p>
+      <w:proofErr w:type="gramStart"/>
+      <w:r>
+        <w:t>Inputs :</w:t>
+      </w:r>
+      <w:proofErr w:type="gramEnd"/>
+      <w:r>
+        <w:t xml:space="preserve"> </w:t>
+      </w:r>
+    </w:p>
+    <w:p>
+      <w:pPr>
+        <w:pStyle w:val="ListParagraph"/>
+        <w:numPr>
+          <w:ilvl w:val="0"/>
+          <w:numId w:val="23"/>
+        </w:numPr>
+      </w:pPr>
+      <w:r>
+        <w:t xml:space="preserve">Company Code    :   </w:t>
+      </w:r>
+      <w:proofErr w:type="spellStart"/>
+      <w:r>
+        <w:t>varchar</w:t>
+      </w:r>
+      <w:proofErr w:type="spellEnd"/>
+      <w:r>
+        <w:t>(40)  Unique</w:t>
+      </w:r>
+    </w:p>
+    <w:p>
+      <w:pPr>
+        <w:pStyle w:val="ListParagraph"/>
+        <w:numPr>
+          <w:ilvl w:val="0"/>
+          <w:numId w:val="23"/>
+        </w:numPr>
+      </w:pPr>
+      <w:r>
+        <w:t xml:space="preserve"> </w:t>
+      </w:r>
+      <w:r>
+        <w:t xml:space="preserve">Company Name    :   </w:t>
+      </w:r>
+      <w:proofErr w:type="spellStart"/>
+      <w:r>
+        <w:t>varchar</w:t>
+      </w:r>
+      <w:proofErr w:type="spellEnd"/>
+      <w:r>
+        <w:t xml:space="preserve">(40)  Unique  </w:t>
+      </w:r>
+    </w:p>
+    <w:p>
+      <w:pPr>
+        <w:pStyle w:val="ListParagraph"/>
+        <w:numPr>
+          <w:ilvl w:val="0"/>
+          <w:numId w:val="23"/>
+        </w:numPr>
+      </w:pPr>
+      <w:r>
+        <w:t>Company Group   :</w:t>
+      </w:r>
+      <w:r>
+        <w:t xml:space="preserve"> </w:t>
+      </w:r>
+      <w:r>
+        <w:t xml:space="preserve">  </w:t>
+      </w:r>
+      <w:proofErr w:type="spellStart"/>
+      <w:r>
+        <w:t>varchar</w:t>
+      </w:r>
+      <w:proofErr w:type="spellEnd"/>
+      <w:r>
+        <w:t xml:space="preserve">(20)  Non Editable  </w:t>
+      </w:r>
+      <w:proofErr w:type="spellStart"/>
+      <w:r>
+        <w:t>Combobox</w:t>
+      </w:r>
+      <w:proofErr w:type="spellEnd"/>
+      <w:r>
+        <w:t xml:space="preserve"> ( Data Should Come From </w:t>
+      </w:r>
+      <w:proofErr w:type="spellStart"/>
+      <w:r>
+        <w:t>Comp</w:t>
+      </w:r>
+      <w:r>
+        <w:t>groups</w:t>
+      </w:r>
+      <w:proofErr w:type="spellEnd"/>
+      <w:r>
+        <w:t xml:space="preserve"> Table)</w:t>
+      </w:r>
+    </w:p>
+    <w:p>
+      <w:pPr>
+        <w:pStyle w:val="ListParagraph"/>
+        <w:numPr>
+          <w:ilvl w:val="0"/>
+          <w:numId w:val="23"/>
+        </w:numPr>
+      </w:pPr>
+      <w:r>
+        <w:t xml:space="preserve">Company Type  :  char(10) </w:t>
+      </w:r>
+      <w:proofErr w:type="spellStart"/>
+      <w:r>
+        <w:t>Combobox</w:t>
+      </w:r>
+      <w:proofErr w:type="spellEnd"/>
+      <w:r>
+        <w:t xml:space="preserve"> ( </w:t>
+      </w:r>
+      <w:proofErr w:type="spellStart"/>
+      <w:r>
+        <w:t>Ethical,Generics,Sugical,General,Others</w:t>
+      </w:r>
+      <w:proofErr w:type="spellEnd"/>
+      <w:r>
+        <w:t>)</w:t>
+      </w:r>
+    </w:p>
+    <w:p>
+      <w:pPr>
+        <w:pStyle w:val="ListParagraph"/>
+        <w:numPr>
+          <w:ilvl w:val="0"/>
+          <w:numId w:val="23"/>
+        </w:numPr>
+      </w:pPr>
+      <w:r>
+        <w:t xml:space="preserve">Company Status : char(10) </w:t>
+      </w:r>
+      <w:proofErr w:type="spellStart"/>
+      <w:r>
+        <w:t>Combobox</w:t>
+      </w:r>
+      <w:proofErr w:type="spellEnd"/>
+      <w:r>
+        <w:t xml:space="preserve"> (</w:t>
+      </w:r>
+      <w:proofErr w:type="spellStart"/>
+      <w:r>
+        <w:t>Target,Non</w:t>
+      </w:r>
+      <w:proofErr w:type="spellEnd"/>
+      <w:r>
+        <w:t xml:space="preserve"> Target)</w:t>
+      </w:r>
+    </w:p>
+    <w:p>
+      <w:pPr>
+        <w:pStyle w:val="ListParagraph"/>
+        <w:numPr>
+          <w:ilvl w:val="0"/>
+          <w:numId w:val="23"/>
+        </w:numPr>
+      </w:pPr>
+      <w:proofErr w:type="spellStart"/>
+      <w:r>
+        <w:t>Inv.Gen.Type</w:t>
+      </w:r>
+      <w:proofErr w:type="spellEnd"/>
+      <w:r>
+        <w:t xml:space="preserve">      : char(8)  </w:t>
+      </w:r>
+      <w:proofErr w:type="spellStart"/>
+      <w:r>
+        <w:t>Combobox</w:t>
+      </w:r>
+      <w:proofErr w:type="spellEnd"/>
+      <w:r>
+        <w:t xml:space="preserve"> (</w:t>
+      </w:r>
+      <w:proofErr w:type="spellStart"/>
+      <w:r>
+        <w:t>Regular,Company</w:t>
+      </w:r>
+      <w:proofErr w:type="spellEnd"/>
+      <w:r>
+        <w:t>)</w:t>
+      </w:r>
+    </w:p>
+    <w:p>
+      <w:pPr>
+        <w:pStyle w:val="ListParagraph"/>
+        <w:numPr>
+          <w:ilvl w:val="0"/>
+          <w:numId w:val="23"/>
+        </w:numPr>
+      </w:pPr>
+      <w:proofErr w:type="spellStart"/>
+      <w:r>
+        <w:t>Inv.Prefix</w:t>
+      </w:r>
+      <w:proofErr w:type="spellEnd"/>
+      <w:r>
+        <w:t xml:space="preserve">            : char(10)</w:t>
+      </w:r>
+    </w:p>
+    <w:p>
+      <w:pPr>
+        <w:ind w:right="-990"/>
+      </w:pPr>
+      <w:r>
+        <w:t xml:space="preserve">      Table Name :  companies  : (</w:t>
+      </w:r>
+      <w:proofErr w:type="spellStart"/>
+      <w:r>
+        <w:t>compid</w:t>
+      </w:r>
+      <w:proofErr w:type="spellEnd"/>
+      <w:r>
+        <w:t xml:space="preserve"> </w:t>
+      </w:r>
+      <w:proofErr w:type="spellStart"/>
+      <w:r>
+        <w:t>mediumint</w:t>
+      </w:r>
+      <w:proofErr w:type="spellEnd"/>
+      <w:r>
+        <w:t>(3),</w:t>
+      </w:r>
+      <w:proofErr w:type="spellStart"/>
+      <w:r>
+        <w:t>compcode</w:t>
+      </w:r>
+      <w:proofErr w:type="spellEnd"/>
+      <w:r>
+        <w:t xml:space="preserve"> char(2),</w:t>
+      </w:r>
+      <w:proofErr w:type="spellStart"/>
+      <w:r>
+        <w:t>compname</w:t>
+      </w:r>
+      <w:proofErr w:type="spellEnd"/>
+      <w:r>
+        <w:t xml:space="preserve"> </w:t>
+      </w:r>
+      <w:proofErr w:type="spellStart"/>
+      <w:r>
+        <w:t>varchar</w:t>
+      </w:r>
+      <w:proofErr w:type="spellEnd"/>
+      <w:r>
+        <w:t>(40),</w:t>
+      </w:r>
+      <w:proofErr w:type="spellStart"/>
+      <w:r>
+        <w:t>compgrpid</w:t>
+      </w:r>
+      <w:proofErr w:type="spellEnd"/>
+      <w:r>
+        <w:t xml:space="preserve"> </w:t>
+      </w:r>
+      <w:proofErr w:type="spellStart"/>
+      <w:r>
+        <w:t>Tinyint</w:t>
+      </w:r>
+      <w:proofErr w:type="spellEnd"/>
+      <w:r>
+        <w:t xml:space="preserve">(2), </w:t>
+      </w:r>
+      <w:proofErr w:type="spellStart"/>
+      <w:r>
+        <w:t>comptype</w:t>
+      </w:r>
+      <w:proofErr w:type="spellEnd"/>
+      <w:r>
+        <w:t xml:space="preserve"> char(10), </w:t>
+      </w:r>
+      <w:proofErr w:type="spellStart"/>
+      <w:r>
+        <w:t>compstat</w:t>
+      </w:r>
+      <w:proofErr w:type="spellEnd"/>
+      <w:r>
+        <w:t xml:space="preserve"> char(10),</w:t>
+      </w:r>
+      <w:proofErr w:type="spellStart"/>
+      <w:r>
+        <w:t>Invgentype</w:t>
+      </w:r>
+      <w:proofErr w:type="spellEnd"/>
+      <w:r>
+        <w:t xml:space="preserve"> char(8), </w:t>
+      </w:r>
+      <w:proofErr w:type="spellStart"/>
+      <w:r>
+        <w:t>invprefi</w:t>
+      </w:r>
+      <w:proofErr w:type="spellEnd"/>
+      <w:r>
+        <w:t xml:space="preserve"> x char(10))</w:t>
+      </w:r>
+    </w:p>
     <w:p>
       <w:r>
         <w:rPr>
@@ -1622,7 +2315,7 @@
                     </pic:cNvPicPr>
                   </pic:nvPicPr>
                   <pic:blipFill>
-                    <a:blip r:embed="rId11"/>
+                    <a:blip r:embed="rId12"/>
                     <a:srcRect/>
                     <a:stretch>
                       <a:fillRect/>
@@ -1652,160 +2345,35 @@
       </w:r>
     </w:p>
     <w:p>
-      <w:r>
-        <w:t>Notes:</w:t>
-      </w:r>
-    </w:p>
-    <w:p>
-      <w:pPr>
-        <w:pStyle w:val="ListParagraph"/>
-        <w:numPr>
-          <w:ilvl w:val="0"/>
-          <w:numId w:val="4"/>
-        </w:numPr>
-      </w:pPr>
-      <w:r>
-        <w:t xml:space="preserve"> Company Status  : Dropdown    Target/Non Target</w:t>
-      </w:r>
-    </w:p>
-    <w:p>
-      <w:pPr>
-        <w:pStyle w:val="ListParagraph"/>
-        <w:numPr>
-          <w:ilvl w:val="0"/>
-          <w:numId w:val="4"/>
-        </w:numPr>
-      </w:pPr>
-      <w:r>
-        <w:t>Company Status  : Ethical/Generics/</w:t>
-      </w:r>
-      <w:proofErr w:type="spellStart"/>
-      <w:r>
-        <w:t>Sugical</w:t>
-      </w:r>
-      <w:proofErr w:type="spellEnd"/>
-      <w:r>
-        <w:t>/General/Others</w:t>
-      </w:r>
-    </w:p>
-    <w:p>
-      <w:pPr>
-        <w:pStyle w:val="ListParagraph"/>
-        <w:numPr>
-          <w:ilvl w:val="0"/>
-          <w:numId w:val="4"/>
-        </w:numPr>
-      </w:pPr>
-      <w:proofErr w:type="spellStart"/>
-      <w:r>
-        <w:t>Inv.Gen.Type</w:t>
-      </w:r>
-      <w:proofErr w:type="spellEnd"/>
-      <w:r>
-        <w:t xml:space="preserve">        : Regular/Company ( If  we select Company Invoice No. Generation based on  </w:t>
-      </w:r>
-      <w:proofErr w:type="spellStart"/>
-      <w:r>
-        <w:t>Inv.Prefix</w:t>
-      </w:r>
-      <w:proofErr w:type="spellEnd"/>
-      <w:r>
-        <w:t>+ continuous</w:t>
-      </w:r>
-      <w:r>
-        <w:t xml:space="preserve"> serial(Back End Validation)</w:t>
-      </w:r>
-    </w:p>
-    <w:p>
-      <w:pPr>
-        <w:pStyle w:val="ListParagraph"/>
-        <w:numPr>
-          <w:ilvl w:val="0"/>
-          <w:numId w:val="4"/>
-        </w:numPr>
-      </w:pPr>
-      <w:r>
-        <w:t>Search Criteria</w:t>
-      </w:r>
-      <w:r>
-        <w:tab/>
-        <w:t xml:space="preserve"> Company Group/Company Type + Company Name</w:t>
-      </w:r>
-    </w:p>
-    <w:p>
-      <w:pPr>
-        <w:pStyle w:val="ListParagraph"/>
-        <w:numPr>
-          <w:ilvl w:val="0"/>
-          <w:numId w:val="4"/>
-        </w:numPr>
-      </w:pPr>
-      <w:r>
-        <w:t>Company Name inpu</w:t>
-      </w:r>
-      <w:r>
-        <w:t>t Should be in Capital Letters</w:t>
-      </w:r>
-    </w:p>
-    <w:p>
-      <w:pPr>
-        <w:pStyle w:val="ListParagraph"/>
-        <w:numPr>
-          <w:ilvl w:val="0"/>
-          <w:numId w:val="4"/>
-        </w:numPr>
-      </w:pPr>
-      <w:r>
-        <w:t>Company Status input in Proper case</w:t>
-      </w:r>
-    </w:p>
-    <w:p>
-      <w:pPr>
-        <w:pStyle w:val="ListParagraph"/>
-        <w:numPr>
-          <w:ilvl w:val="0"/>
-          <w:numId w:val="4"/>
-        </w:numPr>
-      </w:pPr>
-      <w:r>
-        <w:t>Company Type input in Proper case</w:t>
-      </w:r>
-    </w:p>
-    <w:p>
-      <w:pPr>
-        <w:pStyle w:val="ListParagraph"/>
-        <w:numPr>
-          <w:ilvl w:val="0"/>
-          <w:numId w:val="4"/>
-        </w:numPr>
-      </w:pPr>
-      <w:proofErr w:type="spellStart"/>
-      <w:r>
-        <w:t>Inv.Gen.Type</w:t>
-      </w:r>
-      <w:proofErr w:type="spellEnd"/>
-      <w:r>
-        <w:t xml:space="preserve"> input in Proper case</w:t>
-      </w:r>
-    </w:p>
-    <w:p>
-      <w:pPr>
-        <w:pStyle w:val="ListParagraph"/>
-      </w:pPr>
-    </w:p>
-    <w:p/>
-    <w:p/>
-    <w:p/>
-    <w:p/>
-    <w:p/>
-    <w:p/>
-    <w:p/>
-    <w:p/>
-    <w:p/>
-    <w:p/>
-    <w:p>
-      <w:r>
-        <w:t xml:space="preserve">Product Grouping  :  Input  </w:t>
+      <w:proofErr w:type="gramStart"/>
+      <w:r>
+        <w:t>Note :</w:t>
+      </w:r>
+      <w:proofErr w:type="gramEnd"/>
+      <w:r>
+        <w:t xml:space="preserve"> Validation Need For Deletion . If any products exists under </w:t>
+      </w:r>
+      <w:proofErr w:type="gramStart"/>
+      <w:r>
+        <w:t>company ,</w:t>
+      </w:r>
+      <w:proofErr w:type="gramEnd"/>
+      <w:r>
+        <w:t xml:space="preserve"> Won’t  be Deleted</w:t>
+      </w:r>
+    </w:p>
+    <w:p>
+      <w:r>
+        <w:lastRenderedPageBreak/>
+        <w:t xml:space="preserve">Product </w:t>
+      </w:r>
+      <w:proofErr w:type="gramStart"/>
+      <w:r>
+        <w:t>Grouping  :</w:t>
+      </w:r>
+      <w:proofErr w:type="gramEnd"/>
+      <w:r>
+        <w:t xml:space="preserve">  Input  </w:t>
       </w:r>
       <w:r>
         <w:t>E.g.</w:t>
@@ -1862,7 +2430,7 @@
                     </pic:cNvPicPr>
                   </pic:nvPicPr>
                   <pic:blipFill>
-                    <a:blip r:embed="rId12"/>
+                    <a:blip r:embed="rId13"/>
                     <a:srcRect/>
                     <a:stretch>
                       <a:fillRect/>
@@ -2015,6 +2583,7 @@
         <w:pStyle w:val="ListParagraph"/>
       </w:pPr>
       <w:r>
+        <w:lastRenderedPageBreak/>
         <w:t>Product Category :  Input e.g. Tablets, Capsules, Lotions etc.,</w:t>
       </w:r>
     </w:p>
@@ -2049,7 +2618,7 @@
                     </pic:cNvPicPr>
                   </pic:nvPicPr>
                   <pic:blipFill>
-                    <a:blip r:embed="rId13"/>
+                    <a:blip r:embed="rId14"/>
                     <a:srcRect/>
                     <a:stretch>
                       <a:fillRect/>
@@ -2167,6 +2736,7 @@
         <w:rPr>
           <w:noProof/>
         </w:rPr>
+        <w:lastRenderedPageBreak/>
         <w:drawing>
           <wp:inline distT="0" distB="0" distL="0" distR="0">
             <wp:extent cx="5943600" cy="3103245"/>
@@ -2185,7 +2755,7 @@
                     </pic:cNvPicPr>
                   </pic:nvPicPr>
                   <pic:blipFill>
-                    <a:blip r:embed="rId14"/>
+                    <a:blip r:embed="rId15"/>
                     <a:srcRect/>
                     <a:stretch>
                       <a:fillRect/>
@@ -2322,7 +2892,6 @@
         <w:rPr>
           <w:b/>
         </w:rPr>
-        <w:lastRenderedPageBreak/>
         <w:t xml:space="preserve">Date : </w:t>
       </w:r>
       <w:r>
@@ -2337,6 +2906,7 @@
         <w:pStyle w:val="Heading1"/>
       </w:pPr>
       <w:r>
+        <w:lastRenderedPageBreak/>
         <w:t>Account Information</w:t>
       </w:r>
     </w:p>
@@ -3097,7 +3667,7 @@
                     </pic:cNvPicPr>
                   </pic:nvPicPr>
                   <pic:blipFill>
-                    <a:blip r:embed="rId15"/>
+                    <a:blip r:embed="rId16"/>
                     <a:srcRect/>
                     <a:stretch>
                       <a:fillRect/>
@@ -3272,7 +3842,7 @@
                     </pic:cNvPicPr>
                   </pic:nvPicPr>
                   <pic:blipFill>
-                    <a:blip r:embed="rId16"/>
+                    <a:blip r:embed="rId17"/>
                     <a:srcRect/>
                     <a:stretch>
                       <a:fillRect/>
@@ -3478,7 +4048,7 @@
                     </pic:cNvPicPr>
                   </pic:nvPicPr>
                   <pic:blipFill>
-                    <a:blip r:embed="rId17"/>
+                    <a:blip r:embed="rId18"/>
                     <a:srcRect/>
                     <a:stretch>
                       <a:fillRect/>
@@ -3787,6 +4357,95 @@
     </w:lvl>
   </w:abstractNum>
   <w:abstractNum w:abstractNumId="3">
+    <w:nsid w:val="143E5300"/>
+    <w:multiLevelType w:val="hybridMultilevel"/>
+    <w:tmpl w:val="396A0FBA"/>
+    <w:lvl w:ilvl="0" w:tplc="0409000F">
+      <w:start w:val="1"/>
+      <w:numFmt w:val="decimal"/>
+      <w:lvlText w:val="%1."/>
+      <w:lvlJc w:val="left"/>
+      <w:pPr>
+        <w:ind w:left="720" w:hanging="360"/>
+      </w:pPr>
+      <w:rPr>
+        <w:rFonts w:hint="default"/>
+      </w:rPr>
+    </w:lvl>
+    <w:lvl w:ilvl="1" w:tplc="04090019" w:tentative="1">
+      <w:start w:val="1"/>
+      <w:numFmt w:val="lowerLetter"/>
+      <w:lvlText w:val="%2."/>
+      <w:lvlJc w:val="left"/>
+      <w:pPr>
+        <w:ind w:left="1440" w:hanging="360"/>
+      </w:pPr>
+    </w:lvl>
+    <w:lvl w:ilvl="2" w:tplc="0409001B" w:tentative="1">
+      <w:start w:val="1"/>
+      <w:numFmt w:val="lowerRoman"/>
+      <w:lvlText w:val="%3."/>
+      <w:lvlJc w:val="right"/>
+      <w:pPr>
+        <w:ind w:left="2160" w:hanging="180"/>
+      </w:pPr>
+    </w:lvl>
+    <w:lvl w:ilvl="3" w:tplc="0409000F" w:tentative="1">
+      <w:start w:val="1"/>
+      <w:numFmt w:val="decimal"/>
+      <w:lvlText w:val="%4."/>
+      <w:lvlJc w:val="left"/>
+      <w:pPr>
+        <w:ind w:left="2880" w:hanging="360"/>
+      </w:pPr>
+    </w:lvl>
+    <w:lvl w:ilvl="4" w:tplc="04090019" w:tentative="1">
+      <w:start w:val="1"/>
+      <w:numFmt w:val="lowerLetter"/>
+      <w:lvlText w:val="%5."/>
+      <w:lvlJc w:val="left"/>
+      <w:pPr>
+        <w:ind w:left="3600" w:hanging="360"/>
+      </w:pPr>
+    </w:lvl>
+    <w:lvl w:ilvl="5" w:tplc="0409001B" w:tentative="1">
+      <w:start w:val="1"/>
+      <w:numFmt w:val="lowerRoman"/>
+      <w:lvlText w:val="%6."/>
+      <w:lvlJc w:val="right"/>
+      <w:pPr>
+        <w:ind w:left="4320" w:hanging="180"/>
+      </w:pPr>
+    </w:lvl>
+    <w:lvl w:ilvl="6" w:tplc="0409000F" w:tentative="1">
+      <w:start w:val="1"/>
+      <w:numFmt w:val="decimal"/>
+      <w:lvlText w:val="%7."/>
+      <w:lvlJc w:val="left"/>
+      <w:pPr>
+        <w:ind w:left="5040" w:hanging="360"/>
+      </w:pPr>
+    </w:lvl>
+    <w:lvl w:ilvl="7" w:tplc="04090019" w:tentative="1">
+      <w:start w:val="1"/>
+      <w:numFmt w:val="lowerLetter"/>
+      <w:lvlText w:val="%8."/>
+      <w:lvlJc w:val="left"/>
+      <w:pPr>
+        <w:ind w:left="5760" w:hanging="360"/>
+      </w:pPr>
+    </w:lvl>
+    <w:lvl w:ilvl="8" w:tplc="0409001B" w:tentative="1">
+      <w:start w:val="1"/>
+      <w:numFmt w:val="lowerRoman"/>
+      <w:lvlText w:val="%9."/>
+      <w:lvlJc w:val="right"/>
+      <w:pPr>
+        <w:ind w:left="6480" w:hanging="180"/>
+      </w:pPr>
+    </w:lvl>
+  </w:abstractNum>
+  <w:abstractNum w:abstractNumId="4">
     <w:nsid w:val="173F7D20"/>
     <w:multiLevelType w:val="hybridMultilevel"/>
     <w:tmpl w:val="511C22C6"/>
@@ -3875,7 +4534,7 @@
       </w:pPr>
     </w:lvl>
   </w:abstractNum>
-  <w:abstractNum w:abstractNumId="4">
+  <w:abstractNum w:abstractNumId="5">
     <w:nsid w:val="18570836"/>
     <w:multiLevelType w:val="hybridMultilevel"/>
     <w:tmpl w:val="2E3065AA"/>
@@ -3964,7 +4623,7 @@
       </w:pPr>
     </w:lvl>
   </w:abstractNum>
-  <w:abstractNum w:abstractNumId="5">
+  <w:abstractNum w:abstractNumId="6">
     <w:nsid w:val="1B05360D"/>
     <w:multiLevelType w:val="hybridMultilevel"/>
     <w:tmpl w:val="748CB09A"/>
@@ -4053,7 +4712,7 @@
       </w:pPr>
     </w:lvl>
   </w:abstractNum>
-  <w:abstractNum w:abstractNumId="6">
+  <w:abstractNum w:abstractNumId="7">
     <w:nsid w:val="1DB43A4E"/>
     <w:multiLevelType w:val="hybridMultilevel"/>
     <w:tmpl w:val="511C22C6"/>
@@ -4142,7 +4801,7 @@
       </w:pPr>
     </w:lvl>
   </w:abstractNum>
-  <w:abstractNum w:abstractNumId="7">
+  <w:abstractNum w:abstractNumId="8">
     <w:nsid w:val="20AC1B1B"/>
     <w:multiLevelType w:val="hybridMultilevel"/>
     <w:tmpl w:val="947270DC"/>
@@ -4231,7 +4890,7 @@
       </w:pPr>
     </w:lvl>
   </w:abstractNum>
-  <w:abstractNum w:abstractNumId="8">
+  <w:abstractNum w:abstractNumId="9">
     <w:nsid w:val="265B3B7A"/>
     <w:multiLevelType w:val="hybridMultilevel"/>
     <w:tmpl w:val="8D768F3C"/>
@@ -4320,7 +4979,7 @@
       </w:pPr>
     </w:lvl>
   </w:abstractNum>
-  <w:abstractNum w:abstractNumId="9">
+  <w:abstractNum w:abstractNumId="10">
     <w:nsid w:val="2A4A1F12"/>
     <w:multiLevelType w:val="hybridMultilevel"/>
     <w:tmpl w:val="396A0FBA"/>
@@ -4409,7 +5068,7 @@
       </w:pPr>
     </w:lvl>
   </w:abstractNum>
-  <w:abstractNum w:abstractNumId="10">
+  <w:abstractNum w:abstractNumId="11">
     <w:nsid w:val="2C421464"/>
     <w:multiLevelType w:val="hybridMultilevel"/>
     <w:tmpl w:val="396A0FBA"/>
@@ -4498,7 +5157,7 @@
       </w:pPr>
     </w:lvl>
   </w:abstractNum>
-  <w:abstractNum w:abstractNumId="11">
+  <w:abstractNum w:abstractNumId="12">
     <w:nsid w:val="2DDC1645"/>
     <w:multiLevelType w:val="hybridMultilevel"/>
     <w:tmpl w:val="947270DC"/>
@@ -4587,7 +5246,7 @@
       </w:pPr>
     </w:lvl>
   </w:abstractNum>
-  <w:abstractNum w:abstractNumId="12">
+  <w:abstractNum w:abstractNumId="13">
     <w:nsid w:val="39204BF9"/>
     <w:multiLevelType w:val="hybridMultilevel"/>
     <w:tmpl w:val="511C22C6"/>
@@ -4676,7 +5335,7 @@
       </w:pPr>
     </w:lvl>
   </w:abstractNum>
-  <w:abstractNum w:abstractNumId="13">
+  <w:abstractNum w:abstractNumId="14">
     <w:nsid w:val="3D1A4F9F"/>
     <w:multiLevelType w:val="hybridMultilevel"/>
     <w:tmpl w:val="CA42D02E"/>
@@ -4765,7 +5424,7 @@
       </w:pPr>
     </w:lvl>
   </w:abstractNum>
-  <w:abstractNum w:abstractNumId="14">
+  <w:abstractNum w:abstractNumId="15">
     <w:nsid w:val="3E034A15"/>
     <w:multiLevelType w:val="hybridMultilevel"/>
     <w:tmpl w:val="396A0FBA"/>
@@ -4854,7 +5513,7 @@
       </w:pPr>
     </w:lvl>
   </w:abstractNum>
-  <w:abstractNum w:abstractNumId="15">
+  <w:abstractNum w:abstractNumId="16">
     <w:nsid w:val="44CD3F38"/>
     <w:multiLevelType w:val="hybridMultilevel"/>
     <w:tmpl w:val="511C22C6"/>
@@ -4943,7 +5602,7 @@
       </w:pPr>
     </w:lvl>
   </w:abstractNum>
-  <w:abstractNum w:abstractNumId="16">
+  <w:abstractNum w:abstractNumId="17">
     <w:nsid w:val="4DB268DE"/>
     <w:multiLevelType w:val="hybridMultilevel"/>
     <w:tmpl w:val="396A0FBA"/>
@@ -5032,7 +5691,7 @@
       </w:pPr>
     </w:lvl>
   </w:abstractNum>
-  <w:abstractNum w:abstractNumId="17">
+  <w:abstractNum w:abstractNumId="18">
     <w:nsid w:val="4F1B1244"/>
     <w:multiLevelType w:val="hybridMultilevel"/>
     <w:tmpl w:val="43FEFC16"/>
@@ -5121,7 +5780,96 @@
       </w:pPr>
     </w:lvl>
   </w:abstractNum>
-  <w:abstractNum w:abstractNumId="18">
+  <w:abstractNum w:abstractNumId="19">
+    <w:nsid w:val="56CB6AD9"/>
+    <w:multiLevelType w:val="hybridMultilevel"/>
+    <w:tmpl w:val="396A0FBA"/>
+    <w:lvl w:ilvl="0" w:tplc="0409000F">
+      <w:start w:val="1"/>
+      <w:numFmt w:val="decimal"/>
+      <w:lvlText w:val="%1."/>
+      <w:lvlJc w:val="left"/>
+      <w:pPr>
+        <w:ind w:left="720" w:hanging="360"/>
+      </w:pPr>
+      <w:rPr>
+        <w:rFonts w:hint="default"/>
+      </w:rPr>
+    </w:lvl>
+    <w:lvl w:ilvl="1" w:tplc="04090019" w:tentative="1">
+      <w:start w:val="1"/>
+      <w:numFmt w:val="lowerLetter"/>
+      <w:lvlText w:val="%2."/>
+      <w:lvlJc w:val="left"/>
+      <w:pPr>
+        <w:ind w:left="1440" w:hanging="360"/>
+      </w:pPr>
+    </w:lvl>
+    <w:lvl w:ilvl="2" w:tplc="0409001B" w:tentative="1">
+      <w:start w:val="1"/>
+      <w:numFmt w:val="lowerRoman"/>
+      <w:lvlText w:val="%3."/>
+      <w:lvlJc w:val="right"/>
+      <w:pPr>
+        <w:ind w:left="2160" w:hanging="180"/>
+      </w:pPr>
+    </w:lvl>
+    <w:lvl w:ilvl="3" w:tplc="0409000F" w:tentative="1">
+      <w:start w:val="1"/>
+      <w:numFmt w:val="decimal"/>
+      <w:lvlText w:val="%4."/>
+      <w:lvlJc w:val="left"/>
+      <w:pPr>
+        <w:ind w:left="2880" w:hanging="360"/>
+      </w:pPr>
+    </w:lvl>
+    <w:lvl w:ilvl="4" w:tplc="04090019" w:tentative="1">
+      <w:start w:val="1"/>
+      <w:numFmt w:val="lowerLetter"/>
+      <w:lvlText w:val="%5."/>
+      <w:lvlJc w:val="left"/>
+      <w:pPr>
+        <w:ind w:left="3600" w:hanging="360"/>
+      </w:pPr>
+    </w:lvl>
+    <w:lvl w:ilvl="5" w:tplc="0409001B" w:tentative="1">
+      <w:start w:val="1"/>
+      <w:numFmt w:val="lowerRoman"/>
+      <w:lvlText w:val="%6."/>
+      <w:lvlJc w:val="right"/>
+      <w:pPr>
+        <w:ind w:left="4320" w:hanging="180"/>
+      </w:pPr>
+    </w:lvl>
+    <w:lvl w:ilvl="6" w:tplc="0409000F" w:tentative="1">
+      <w:start w:val="1"/>
+      <w:numFmt w:val="decimal"/>
+      <w:lvlText w:val="%7."/>
+      <w:lvlJc w:val="left"/>
+      <w:pPr>
+        <w:ind w:left="5040" w:hanging="360"/>
+      </w:pPr>
+    </w:lvl>
+    <w:lvl w:ilvl="7" w:tplc="04090019" w:tentative="1">
+      <w:start w:val="1"/>
+      <w:numFmt w:val="lowerLetter"/>
+      <w:lvlText w:val="%8."/>
+      <w:lvlJc w:val="left"/>
+      <w:pPr>
+        <w:ind w:left="5760" w:hanging="360"/>
+      </w:pPr>
+    </w:lvl>
+    <w:lvl w:ilvl="8" w:tplc="0409001B" w:tentative="1">
+      <w:start w:val="1"/>
+      <w:numFmt w:val="lowerRoman"/>
+      <w:lvlText w:val="%9."/>
+      <w:lvlJc w:val="right"/>
+      <w:pPr>
+        <w:ind w:left="6480" w:hanging="180"/>
+      </w:pPr>
+    </w:lvl>
+  </w:abstractNum>
+  <w:abstractNum w:abstractNumId="20">
     <w:nsid w:val="5C020863"/>
     <w:multiLevelType w:val="hybridMultilevel"/>
     <w:tmpl w:val="511C22C6"/>
@@ -5210,7 +5958,7 @@
       </w:pPr>
     </w:lvl>
   </w:abstractNum>
-  <w:abstractNum w:abstractNumId="19">
+  <w:abstractNum w:abstractNumId="21">
     <w:nsid w:val="60AB538E"/>
     <w:multiLevelType w:val="hybridMultilevel"/>
     <w:tmpl w:val="511C22C6"/>
@@ -5299,7 +6047,7 @@
       </w:pPr>
     </w:lvl>
   </w:abstractNum>
-  <w:abstractNum w:abstractNumId="20">
+  <w:abstractNum w:abstractNumId="22">
     <w:nsid w:val="690A6F28"/>
     <w:multiLevelType w:val="hybridMultilevel"/>
     <w:tmpl w:val="511C22C6"/>
@@ -5389,58 +6137,58 @@
     </w:lvl>
   </w:abstractNum>
   <w:num w:numId="1">
+    <w:abstractNumId w:val="22"/>
+  </w:num>
+  <w:num w:numId="2">
+    <w:abstractNumId w:val="7"/>
+  </w:num>
+  <w:num w:numId="3">
+    <w:abstractNumId w:val="13"/>
+  </w:num>
+  <w:num w:numId="4">
+    <w:abstractNumId w:val="21"/>
+  </w:num>
+  <w:num w:numId="5">
+    <w:abstractNumId w:val="16"/>
+  </w:num>
+  <w:num w:numId="6">
+    <w:abstractNumId w:val="4"/>
+  </w:num>
+  <w:num w:numId="7">
     <w:abstractNumId w:val="20"/>
   </w:num>
-  <w:num w:numId="2">
+  <w:num w:numId="8">
+    <w:abstractNumId w:val="5"/>
+  </w:num>
+  <w:num w:numId="9">
+    <w:abstractNumId w:val="9"/>
+  </w:num>
+  <w:num w:numId="10">
+    <w:abstractNumId w:val="10"/>
+  </w:num>
+  <w:num w:numId="11">
+    <w:abstractNumId w:val="17"/>
+  </w:num>
+  <w:num w:numId="12">
     <w:abstractNumId w:val="6"/>
   </w:num>
-  <w:num w:numId="3">
+  <w:num w:numId="13">
     <w:abstractNumId w:val="12"/>
   </w:num>
-  <w:num w:numId="4">
-    <w:abstractNumId w:val="19"/>
-  </w:num>
-  <w:num w:numId="5">
-    <w:abstractNumId w:val="15"/>
-  </w:num>
-  <w:num w:numId="6">
-    <w:abstractNumId w:val="3"/>
-  </w:num>
-  <w:num w:numId="7">
-    <w:abstractNumId w:val="18"/>
-  </w:num>
-  <w:num w:numId="8">
-    <w:abstractNumId w:val="4"/>
-  </w:num>
-  <w:num w:numId="9">
-    <w:abstractNumId w:val="8"/>
-  </w:num>
-  <w:num w:numId="10">
-    <w:abstractNumId w:val="9"/>
-  </w:num>
-  <w:num w:numId="11">
-    <w:abstractNumId w:val="16"/>
-  </w:num>
-  <w:num w:numId="12">
-    <w:abstractNumId w:val="5"/>
-  </w:num>
-  <w:num w:numId="13">
-    <w:abstractNumId w:val="11"/>
-  </w:num>
   <w:num w:numId="14">
-    <w:abstractNumId w:val="13"/>
+    <w:abstractNumId w:val="14"/>
   </w:num>
   <w:num w:numId="15">
     <w:abstractNumId w:val="0"/>
   </w:num>
   <w:num w:numId="16">
-    <w:abstractNumId w:val="10"/>
+    <w:abstractNumId w:val="11"/>
   </w:num>
   <w:num w:numId="17">
-    <w:abstractNumId w:val="14"/>
+    <w:abstractNumId w:val="15"/>
   </w:num>
   <w:num w:numId="18">
-    <w:abstractNumId w:val="7"/>
+    <w:abstractNumId w:val="8"/>
   </w:num>
   <w:num w:numId="19">
     <w:abstractNumId w:val="2"/>
@@ -5449,7 +6197,13 @@
     <w:abstractNumId w:val="1"/>
   </w:num>
   <w:num w:numId="21">
-    <w:abstractNumId w:val="17"/>
+    <w:abstractNumId w:val="18"/>
+  </w:num>
+  <w:num w:numId="22">
+    <w:abstractNumId w:val="3"/>
+  </w:num>
+  <w:num w:numId="23">
+    <w:abstractNumId w:val="19"/>
   </w:num>
 </w:numbering>
 </file>

</xml_diff>

<commit_message>
User Information Wire Frame Modified
</commit_message>
<xml_diff>
--- a/eskaysoft-wireframes.docx
+++ b/eskaysoft-wireframes.docx
@@ -156,30 +156,14 @@
         </w:numPr>
       </w:pPr>
       <w:r>
-        <w:t>Liabilities, Trading, Profit and Loss)</w:t>
-      </w:r>
-    </w:p>
-    <w:p>
-      <w:pPr>
-        <w:pStyle w:val="ListParagraph"/>
-        <w:numPr>
-          <w:ilvl w:val="0"/>
-          <w:numId w:val="10"/>
-        </w:numPr>
-      </w:pPr>
-      <w:r>
-        <w:t>Schedule Index :</w:t>
-      </w:r>
-      <w:proofErr w:type="spellStart"/>
-      <w:r>
-        <w:t>Tinyint</w:t>
-      </w:r>
-      <w:proofErr w:type="spellEnd"/>
-      <w:r>
-        <w:t>(2) Unique</w:t>
-      </w:r>
-    </w:p>
-    <w:p/>
+        <w:t>Need Mobile No. Input</w:t>
+      </w:r>
+    </w:p>
+    <w:p>
+      <w:r>
+        <w:t xml:space="preserve">    </w:t>
+      </w:r>
+    </w:p>
     <w:p>
       <w:r>
         <w:rPr>

</xml_diff>

<commit_message>
User Information,Accounts Information Wire Frames Modified
</commit_message>
<xml_diff>
--- a/eskaysoft-wireframes.docx
+++ b/eskaysoft-wireframes.docx
@@ -156,8 +156,24 @@
         </w:numPr>
       </w:pPr>
       <w:r>
-        <w:t>Need Mobile No. Input</w:t>
-      </w:r>
+        <w:t xml:space="preserve">Mobile No. </w:t>
+      </w:r>
+      <w:r>
+        <w:t xml:space="preserve">   :  New Input  </w:t>
+      </w:r>
+      <w:proofErr w:type="spellStart"/>
+      <w:r>
+        <w:t>bigint</w:t>
+      </w:r>
+      <w:proofErr w:type="spellEnd"/>
+      <w:r>
+        <w:t>(10)</w:t>
+      </w:r>
+    </w:p>
+    <w:p>
+      <w:pPr>
+        <w:pStyle w:val="ListParagraph"/>
+      </w:pPr>
     </w:p>
     <w:p>
       <w:r>
@@ -324,6 +340,61 @@
       </w:r>
     </w:p>
     <w:p>
+      <w:proofErr w:type="gramStart"/>
+      <w:r>
+        <w:t>Notes :</w:t>
+      </w:r>
+      <w:proofErr w:type="gramEnd"/>
+      <w:r>
+        <w:t xml:space="preserve"> </w:t>
+      </w:r>
+    </w:p>
+    <w:p>
+      <w:pPr>
+        <w:pStyle w:val="ListParagraph"/>
+        <w:numPr>
+          <w:ilvl w:val="0"/>
+          <w:numId w:val="24"/>
+        </w:numPr>
+      </w:pPr>
+      <w:r>
+        <w:t xml:space="preserve">Mobile No.   </w:t>
+      </w:r>
+      <w:proofErr w:type="spellStart"/>
+      <w:r>
+        <w:t>int</w:t>
+      </w:r>
+      <w:proofErr w:type="spellEnd"/>
+      <w:r>
+        <w:t>(10)   - Required</w:t>
+      </w:r>
+    </w:p>
+    <w:p>
+      <w:pPr>
+        <w:pStyle w:val="ListParagraph"/>
+        <w:numPr>
+          <w:ilvl w:val="0"/>
+          <w:numId w:val="24"/>
+        </w:numPr>
+      </w:pPr>
+      <w:r>
+        <w:t xml:space="preserve">Allow </w:t>
+      </w:r>
+      <w:proofErr w:type="spellStart"/>
+      <w:r>
+        <w:t>Gst</w:t>
+      </w:r>
+      <w:proofErr w:type="spellEnd"/>
+      <w:r>
+        <w:t xml:space="preserve"> Report  (New Input) After  Finance Reports -------Required</w:t>
+      </w:r>
+    </w:p>
+    <w:p>
+      <w:pPr>
+        <w:pStyle w:val="ListParagraph"/>
+      </w:pPr>
+    </w:p>
+    <w:p>
       <w:pPr>
         <w:pStyle w:val="Heading1"/>
         <w:rPr>
@@ -1174,7 +1245,15 @@
         <w:t>s</w:t>
       </w:r>
       <w:r>
-        <w:t xml:space="preserve">  : (stated </w:t>
+        <w:t xml:space="preserve">  : (</w:t>
+      </w:r>
+      <w:proofErr w:type="spellStart"/>
+      <w:r>
+        <w:t>stateid</w:t>
+      </w:r>
+      <w:proofErr w:type="spellEnd"/>
+      <w:r>
+        <w:t xml:space="preserve"> </w:t>
       </w:r>
       <w:proofErr w:type="spellStart"/>
       <w:r>
@@ -3089,10 +3168,10 @@
               <w:t xml:space="preserve">(40)   </w:t>
             </w:r>
             <w:r>
-              <w:t>notes 1.</w:t>
-            </w:r>
-            <w:r>
-              <w:t xml:space="preserve">                                                        Schedule          : </w:t>
+              <w:t>Drop Down list( From sub-Schedule)</w:t>
+            </w:r>
+            <w:r>
+              <w:t xml:space="preserve">     Schedule   : </w:t>
             </w:r>
             <w:proofErr w:type="spellStart"/>
             <w:r>
@@ -3178,6 +3257,9 @@
             <w:r>
               <w:t>(40)</w:t>
             </w:r>
+            <w:r>
+              <w:t xml:space="preserve"> Drop Down list( From Areas)</w:t>
+            </w:r>
           </w:p>
           <w:p>
             <w:pPr>
@@ -3193,7 +3275,13 @@
             </w:r>
             <w:proofErr w:type="spellEnd"/>
             <w:r>
-              <w:t xml:space="preserve">(20)                                                           State                :  </w:t>
+              <w:t xml:space="preserve">(20)  </w:t>
+            </w:r>
+            <w:r>
+              <w:t>Drop Down list( From Districts)</w:t>
+            </w:r>
+            <w:r>
+              <w:t xml:space="preserve">  State                :  </w:t>
             </w:r>
             <w:proofErr w:type="spellStart"/>
             <w:r>
@@ -3210,15 +3298,23 @@
               <w:ind w:left="94"/>
             </w:pPr>
             <w:r>
-              <w:t xml:space="preserve">Special Remarks  : </w:t>
+              <w:t xml:space="preserve">Phone                    : </w:t>
             </w:r>
             <w:proofErr w:type="spellStart"/>
             <w:r>
-              <w:t>varchar</w:t>
+              <w:t>bigint</w:t>
             </w:r>
             <w:proofErr w:type="spellEnd"/>
             <w:r>
-              <w:t>(60)</w:t>
+              <w:t xml:space="preserve">(10)                                                              Mobile            : </w:t>
+            </w:r>
+            <w:proofErr w:type="spellStart"/>
+            <w:r>
+              <w:t>bigint</w:t>
+            </w:r>
+            <w:proofErr w:type="spellEnd"/>
+            <w:r>
+              <w:t>(10)</w:t>
             </w:r>
           </w:p>
           <w:p>
@@ -3227,31 +3323,6 @@
               <w:ind w:left="94"/>
             </w:pPr>
             <w:r>
-              <w:t xml:space="preserve">Phone                    : </w:t>
-            </w:r>
-            <w:proofErr w:type="spellStart"/>
-            <w:r>
-              <w:t>bigint</w:t>
-            </w:r>
-            <w:proofErr w:type="spellEnd"/>
-            <w:r>
-              <w:t xml:space="preserve">(10)                                                              Mobile            : </w:t>
-            </w:r>
-            <w:proofErr w:type="spellStart"/>
-            <w:r>
-              <w:t>bigint</w:t>
-            </w:r>
-            <w:proofErr w:type="spellEnd"/>
-            <w:r>
-              <w:t>(10)</w:t>
-            </w:r>
-          </w:p>
-          <w:p>
-            <w:pPr>
-              <w:spacing w:after="0" w:line="240" w:lineRule="auto"/>
-              <w:ind w:left="94"/>
-            </w:pPr>
-            <w:r>
               <w:t xml:space="preserve">Email                      :                     </w:t>
             </w:r>
           </w:p>
@@ -3261,64 +3332,10 @@
               <w:ind w:left="94"/>
             </w:pPr>
             <w:r>
-              <w:t xml:space="preserve">HSN Code             : </w:t>
-            </w:r>
-            <w:proofErr w:type="spellStart"/>
-            <w:r>
-              <w:t>bigint</w:t>
-            </w:r>
-            <w:proofErr w:type="spellEnd"/>
-            <w:r>
-              <w:t xml:space="preserve">(8)           </w:t>
-            </w:r>
-            <w:r>
-              <w:t>2</w:t>
-            </w:r>
-            <w:r>
-              <w:t xml:space="preserve">                                                     SAC Code          : </w:t>
-            </w:r>
-            <w:proofErr w:type="spellStart"/>
-            <w:r>
-              <w:t>bigint</w:t>
-            </w:r>
-            <w:proofErr w:type="spellEnd"/>
-            <w:r>
-              <w:t xml:space="preserve">(8) </w:t>
-            </w:r>
-          </w:p>
-          <w:p>
-            <w:pPr>
-              <w:spacing w:after="0" w:line="240" w:lineRule="auto"/>
-              <w:ind w:left="94"/>
-            </w:pPr>
-            <w:r>
-              <w:t>Opening Balance :  float(12,2)                                                            Opening Type : Credit/Debit char(6)</w:t>
-            </w:r>
-          </w:p>
-          <w:p>
-            <w:pPr>
-              <w:spacing w:after="0"/>
-              <w:ind w:left="94"/>
-            </w:pPr>
-            <w:r>
-              <w:t>Code                      : char(6)</w:t>
-            </w:r>
-          </w:p>
-          <w:p>
-            <w:pPr>
-              <w:spacing w:after="0"/>
-              <w:ind w:left="94"/>
-            </w:pPr>
-            <w:r>
-              <w:t xml:space="preserve">Contact Person   : </w:t>
-            </w:r>
-            <w:proofErr w:type="spellStart"/>
-            <w:r>
-              <w:t>varchar</w:t>
-            </w:r>
-            <w:proofErr w:type="spellEnd"/>
-            <w:r>
-              <w:t xml:space="preserve">(30)  </w:t>
+              <w:t>Short Name</w:t>
+            </w:r>
+            <w:r>
+              <w:t xml:space="preserve">           : char(6)</w:t>
             </w:r>
           </w:p>
           <w:p>
@@ -3544,20 +3561,18 @@
               <w:ind w:left="94"/>
             </w:pPr>
             <w:r>
+              <w:t>a</w:t>
+            </w:r>
+            <w:r>
               <w:t xml:space="preserve">    UIN                  : </w:t>
             </w:r>
             <w:proofErr w:type="spellStart"/>
-            <w:proofErr w:type="gramStart"/>
             <w:r>
               <w:t>varchar</w:t>
             </w:r>
             <w:proofErr w:type="spellEnd"/>
             <w:r>
-              <w:t>(</w:t>
-            </w:r>
-            <w:proofErr w:type="gramEnd"/>
-            <w:r>
-              <w:t xml:space="preserve">25) </w:t>
+              <w:t xml:space="preserve">(25) </w:t>
             </w:r>
             <w:proofErr w:type="spellStart"/>
             <w:r>
@@ -3647,6 +3662,109 @@
             <w:pPr>
               <w:spacing w:after="0" w:line="240" w:lineRule="auto"/>
               <w:ind w:left="94"/>
+            </w:pPr>
+          </w:p>
+          <w:p>
+            <w:pPr>
+              <w:spacing w:after="0" w:line="240" w:lineRule="auto"/>
+              <w:ind w:left="94"/>
+              <w:rPr>
+                <w:b/>
+                <w:sz w:val="28"/>
+                <w:szCs w:val="28"/>
+                <w:u w:val="single"/>
+              </w:rPr>
+            </w:pPr>
+            <w:r>
+              <w:rPr>
+                <w:b/>
+                <w:sz w:val="28"/>
+                <w:szCs w:val="28"/>
+                <w:u w:val="single"/>
+              </w:rPr>
+              <w:t>Others</w:t>
+            </w:r>
+            <w:r>
+              <w:rPr>
+                <w:b/>
+                <w:sz w:val="28"/>
+                <w:szCs w:val="28"/>
+                <w:u w:val="single"/>
+              </w:rPr>
+              <w:t xml:space="preserve">  : </w:t>
+            </w:r>
+          </w:p>
+          <w:p>
+            <w:pPr>
+              <w:spacing w:after="0"/>
+              <w:ind w:left="94"/>
+            </w:pPr>
+            <w:r>
+              <w:t xml:space="preserve">Contact Person   : </w:t>
+            </w:r>
+            <w:proofErr w:type="spellStart"/>
+            <w:r>
+              <w:t>varchar</w:t>
+            </w:r>
+            <w:proofErr w:type="spellEnd"/>
+            <w:r>
+              <w:t xml:space="preserve">(30)  </w:t>
+            </w:r>
+          </w:p>
+          <w:p>
+            <w:pPr>
+              <w:spacing w:after="0"/>
+              <w:ind w:left="94"/>
+            </w:pPr>
+            <w:r>
+              <w:t xml:space="preserve">HSN Code             : </w:t>
+            </w:r>
+            <w:proofErr w:type="spellStart"/>
+            <w:r>
+              <w:t>bigint</w:t>
+            </w:r>
+            <w:proofErr w:type="spellEnd"/>
+            <w:r>
+              <w:t xml:space="preserve">(8)              SAC Code          : </w:t>
+            </w:r>
+            <w:proofErr w:type="spellStart"/>
+            <w:r>
+              <w:t>bigint</w:t>
+            </w:r>
+            <w:proofErr w:type="spellEnd"/>
+            <w:r>
+              <w:t>(8)          Rate Of Tax :  float(5,2)</w:t>
+            </w:r>
+          </w:p>
+          <w:p>
+            <w:pPr>
+              <w:spacing w:after="0" w:line="240" w:lineRule="auto"/>
+              <w:ind w:left="94"/>
+            </w:pPr>
+            <w:r>
+              <w:t>Opening Balance :  float(12,2)                                                            Opening Type : Credit/Debit char(6)</w:t>
+            </w:r>
+          </w:p>
+          <w:p>
+            <w:pPr>
+              <w:spacing w:after="0" w:line="240" w:lineRule="auto"/>
+              <w:ind w:left="94"/>
+            </w:pPr>
+            <w:r>
+              <w:t xml:space="preserve">Special Remarks  : </w:t>
+            </w:r>
+            <w:proofErr w:type="spellStart"/>
+            <w:r>
+              <w:t>varchar</w:t>
+            </w:r>
+            <w:proofErr w:type="spellEnd"/>
+            <w:r>
+              <w:t>(60)</w:t>
+            </w:r>
+          </w:p>
+          <w:p>
+            <w:pPr>
+              <w:spacing w:after="0" w:line="240" w:lineRule="auto"/>
             </w:pPr>
           </w:p>
           <w:p>
@@ -5783,6 +5901,95 @@
     </w:lvl>
   </w:abstractNum>
   <w:abstractNum w:abstractNumId="18">
+    <w:nsid w:val="4EEE482B"/>
+    <w:multiLevelType w:val="hybridMultilevel"/>
+    <w:tmpl w:val="45DA1504"/>
+    <w:lvl w:ilvl="0" w:tplc="0409000F">
+      <w:start w:val="1"/>
+      <w:numFmt w:val="decimal"/>
+      <w:lvlText w:val="%1."/>
+      <w:lvlJc w:val="left"/>
+      <w:pPr>
+        <w:ind w:left="720" w:hanging="360"/>
+      </w:pPr>
+      <w:rPr>
+        <w:rFonts w:hint="default"/>
+      </w:rPr>
+    </w:lvl>
+    <w:lvl w:ilvl="1" w:tplc="04090019" w:tentative="1">
+      <w:start w:val="1"/>
+      <w:numFmt w:val="lowerLetter"/>
+      <w:lvlText w:val="%2."/>
+      <w:lvlJc w:val="left"/>
+      <w:pPr>
+        <w:ind w:left="1440" w:hanging="360"/>
+      </w:pPr>
+    </w:lvl>
+    <w:lvl w:ilvl="2" w:tplc="0409001B" w:tentative="1">
+      <w:start w:val="1"/>
+      <w:numFmt w:val="lowerRoman"/>
+      <w:lvlText w:val="%3."/>
+      <w:lvlJc w:val="right"/>
+      <w:pPr>
+        <w:ind w:left="2160" w:hanging="180"/>
+      </w:pPr>
+    </w:lvl>
+    <w:lvl w:ilvl="3" w:tplc="0409000F" w:tentative="1">
+      <w:start w:val="1"/>
+      <w:numFmt w:val="decimal"/>
+      <w:lvlText w:val="%4."/>
+      <w:lvlJc w:val="left"/>
+      <w:pPr>
+        <w:ind w:left="2880" w:hanging="360"/>
+      </w:pPr>
+    </w:lvl>
+    <w:lvl w:ilvl="4" w:tplc="04090019" w:tentative="1">
+      <w:start w:val="1"/>
+      <w:numFmt w:val="lowerLetter"/>
+      <w:lvlText w:val="%5."/>
+      <w:lvlJc w:val="left"/>
+      <w:pPr>
+        <w:ind w:left="3600" w:hanging="360"/>
+      </w:pPr>
+    </w:lvl>
+    <w:lvl w:ilvl="5" w:tplc="0409001B" w:tentative="1">
+      <w:start w:val="1"/>
+      <w:numFmt w:val="lowerRoman"/>
+      <w:lvlText w:val="%6."/>
+      <w:lvlJc w:val="right"/>
+      <w:pPr>
+        <w:ind w:left="4320" w:hanging="180"/>
+      </w:pPr>
+    </w:lvl>
+    <w:lvl w:ilvl="6" w:tplc="0409000F" w:tentative="1">
+      <w:start w:val="1"/>
+      <w:numFmt w:val="decimal"/>
+      <w:lvlText w:val="%7."/>
+      <w:lvlJc w:val="left"/>
+      <w:pPr>
+        <w:ind w:left="5040" w:hanging="360"/>
+      </w:pPr>
+    </w:lvl>
+    <w:lvl w:ilvl="7" w:tplc="04090019" w:tentative="1">
+      <w:start w:val="1"/>
+      <w:numFmt w:val="lowerLetter"/>
+      <w:lvlText w:val="%8."/>
+      <w:lvlJc w:val="left"/>
+      <w:pPr>
+        <w:ind w:left="5760" w:hanging="360"/>
+      </w:pPr>
+    </w:lvl>
+    <w:lvl w:ilvl="8" w:tplc="0409001B" w:tentative="1">
+      <w:start w:val="1"/>
+      <w:numFmt w:val="lowerRoman"/>
+      <w:lvlText w:val="%9."/>
+      <w:lvlJc w:val="right"/>
+      <w:pPr>
+        <w:ind w:left="6480" w:hanging="180"/>
+      </w:pPr>
+    </w:lvl>
+  </w:abstractNum>
+  <w:abstractNum w:abstractNumId="19">
     <w:nsid w:val="4F1B1244"/>
     <w:multiLevelType w:val="hybridMultilevel"/>
     <w:tmpl w:val="43FEFC16"/>
@@ -5871,7 +6078,7 @@
       </w:pPr>
     </w:lvl>
   </w:abstractNum>
-  <w:abstractNum w:abstractNumId="19">
+  <w:abstractNum w:abstractNumId="20">
     <w:nsid w:val="56CB6AD9"/>
     <w:multiLevelType w:val="hybridMultilevel"/>
     <w:tmpl w:val="396A0FBA"/>
@@ -5960,7 +6167,7 @@
       </w:pPr>
     </w:lvl>
   </w:abstractNum>
-  <w:abstractNum w:abstractNumId="20">
+  <w:abstractNum w:abstractNumId="21">
     <w:nsid w:val="5C020863"/>
     <w:multiLevelType w:val="hybridMultilevel"/>
     <w:tmpl w:val="511C22C6"/>
@@ -6049,7 +6256,7 @@
       </w:pPr>
     </w:lvl>
   </w:abstractNum>
-  <w:abstractNum w:abstractNumId="21">
+  <w:abstractNum w:abstractNumId="22">
     <w:nsid w:val="60AB538E"/>
     <w:multiLevelType w:val="hybridMultilevel"/>
     <w:tmpl w:val="511C22C6"/>
@@ -6138,7 +6345,7 @@
       </w:pPr>
     </w:lvl>
   </w:abstractNum>
-  <w:abstractNum w:abstractNumId="22">
+  <w:abstractNum w:abstractNumId="23">
     <w:nsid w:val="690A6F28"/>
     <w:multiLevelType w:val="hybridMultilevel"/>
     <w:tmpl w:val="511C22C6"/>
@@ -6228,7 +6435,7 @@
     </w:lvl>
   </w:abstractNum>
   <w:num w:numId="1">
-    <w:abstractNumId w:val="22"/>
+    <w:abstractNumId w:val="23"/>
   </w:num>
   <w:num w:numId="2">
     <w:abstractNumId w:val="7"/>
@@ -6237,7 +6444,7 @@
     <w:abstractNumId w:val="13"/>
   </w:num>
   <w:num w:numId="4">
-    <w:abstractNumId w:val="21"/>
+    <w:abstractNumId w:val="22"/>
   </w:num>
   <w:num w:numId="5">
     <w:abstractNumId w:val="16"/>
@@ -6246,7 +6453,7 @@
     <w:abstractNumId w:val="4"/>
   </w:num>
   <w:num w:numId="7">
-    <w:abstractNumId w:val="20"/>
+    <w:abstractNumId w:val="21"/>
   </w:num>
   <w:num w:numId="8">
     <w:abstractNumId w:val="5"/>
@@ -6288,13 +6495,16 @@
     <w:abstractNumId w:val="1"/>
   </w:num>
   <w:num w:numId="21">
-    <w:abstractNumId w:val="18"/>
+    <w:abstractNumId w:val="19"/>
   </w:num>
   <w:num w:numId="22">
     <w:abstractNumId w:val="3"/>
   </w:num>
   <w:num w:numId="23">
-    <w:abstractNumId w:val="19"/>
+    <w:abstractNumId w:val="20"/>
+  </w:num>
+  <w:num w:numId="24">
+    <w:abstractNumId w:val="18"/>
   </w:num>
 </w:numbering>
 </file>

</xml_diff>

<commit_message>
Purchase Form Added In Wire Frame.Discussed with Srinivas garu
</commit_message>
<xml_diff>
--- a/eskaysoft-wireframes.docx
+++ b/eskaysoft-wireframes.docx
@@ -141,45 +141,885 @@
     </w:p>
     <w:p/>
     <w:p>
-      <w:pPr>
-        <w:pStyle w:val="Heading1"/>
+      <w:r>
+        <w:t xml:space="preserve"> </w:t>
+      </w:r>
+      <w:proofErr w:type="gramStart"/>
+      <w:r>
+        <w:t>Note :</w:t>
+      </w:r>
+      <w:proofErr w:type="gramEnd"/>
+    </w:p>
+    <w:p>
+      <w:pPr>
+        <w:pStyle w:val="ListParagraph"/>
+        <w:numPr>
+          <w:ilvl w:val="0"/>
+          <w:numId w:val="27"/>
+        </w:numPr>
+      </w:pPr>
+      <w:r>
+        <w:t>Header Inputs</w:t>
+      </w:r>
+    </w:p>
+    <w:p>
+      <w:pPr>
+        <w:spacing w:after="0"/>
+        <w:ind w:left="720"/>
+      </w:pPr>
+      <w:proofErr w:type="gramStart"/>
+      <w:r>
+        <w:t>1.Purchase</w:t>
+      </w:r>
+      <w:proofErr w:type="gramEnd"/>
+      <w:r>
+        <w:t xml:space="preserve"> No.( Automatic Increment depends on Purchase Configuration) Non Editable   </w:t>
+      </w:r>
+      <w:proofErr w:type="spellStart"/>
+      <w:r>
+        <w:t>int</w:t>
+      </w:r>
+      <w:proofErr w:type="spellEnd"/>
+      <w:r>
+        <w:t>(6)</w:t>
+      </w:r>
+    </w:p>
+    <w:p>
+      <w:pPr>
+        <w:spacing w:after="0"/>
+        <w:ind w:left="720"/>
+      </w:pPr>
+      <w:r>
+        <w:t xml:space="preserve">2. </w:t>
+      </w:r>
+      <w:proofErr w:type="gramStart"/>
+      <w:r>
+        <w:t>Date(</w:t>
+      </w:r>
+      <w:proofErr w:type="spellStart"/>
+      <w:proofErr w:type="gramEnd"/>
+      <w:r>
+        <w:t>Pur.Date</w:t>
+      </w:r>
+      <w:proofErr w:type="spellEnd"/>
+      <w:r>
+        <w:t>)   Date Format Should Be Within Financial Year.(i.e. April to March)</w:t>
+      </w:r>
+    </w:p>
+    <w:p>
+      <w:pPr>
+        <w:spacing w:after="0"/>
+        <w:ind w:left="720"/>
+      </w:pPr>
+      <w:proofErr w:type="gramStart"/>
+      <w:r>
+        <w:t>3.Invoice</w:t>
+      </w:r>
+      <w:proofErr w:type="gramEnd"/>
+      <w:r>
+        <w:t xml:space="preserve"> No. :  </w:t>
+      </w:r>
+      <w:proofErr w:type="spellStart"/>
+      <w:proofErr w:type="gramStart"/>
+      <w:r>
+        <w:t>varchar</w:t>
+      </w:r>
+      <w:proofErr w:type="spellEnd"/>
+      <w:r>
+        <w:t>(</w:t>
+      </w:r>
+      <w:proofErr w:type="gramEnd"/>
+      <w:r>
+        <w:t>16)(Purchase Invoice No.)</w:t>
+      </w:r>
+    </w:p>
+    <w:p>
+      <w:pPr>
+        <w:spacing w:after="0"/>
+        <w:ind w:left="720"/>
+      </w:pPr>
+      <w:r>
+        <w:t xml:space="preserve">4. Invoice </w:t>
+      </w:r>
+      <w:proofErr w:type="gramStart"/>
+      <w:r>
+        <w:t>Date  :</w:t>
+      </w:r>
+      <w:proofErr w:type="gramEnd"/>
+      <w:r>
+        <w:t xml:space="preserve">  date Format must be less than or equal to Date(</w:t>
+      </w:r>
+      <w:proofErr w:type="spellStart"/>
+      <w:r>
+        <w:t>Pur.Date</w:t>
+      </w:r>
+      <w:proofErr w:type="spellEnd"/>
+      <w:r>
+        <w:t>)</w:t>
+      </w:r>
+    </w:p>
+    <w:p>
+      <w:pPr>
+        <w:spacing w:after="0"/>
+        <w:ind w:left="720"/>
+      </w:pPr>
+      <w:proofErr w:type="gramStart"/>
+      <w:r>
+        <w:t>5.Supplier</w:t>
+      </w:r>
+      <w:proofErr w:type="gramEnd"/>
+      <w:r>
+        <w:t xml:space="preserve">     :  Prompt Table </w:t>
+      </w:r>
+    </w:p>
+    <w:p>
+      <w:pPr>
+        <w:spacing w:after="0"/>
+        <w:ind w:left="720"/>
+      </w:pPr>
+      <w:r>
+        <w:lastRenderedPageBreak/>
+        <w:t xml:space="preserve"> </w:t>
+      </w:r>
+      <w:proofErr w:type="gramStart"/>
+      <w:r>
+        <w:t>6.GSTIN</w:t>
+      </w:r>
+      <w:proofErr w:type="gramEnd"/>
+      <w:r>
+        <w:t xml:space="preserve">        :  Non editable</w:t>
+      </w:r>
+    </w:p>
+    <w:p>
+      <w:pPr>
+        <w:spacing w:after="0"/>
+        <w:ind w:left="720"/>
+      </w:pPr>
+      <w:r>
+        <w:t xml:space="preserve">7 Mode        : </w:t>
+      </w:r>
+      <w:proofErr w:type="gramStart"/>
+      <w:r>
+        <w:t>char(</w:t>
+      </w:r>
+      <w:proofErr w:type="gramEnd"/>
+      <w:r>
+        <w:t xml:space="preserve">6) </w:t>
+      </w:r>
+      <w:proofErr w:type="spellStart"/>
+      <w:r>
+        <w:t>Combobox</w:t>
+      </w:r>
+      <w:proofErr w:type="spellEnd"/>
+      <w:r>
+        <w:t>( Credit/Cash)</w:t>
+      </w:r>
+    </w:p>
+    <w:p>
+      <w:pPr>
+        <w:spacing w:after="0"/>
+        <w:ind w:left="720"/>
+      </w:pPr>
+      <w:proofErr w:type="gramStart"/>
+      <w:r>
+        <w:t>8.Waybilll</w:t>
+      </w:r>
+      <w:proofErr w:type="gramEnd"/>
+      <w:r>
+        <w:t xml:space="preserve"> : </w:t>
+      </w:r>
+      <w:proofErr w:type="spellStart"/>
+      <w:r>
+        <w:t>varchar</w:t>
+      </w:r>
+      <w:proofErr w:type="spellEnd"/>
+      <w:r>
+        <w:t>(15)</w:t>
+      </w:r>
+    </w:p>
+    <w:p>
+      <w:pPr>
+        <w:spacing w:after="0"/>
+        <w:ind w:left="720"/>
+      </w:pPr>
+      <w:proofErr w:type="gramStart"/>
+      <w:r>
+        <w:t>9.Lr.No</w:t>
+      </w:r>
+      <w:proofErr w:type="gramEnd"/>
+      <w:r>
+        <w:t xml:space="preserve">   : </w:t>
+      </w:r>
+      <w:proofErr w:type="spellStart"/>
+      <w:r>
+        <w:t>varchar</w:t>
+      </w:r>
+      <w:proofErr w:type="spellEnd"/>
+      <w:r>
+        <w:t>(15)</w:t>
+      </w:r>
+    </w:p>
+    <w:p>
+      <w:pPr>
+        <w:spacing w:after="0"/>
+        <w:ind w:left="720"/>
+      </w:pPr>
+      <w:r>
+        <w:t>10</w:t>
+      </w:r>
+      <w:proofErr w:type="gramStart"/>
+      <w:r>
+        <w:t>.Lr.Date</w:t>
+      </w:r>
+      <w:proofErr w:type="gramEnd"/>
+      <w:r>
+        <w:t xml:space="preserve"> :  date format</w:t>
+      </w:r>
+    </w:p>
+    <w:p>
+      <w:pPr>
+        <w:spacing w:after="0"/>
+        <w:ind w:left="720"/>
+      </w:pPr>
+      <w:r>
+        <w:t>11</w:t>
+      </w:r>
+      <w:proofErr w:type="gramStart"/>
+      <w:r>
+        <w:t>.Transport</w:t>
+      </w:r>
+      <w:proofErr w:type="gramEnd"/>
+      <w:r>
+        <w:t xml:space="preserve"> :  </w:t>
+      </w:r>
+      <w:proofErr w:type="spellStart"/>
+      <w:r>
+        <w:t>varchar</w:t>
+      </w:r>
+      <w:proofErr w:type="spellEnd"/>
+      <w:r>
+        <w:t>(20)</w:t>
+      </w:r>
+    </w:p>
+    <w:p>
+      <w:pPr>
+        <w:spacing w:after="0"/>
+        <w:ind w:left="720"/>
+      </w:pPr>
+      <w:r>
+        <w:t>12</w:t>
+      </w:r>
+      <w:proofErr w:type="gramStart"/>
+      <w:r>
+        <w:t>.Delv</w:t>
+      </w:r>
+      <w:proofErr w:type="gramEnd"/>
+      <w:r>
+        <w:t xml:space="preserve"> From :  </w:t>
+      </w:r>
+      <w:proofErr w:type="spellStart"/>
+      <w:r>
+        <w:t>varchar</w:t>
+      </w:r>
+      <w:proofErr w:type="spellEnd"/>
+      <w:r>
+        <w:t>(20)</w:t>
+      </w:r>
+    </w:p>
+    <w:p>
+      <w:pPr>
+        <w:spacing w:after="0"/>
+        <w:ind w:left="720"/>
+      </w:pPr>
+      <w:r>
+        <w:t xml:space="preserve">13. </w:t>
+      </w:r>
+      <w:proofErr w:type="spellStart"/>
+      <w:r>
+        <w:t>No.of</w:t>
+      </w:r>
+      <w:proofErr w:type="spellEnd"/>
+      <w:r>
+        <w:t xml:space="preserve"> </w:t>
+      </w:r>
+      <w:proofErr w:type="gramStart"/>
+      <w:r>
+        <w:t>Cases :</w:t>
+      </w:r>
+      <w:proofErr w:type="gramEnd"/>
+      <w:r>
+        <w:t xml:space="preserve"> </w:t>
+      </w:r>
+      <w:proofErr w:type="spellStart"/>
+      <w:r>
+        <w:t>mediumint</w:t>
+      </w:r>
+      <w:proofErr w:type="spellEnd"/>
+      <w:r>
+        <w:t>(4)</w:t>
+      </w:r>
+    </w:p>
+    <w:p>
+      <w:pPr>
+        <w:spacing w:after="0"/>
+        <w:ind w:left="720"/>
+      </w:pPr>
+    </w:p>
+    <w:p>
+      <w:pPr>
+        <w:spacing w:after="0"/>
+        <w:ind w:left="720"/>
+      </w:pPr>
+    </w:p>
+    <w:p>
+      <w:pPr>
+        <w:pStyle w:val="ListParagraph"/>
+        <w:numPr>
+          <w:ilvl w:val="0"/>
+          <w:numId w:val="27"/>
+        </w:numPr>
+      </w:pPr>
+      <w:r>
+        <w:t>Detail Inputs</w:t>
+      </w:r>
+    </w:p>
+    <w:p>
+      <w:pPr>
+        <w:ind w:left="360"/>
+      </w:pPr>
+      <w:r>
+        <w:t xml:space="preserve">Total 16 columns in </w:t>
+      </w:r>
+      <w:r>
+        <w:t xml:space="preserve">Data </w:t>
+      </w:r>
+      <w:r>
+        <w:t>Grid Entry</w:t>
+      </w:r>
+      <w:r>
+        <w:t xml:space="preserve"> as follows</w:t>
+      </w:r>
+    </w:p>
+    <w:p>
+      <w:pPr>
+        <w:pStyle w:val="ListParagraph"/>
+        <w:numPr>
+          <w:ilvl w:val="0"/>
+          <w:numId w:val="26"/>
+        </w:numPr>
+      </w:pPr>
+      <w:r>
+        <w:t>Code (Product  Code) char(5)</w:t>
+      </w:r>
+    </w:p>
+    <w:p>
+      <w:pPr>
+        <w:pStyle w:val="ListParagraph"/>
+        <w:numPr>
+          <w:ilvl w:val="0"/>
+          <w:numId w:val="26"/>
+        </w:numPr>
+      </w:pPr>
+      <w:r>
+        <w:t>Product Name (</w:t>
+      </w:r>
+      <w:proofErr w:type="spellStart"/>
+      <w:r>
+        <w:t>varchar</w:t>
+      </w:r>
+      <w:proofErr w:type="spellEnd"/>
+      <w:r>
+        <w:t>(30)) + Product Pack (15’s)</w:t>
+      </w:r>
+    </w:p>
+    <w:p>
+      <w:pPr>
+        <w:pStyle w:val="ListParagraph"/>
+        <w:numPr>
+          <w:ilvl w:val="0"/>
+          <w:numId w:val="26"/>
+        </w:numPr>
+      </w:pPr>
+      <w:r>
+        <w:t>Batch char(12)</w:t>
+      </w:r>
+    </w:p>
+    <w:p>
+      <w:pPr>
+        <w:pStyle w:val="ListParagraph"/>
+        <w:numPr>
+          <w:ilvl w:val="0"/>
+          <w:numId w:val="26"/>
+        </w:numPr>
+      </w:pPr>
+      <w:r>
+        <w:t>Expiry( mm-</w:t>
+      </w:r>
+      <w:proofErr w:type="spellStart"/>
+      <w:r>
+        <w:t>yyyy</w:t>
+      </w:r>
+      <w:proofErr w:type="spellEnd"/>
+      <w:r>
+        <w:t>)</w:t>
+      </w:r>
+    </w:p>
+    <w:p>
+      <w:pPr>
+        <w:pStyle w:val="ListParagraph"/>
+        <w:numPr>
+          <w:ilvl w:val="0"/>
+          <w:numId w:val="26"/>
+        </w:numPr>
+      </w:pPr>
+      <w:r>
+        <w:t>Qty (Float  9,2)</w:t>
+      </w:r>
+    </w:p>
+    <w:p>
+      <w:pPr>
+        <w:pStyle w:val="ListParagraph"/>
+        <w:numPr>
+          <w:ilvl w:val="0"/>
+          <w:numId w:val="26"/>
+        </w:numPr>
+      </w:pPr>
+      <w:r>
+        <w:t>Free(Float 9,2)</w:t>
+      </w:r>
+    </w:p>
+    <w:p>
+      <w:pPr>
+        <w:pStyle w:val="ListParagraph"/>
+        <w:numPr>
+          <w:ilvl w:val="0"/>
+          <w:numId w:val="26"/>
+        </w:numPr>
+      </w:pPr>
+      <w:proofErr w:type="spellStart"/>
+      <w:r>
+        <w:t>Pur.Rate</w:t>
+      </w:r>
+      <w:proofErr w:type="spellEnd"/>
+      <w:r>
+        <w:t xml:space="preserve"> Float (9,2)</w:t>
+      </w:r>
+    </w:p>
+    <w:p>
+      <w:pPr>
+        <w:pStyle w:val="ListParagraph"/>
+        <w:numPr>
+          <w:ilvl w:val="0"/>
+          <w:numId w:val="26"/>
+        </w:numPr>
+      </w:pPr>
+      <w:proofErr w:type="spellStart"/>
+      <w:r>
+        <w:t>Oth</w:t>
+      </w:r>
+      <w:proofErr w:type="spellEnd"/>
+      <w:r>
+        <w:t>. Charges  Float(9,2)</w:t>
+      </w:r>
+    </w:p>
+    <w:p>
+      <w:pPr>
+        <w:pStyle w:val="ListParagraph"/>
+        <w:numPr>
+          <w:ilvl w:val="0"/>
+          <w:numId w:val="26"/>
+        </w:numPr>
+      </w:pPr>
+      <w:proofErr w:type="spellStart"/>
+      <w:r>
+        <w:t>Grs.Value</w:t>
+      </w:r>
+      <w:proofErr w:type="spellEnd"/>
+      <w:r>
+        <w:t xml:space="preserve">  (Float(10,2))</w:t>
+      </w:r>
+    </w:p>
+    <w:p>
+      <w:pPr>
+        <w:pStyle w:val="ListParagraph"/>
+        <w:numPr>
+          <w:ilvl w:val="0"/>
+          <w:numId w:val="26"/>
+        </w:numPr>
+      </w:pPr>
+      <w:r>
+        <w:t>Disc% Float(5,2)</w:t>
+      </w:r>
+    </w:p>
+    <w:p>
+      <w:pPr>
+        <w:pStyle w:val="ListParagraph"/>
+        <w:numPr>
+          <w:ilvl w:val="0"/>
+          <w:numId w:val="26"/>
+        </w:numPr>
+      </w:pPr>
+      <w:r>
+        <w:t>P.T.D Float(9,2) Dynamic</w:t>
+      </w:r>
+    </w:p>
+    <w:p>
+      <w:pPr>
+        <w:pStyle w:val="ListParagraph"/>
+        <w:numPr>
+          <w:ilvl w:val="0"/>
+          <w:numId w:val="26"/>
+        </w:numPr>
+      </w:pPr>
+      <w:r>
+        <w:t xml:space="preserve">Sale Rate Float(9,2) </w:t>
+      </w:r>
+    </w:p>
+    <w:p>
+      <w:pPr>
+        <w:pStyle w:val="ListParagraph"/>
+        <w:numPr>
+          <w:ilvl w:val="0"/>
+          <w:numId w:val="26"/>
+        </w:numPr>
+      </w:pPr>
+      <w:r>
+        <w:t>Tax% float(5,2)</w:t>
+      </w:r>
+    </w:p>
+    <w:p>
+      <w:pPr>
+        <w:pStyle w:val="ListParagraph"/>
+        <w:numPr>
+          <w:ilvl w:val="0"/>
+          <w:numId w:val="26"/>
+        </w:numPr>
+      </w:pPr>
+      <w:proofErr w:type="spellStart"/>
+      <w:r>
+        <w:t>Hsn</w:t>
+      </w:r>
+      <w:proofErr w:type="spellEnd"/>
+      <w:r>
+        <w:t xml:space="preserve">  </w:t>
+      </w:r>
+      <w:proofErr w:type="spellStart"/>
+      <w:r>
+        <w:t>bigint</w:t>
+      </w:r>
+      <w:proofErr w:type="spellEnd"/>
+      <w:r>
+        <w:t>(8)</w:t>
+      </w:r>
+    </w:p>
+    <w:p>
+      <w:pPr>
+        <w:pStyle w:val="ListParagraph"/>
+        <w:numPr>
+          <w:ilvl w:val="0"/>
+          <w:numId w:val="26"/>
+        </w:numPr>
+      </w:pPr>
+      <w:r>
+        <w:t>M.R.P. Float (9,2)</w:t>
+      </w:r>
+    </w:p>
+    <w:p>
+      <w:pPr>
+        <w:pStyle w:val="ListParagraph"/>
+        <w:numPr>
+          <w:ilvl w:val="0"/>
+          <w:numId w:val="26"/>
+        </w:numPr>
+      </w:pPr>
+      <w:proofErr w:type="spellStart"/>
+      <w:r>
+        <w:t>Mfg.Name</w:t>
+      </w:r>
+      <w:proofErr w:type="spellEnd"/>
+      <w:r>
+        <w:t xml:space="preserve"> </w:t>
+      </w:r>
+      <w:proofErr w:type="spellStart"/>
+      <w:r>
+        <w:t>varchar</w:t>
+      </w:r>
+      <w:proofErr w:type="spellEnd"/>
+      <w:r>
+        <w:t>(20)</w:t>
+      </w:r>
+    </w:p>
+    <w:p>
+      <w:pPr>
+        <w:spacing w:after="0"/>
+      </w:pPr>
+      <w:r>
+        <w:t>C. Footer Inputs</w:t>
+      </w:r>
+    </w:p>
+    <w:p>
+      <w:pPr>
+        <w:spacing w:after="0"/>
+      </w:pPr>
+      <w:r>
+        <w:t xml:space="preserve">         a.)  1. Gross </w:t>
+      </w:r>
+      <w:proofErr w:type="gramStart"/>
+      <w:r>
+        <w:t>Value  :</w:t>
+      </w:r>
+      <w:proofErr w:type="gramEnd"/>
+      <w:r>
+        <w:t xml:space="preserve"> float(12,2) Should be calculated from Data grid Entry  non editable</w:t>
+      </w:r>
+    </w:p>
+    <w:p>
+      <w:pPr>
+        <w:spacing w:after="0"/>
+      </w:pPr>
+      <w:r>
+        <w:t xml:space="preserve">               2. Discount </w:t>
+      </w:r>
+      <w:proofErr w:type="gramStart"/>
+      <w:r>
+        <w:t>value :</w:t>
+      </w:r>
+      <w:proofErr w:type="gramEnd"/>
+      <w:r>
+        <w:t xml:space="preserve">  Float(10,2)        ----do------</w:t>
+      </w:r>
+    </w:p>
+    <w:p>
+      <w:pPr>
+        <w:spacing w:after="0"/>
+      </w:pPr>
+      <w:r>
+        <w:t xml:space="preserve">               3.  </w:t>
+      </w:r>
+      <w:proofErr w:type="spellStart"/>
+      <w:proofErr w:type="gramStart"/>
+      <w:r>
+        <w:t>Tax.Value</w:t>
+      </w:r>
+      <w:proofErr w:type="spellEnd"/>
+      <w:r>
+        <w:t xml:space="preserve"> :</w:t>
+      </w:r>
+      <w:proofErr w:type="gramEnd"/>
+      <w:r>
+        <w:t xml:space="preserve">  Float (10,2)               ----do------</w:t>
+      </w:r>
+    </w:p>
+    <w:p>
+      <w:pPr>
+        <w:spacing w:after="0"/>
+      </w:pPr>
+      <w:r>
+        <w:t xml:space="preserve">               4.  Net </w:t>
+      </w:r>
+      <w:proofErr w:type="gramStart"/>
+      <w:r>
+        <w:t>Value :</w:t>
+      </w:r>
+      <w:proofErr w:type="gramEnd"/>
+      <w:r>
+        <w:t xml:space="preserve">  Float (12,2)               ----do------</w:t>
+      </w:r>
+    </w:p>
+    <w:p>
+      <w:pPr>
+        <w:spacing w:after="0"/>
+      </w:pPr>
+      <w:r>
+        <w:t xml:space="preserve">       b.)    1.Draw Two Tables   as </w:t>
+      </w:r>
+      <w:proofErr w:type="gramStart"/>
+      <w:r>
+        <w:t>explained(</w:t>
+      </w:r>
+      <w:proofErr w:type="gramEnd"/>
+      <w:r>
+        <w:t xml:space="preserve"> As per Software, As per Invoice)</w:t>
+      </w:r>
+    </w:p>
+    <w:p>
+      <w:pPr>
+        <w:spacing w:after="0"/>
+      </w:pPr>
+    </w:p>
+    <w:p>
+      <w:pPr>
+        <w:spacing w:after="0"/>
+      </w:pPr>
+      <w:r>
+        <w:t xml:space="preserve">       c)     </w:t>
+      </w:r>
+    </w:p>
+    <w:p>
+      <w:pPr>
+        <w:spacing w:after="0"/>
+      </w:pPr>
+      <w:r>
+        <w:t xml:space="preserve">               1. </w:t>
+      </w:r>
+      <w:proofErr w:type="spellStart"/>
+      <w:r>
+        <w:t>Dr.Adj</w:t>
+      </w:r>
+      <w:proofErr w:type="spellEnd"/>
+      <w:r>
+        <w:t xml:space="preserve">. Led. (Debit </w:t>
+      </w:r>
+      <w:proofErr w:type="gramStart"/>
+      <w:r>
+        <w:t>Adjustment  Ledger</w:t>
+      </w:r>
+      <w:proofErr w:type="gramEnd"/>
+      <w:r>
+        <w:t xml:space="preserve"> A/c) </w:t>
+      </w:r>
+    </w:p>
+    <w:p>
+      <w:pPr>
+        <w:spacing w:after="0"/>
+      </w:pPr>
+      <w:r>
+        <w:t xml:space="preserve">              2. </w:t>
+      </w:r>
+      <w:proofErr w:type="spellStart"/>
+      <w:proofErr w:type="gramStart"/>
+      <w:r>
+        <w:t>Dr.Adj.Value</w:t>
+      </w:r>
+      <w:proofErr w:type="spellEnd"/>
+      <w:r>
+        <w:t xml:space="preserve"> :</w:t>
+      </w:r>
+      <w:proofErr w:type="gramEnd"/>
+      <w:r>
+        <w:t xml:space="preserve"> float(10,2)</w:t>
+      </w:r>
+    </w:p>
+    <w:p>
+      <w:pPr>
+        <w:spacing w:after="0"/>
+      </w:pPr>
+      <w:r>
+        <w:t xml:space="preserve">              3. </w:t>
+      </w:r>
+      <w:proofErr w:type="spellStart"/>
+      <w:r>
+        <w:t>Cr.Adj</w:t>
+      </w:r>
+      <w:proofErr w:type="spellEnd"/>
+      <w:r>
+        <w:t xml:space="preserve">. </w:t>
+      </w:r>
+      <w:proofErr w:type="gramStart"/>
+      <w:r>
+        <w:t>Led.</w:t>
+      </w:r>
+      <w:proofErr w:type="gramEnd"/>
+      <w:r>
+        <w:t xml:space="preserve"> (Credit </w:t>
+      </w:r>
+      <w:proofErr w:type="gramStart"/>
+      <w:r>
+        <w:t>Adjustment  Ledger</w:t>
+      </w:r>
+      <w:proofErr w:type="gramEnd"/>
+      <w:r>
+        <w:t xml:space="preserve"> A/c) </w:t>
+      </w:r>
+    </w:p>
+    <w:p>
+      <w:pPr>
+        <w:spacing w:after="0"/>
+      </w:pPr>
+      <w:r>
+        <w:t xml:space="preserve">              4. </w:t>
+      </w:r>
+      <w:proofErr w:type="spellStart"/>
+      <w:proofErr w:type="gramStart"/>
+      <w:r>
+        <w:t>Cr.Adj.Value</w:t>
+      </w:r>
+      <w:proofErr w:type="spellEnd"/>
+      <w:r>
+        <w:t xml:space="preserve"> :</w:t>
+      </w:r>
+      <w:proofErr w:type="gramEnd"/>
+      <w:r>
+        <w:t xml:space="preserve"> float(10,2)</w:t>
+      </w:r>
+    </w:p>
+    <w:p>
+      <w:pPr>
+        <w:spacing w:after="0"/>
+      </w:pPr>
+      <w:r>
+        <w:lastRenderedPageBreak/>
+        <w:t xml:space="preserve">              5. Invoice </w:t>
+      </w:r>
+      <w:proofErr w:type="gramStart"/>
+      <w:r>
+        <w:t>Value :</w:t>
+      </w:r>
+      <w:proofErr w:type="gramEnd"/>
+      <w:r>
+        <w:t xml:space="preserve"> Float(12,2)</w:t>
+      </w:r>
+    </w:p>
+    <w:p>
+      <w:pPr>
+        <w:spacing w:after="0"/>
+      </w:pPr>
+      <w:r>
+        <w:t xml:space="preserve">             6. </w:t>
+      </w:r>
+      <w:proofErr w:type="gramStart"/>
+      <w:r>
+        <w:t>Remarks :</w:t>
+      </w:r>
+      <w:proofErr w:type="gramEnd"/>
+      <w:r>
+        <w:t xml:space="preserve">  </w:t>
+      </w:r>
+      <w:proofErr w:type="spellStart"/>
+      <w:r>
+        <w:t>varchar</w:t>
+      </w:r>
+      <w:proofErr w:type="spellEnd"/>
+      <w:r>
+        <w:t>(50) required</w:t>
+      </w:r>
+    </w:p>
+    <w:p>
+      <w:pPr>
+        <w:spacing w:after="0"/>
+      </w:pPr>
+      <w:r>
+        <w:t xml:space="preserve">Supplier Prompt </w:t>
+      </w:r>
+      <w:proofErr w:type="gramStart"/>
+      <w:r>
+        <w:t>Table :</w:t>
+      </w:r>
+      <w:proofErr w:type="gramEnd"/>
+    </w:p>
+    <w:p>
+      <w:pPr>
+        <w:spacing w:after="0"/>
+      </w:pPr>
+      <w:r>
         <w:rPr>
-          <w:b w:val="0"/>
-          <w:bCs w:val="0"/>
           <w:noProof/>
-          <w:u w:val="single"/>
-        </w:rPr>
-      </w:pPr>
-      <w:r>
-        <w:rPr>
-          <w:b w:val="0"/>
-          <w:bCs w:val="0"/>
-          <w:noProof/>
-          <w:u w:val="single"/>
-        </w:rPr>
-        <w:lastRenderedPageBreak/>
-        <w:t>Screen-2</w:t>
-      </w:r>
-    </w:p>
-    <w:p>
-      <w:pPr>
-        <w:pStyle w:val="Heading1"/>
-        <w:rPr>
-          <w:u w:val="single"/>
-        </w:rPr>
-      </w:pPr>
-      <w:r>
-        <w:rPr>
-          <w:b w:val="0"/>
-          <w:bCs w:val="0"/>
-          <w:noProof/>
-          <w:u w:val="single"/>
         </w:rPr>
         <w:drawing>
           <wp:inline distT="0" distB="0" distL="0" distR="0">
-            <wp:extent cx="5943600" cy="2746741"/>
+            <wp:extent cx="5943600" cy="1270736"/>
             <wp:effectExtent l="19050" t="0" r="0" b="0"/>
-            <wp:docPr id="16" name="Picture 4"/>
+            <wp:docPr id="17" name="Picture 1"/>
             <wp:cNvGraphicFramePr>
               <a:graphicFrameLocks xmlns:a="http://schemas.openxmlformats.org/drawingml/2006/main" noChangeAspect="1"/>
             </wp:cNvGraphicFramePr>
@@ -187,7 +1027,7 @@
               <a:graphicData uri="http://schemas.openxmlformats.org/drawingml/2006/picture">
                 <pic:pic xmlns:pic="http://schemas.openxmlformats.org/drawingml/2006/picture">
                   <pic:nvPicPr>
-                    <pic:cNvPr id="0" name="Picture 4"/>
+                    <pic:cNvPr id="0" name="Picture 1"/>
                     <pic:cNvPicPr>
                       <a:picLocks noChangeAspect="1" noChangeArrowheads="1"/>
                     </pic:cNvPicPr>
@@ -202,7 +1042,7 @@
                   <pic:spPr bwMode="auto">
                     <a:xfrm>
                       <a:off x="0" y="0"/>
-                      <a:ext cx="5943600" cy="2746741"/>
+                      <a:ext cx="5943600" cy="1270736"/>
                     </a:xfrm>
                     <a:prstGeom prst="rect">
                       <a:avLst/>
@@ -224,6 +1064,94 @@
     </w:p>
     <w:p>
       <w:pPr>
+        <w:spacing w:after="0"/>
+      </w:pPr>
+    </w:p>
+    <w:p>
+      <w:pPr>
+        <w:spacing w:after="0"/>
+      </w:pPr>
+      <w:r>
+        <w:t xml:space="preserve">Alter/Delete Prompt Table </w:t>
+      </w:r>
+    </w:p>
+    <w:p>
+      <w:pPr>
+        <w:spacing w:after="0"/>
+      </w:pPr>
+    </w:p>
+    <w:p>
+      <w:pPr>
+        <w:pStyle w:val="Heading1"/>
+        <w:rPr>
+          <w:b w:val="0"/>
+          <w:bCs w:val="0"/>
+          <w:noProof/>
+          <w:u w:val="single"/>
+        </w:rPr>
+      </w:pPr>
+      <w:r>
+        <w:rPr>
+          <w:noProof/>
+          <w:u w:val="single"/>
+        </w:rPr>
+        <w:drawing>
+          <wp:inline distT="0" distB="0" distL="0" distR="0">
+            <wp:extent cx="5943600" cy="630227"/>
+            <wp:effectExtent l="19050" t="0" r="0" b="0"/>
+            <wp:docPr id="18" name="Picture 4"/>
+            <wp:cNvGraphicFramePr>
+              <a:graphicFrameLocks xmlns:a="http://schemas.openxmlformats.org/drawingml/2006/main" noChangeAspect="1"/>
+            </wp:cNvGraphicFramePr>
+            <a:graphic xmlns:a="http://schemas.openxmlformats.org/drawingml/2006/main">
+              <a:graphicData uri="http://schemas.openxmlformats.org/drawingml/2006/picture">
+                <pic:pic xmlns:pic="http://schemas.openxmlformats.org/drawingml/2006/picture">
+                  <pic:nvPicPr>
+                    <pic:cNvPr id="0" name="Picture 4"/>
+                    <pic:cNvPicPr>
+                      <a:picLocks noChangeAspect="1" noChangeArrowheads="1"/>
+                    </pic:cNvPicPr>
+                  </pic:nvPicPr>
+                  <pic:blipFill>
+                    <a:blip r:embed="rId7"/>
+                    <a:srcRect/>
+                    <a:stretch>
+                      <a:fillRect/>
+                    </a:stretch>
+                  </pic:blipFill>
+                  <pic:spPr bwMode="auto">
+                    <a:xfrm>
+                      <a:off x="0" y="0"/>
+                      <a:ext cx="5943600" cy="630227"/>
+                    </a:xfrm>
+                    <a:prstGeom prst="rect">
+                      <a:avLst/>
+                    </a:prstGeom>
+                    <a:noFill/>
+                    <a:ln w="9525">
+                      <a:noFill/>
+                      <a:miter lim="800000"/>
+                      <a:headEnd/>
+                      <a:tailEnd/>
+                    </a:ln>
+                  </pic:spPr>
+                </pic:pic>
+              </a:graphicData>
+            </a:graphic>
+          </wp:inline>
+        </w:drawing>
+      </w:r>
+    </w:p>
+    <w:p>
+      <w:pPr>
+        <w:spacing w:after="0"/>
+      </w:pPr>
+      <w:r>
+        <w:t xml:space="preserve">Product Prompt Table </w:t>
+      </w:r>
+    </w:p>
+    <w:p>
+      <w:pPr>
         <w:pStyle w:val="Heading1"/>
         <w:rPr>
           <w:u w:val="single"/>
@@ -231,11 +1159,78 @@
       </w:pPr>
       <w:r>
         <w:rPr>
+          <w:b w:val="0"/>
+          <w:bCs w:val="0"/>
+          <w:noProof/>
           <w:u w:val="single"/>
         </w:rPr>
-        <w:t>21-01-2018</w:t>
-      </w:r>
-    </w:p>
+        <w:drawing>
+          <wp:inline distT="0" distB="0" distL="0" distR="0">
+            <wp:extent cx="5943600" cy="1902303"/>
+            <wp:effectExtent l="19050" t="0" r="0" b="0"/>
+            <wp:docPr id="20" name="Picture 7"/>
+            <wp:cNvGraphicFramePr>
+              <a:graphicFrameLocks xmlns:a="http://schemas.openxmlformats.org/drawingml/2006/main" noChangeAspect="1"/>
+            </wp:cNvGraphicFramePr>
+            <a:graphic xmlns:a="http://schemas.openxmlformats.org/drawingml/2006/main">
+              <a:graphicData uri="http://schemas.openxmlformats.org/drawingml/2006/picture">
+                <pic:pic xmlns:pic="http://schemas.openxmlformats.org/drawingml/2006/picture">
+                  <pic:nvPicPr>
+                    <pic:cNvPr id="0" name="Picture 7"/>
+                    <pic:cNvPicPr>
+                      <a:picLocks noChangeAspect="1" noChangeArrowheads="1"/>
+                    </pic:cNvPicPr>
+                  </pic:nvPicPr>
+                  <pic:blipFill>
+                    <a:blip r:embed="rId8"/>
+                    <a:srcRect/>
+                    <a:stretch>
+                      <a:fillRect/>
+                    </a:stretch>
+                  </pic:blipFill>
+                  <pic:spPr bwMode="auto">
+                    <a:xfrm>
+                      <a:off x="0" y="0"/>
+                      <a:ext cx="5943600" cy="1902303"/>
+                    </a:xfrm>
+                    <a:prstGeom prst="rect">
+                      <a:avLst/>
+                    </a:prstGeom>
+                    <a:noFill/>
+                    <a:ln w="9525">
+                      <a:noFill/>
+                      <a:miter lim="800000"/>
+                      <a:headEnd/>
+                      <a:tailEnd/>
+                    </a:ln>
+                  </pic:spPr>
+                </pic:pic>
+              </a:graphicData>
+            </a:graphic>
+          </wp:inline>
+        </w:drawing>
+      </w:r>
+    </w:p>
+    <w:p>
+      <w:r>
+        <w:t xml:space="preserve">If F5 Clicked Product Form Should </w:t>
+      </w:r>
+      <w:proofErr w:type="gramStart"/>
+      <w:r>
+        <w:t>Open</w:t>
+      </w:r>
+      <w:proofErr w:type="gramEnd"/>
+      <w:r>
+        <w:t xml:space="preserve"> to enter New Product</w:t>
+      </w:r>
+    </w:p>
+    <w:p/>
+    <w:p/>
+    <w:p/>
+    <w:p/>
+    <w:p/>
+    <w:p/>
+    <w:p/>
     <w:p>
       <w:pPr>
         <w:pStyle w:val="Heading1"/>
@@ -247,6 +1242,20 @@
         <w:rPr>
           <w:u w:val="single"/>
         </w:rPr>
+        <w:t>21-01-2018</w:t>
+      </w:r>
+    </w:p>
+    <w:p>
+      <w:pPr>
+        <w:pStyle w:val="Heading1"/>
+        <w:rPr>
+          <w:u w:val="single"/>
+        </w:rPr>
+      </w:pPr>
+      <w:r>
+        <w:rPr>
+          <w:u w:val="single"/>
+        </w:rPr>
         <w:t>User Information:</w:t>
       </w:r>
     </w:p>
@@ -481,7 +1490,6 @@
         <w:rPr>
           <w:noProof/>
         </w:rPr>
-        <w:lastRenderedPageBreak/>
         <w:drawing>
           <wp:inline distT="0" distB="0" distL="0" distR="0">
             <wp:extent cx="5943600" cy="2864126"/>
@@ -500,7 +1508,7 @@
                     </pic:cNvPicPr>
                   </pic:nvPicPr>
                   <pic:blipFill>
-                    <a:blip r:embed="rId7"/>
+                    <a:blip r:embed="rId9"/>
                     <a:srcRect/>
                     <a:stretch>
                       <a:fillRect/>
@@ -847,7 +1855,6 @@
         <w:rPr>
           <w:noProof/>
         </w:rPr>
-        <w:lastRenderedPageBreak/>
         <w:drawing>
           <wp:inline distT="0" distB="0" distL="0" distR="0">
             <wp:extent cx="5943600" cy="2920516"/>
@@ -866,7 +1873,7 @@
                     </pic:cNvPicPr>
                   </pic:nvPicPr>
                   <pic:blipFill>
-                    <a:blip r:embed="rId8"/>
+                    <a:blip r:embed="rId10"/>
                     <a:srcRect/>
                     <a:stretch>
                       <a:fillRect/>
@@ -1220,7 +2227,7 @@
                     </pic:cNvPicPr>
                   </pic:nvPicPr>
                   <pic:blipFill>
-                    <a:blip r:embed="rId9"/>
+                    <a:blip r:embed="rId11"/>
                     <a:srcRect/>
                     <a:stretch>
                       <a:fillRect/>
@@ -1503,7 +2510,7 @@
                     </pic:cNvPicPr>
                   </pic:nvPicPr>
                   <pic:blipFill>
-                    <a:blip r:embed="rId10"/>
+                    <a:blip r:embed="rId12"/>
                     <a:srcRect/>
                     <a:stretch>
                       <a:fillRect/>
@@ -1606,6 +2613,7 @@
         <w:rPr>
           <w:u w:val="single"/>
         </w:rPr>
+        <w:lastRenderedPageBreak/>
         <w:t>D</w:t>
       </w:r>
       <w:r>
@@ -1800,7 +2808,6 @@
         <w:rPr>
           <w:noProof/>
         </w:rPr>
-        <w:lastRenderedPageBreak/>
         <w:drawing>
           <wp:inline distT="0" distB="0" distL="0" distR="0">
             <wp:extent cx="5943600" cy="2685263"/>
@@ -1819,7 +2826,7 @@
                     </pic:cNvPicPr>
                   </pic:nvPicPr>
                   <pic:blipFill>
-                    <a:blip r:embed="rId11"/>
+                    <a:blip r:embed="rId13"/>
                     <a:srcRect/>
                     <a:stretch>
                       <a:fillRect/>
@@ -1874,6 +2881,7 @@
         <w:rPr>
           <w:u w:val="single"/>
         </w:rPr>
+        <w:lastRenderedPageBreak/>
         <w:t xml:space="preserve">Manufacturers </w:t>
       </w:r>
       <w:r>
@@ -1999,7 +3007,7 @@
                     </pic:cNvPicPr>
                   </pic:nvPicPr>
                   <pic:blipFill>
-                    <a:blip r:embed="rId12"/>
+                    <a:blip r:embed="rId14"/>
                     <a:srcRect/>
                     <a:stretch>
                       <a:fillRect/>
@@ -2087,6 +3095,7 @@
     <w:p>
       <w:proofErr w:type="gramStart"/>
       <w:r>
+        <w:lastRenderedPageBreak/>
         <w:t>Company  Grouping</w:t>
       </w:r>
       <w:proofErr w:type="gramEnd"/>
@@ -2211,7 +3220,6 @@
         <w:rPr>
           <w:noProof/>
         </w:rPr>
-        <w:lastRenderedPageBreak/>
         <w:drawing>
           <wp:inline distT="0" distB="0" distL="0" distR="0">
             <wp:extent cx="5943600" cy="2863735"/>
@@ -2230,7 +3238,7 @@
                     </pic:cNvPicPr>
                   </pic:nvPicPr>
                   <pic:blipFill>
-                    <a:blip r:embed="rId13"/>
+                    <a:blip r:embed="rId15"/>
                     <a:srcRect/>
                     <a:stretch>
                       <a:fillRect/>
@@ -2315,7 +3323,6 @@
     <w:p>
       <w:proofErr w:type="gramStart"/>
       <w:r>
-        <w:lastRenderedPageBreak/>
         <w:t>Companies</w:t>
       </w:r>
       <w:r>
@@ -2676,7 +3683,7 @@
                     </pic:cNvPicPr>
                   </pic:nvPicPr>
                   <pic:blipFill>
-                    <a:blip r:embed="rId14"/>
+                    <a:blip r:embed="rId16"/>
                     <a:srcRect/>
                     <a:stretch>
                       <a:fillRect/>
@@ -2725,6 +3732,7 @@
     </w:p>
     <w:p>
       <w:r>
+        <w:lastRenderedPageBreak/>
         <w:t xml:space="preserve">Product </w:t>
       </w:r>
       <w:proofErr w:type="gramStart"/>
@@ -2772,7 +3780,6 @@
         <w:rPr>
           <w:noProof/>
         </w:rPr>
-        <w:lastRenderedPageBreak/>
         <w:drawing>
           <wp:inline distT="0" distB="0" distL="0" distR="0">
             <wp:extent cx="5943600" cy="3073247"/>
@@ -2791,7 +3798,7 @@
                     </pic:cNvPicPr>
                   </pic:nvPicPr>
                   <pic:blipFill>
-                    <a:blip r:embed="rId15"/>
+                    <a:blip r:embed="rId17"/>
                     <a:srcRect/>
                     <a:stretch>
                       <a:fillRect/>
@@ -2944,6 +3951,7 @@
         <w:pStyle w:val="ListParagraph"/>
       </w:pPr>
       <w:r>
+        <w:lastRenderedPageBreak/>
         <w:t>Product Category :  Input e.g. Tablets, Capsules, Lotions etc.,</w:t>
       </w:r>
     </w:p>
@@ -2960,7 +3968,6 @@
         <w:rPr>
           <w:noProof/>
         </w:rPr>
-        <w:lastRenderedPageBreak/>
         <w:drawing>
           <wp:inline distT="0" distB="0" distL="0" distR="0">
             <wp:extent cx="5943600" cy="3170712"/>
@@ -2979,7 +3986,7 @@
                     </pic:cNvPicPr>
                   </pic:nvPicPr>
                   <pic:blipFill>
-                    <a:blip r:embed="rId16"/>
+                    <a:blip r:embed="rId18"/>
                     <a:srcRect/>
                     <a:stretch>
                       <a:fillRect/>
@@ -3116,7 +4123,7 @@
                     </pic:cNvPicPr>
                   </pic:nvPicPr>
                   <pic:blipFill>
-                    <a:blip r:embed="rId17"/>
+                    <a:blip r:embed="rId19"/>
                     <a:srcRect/>
                     <a:stretch>
                       <a:fillRect/>
@@ -4067,7 +5074,7 @@
                     </pic:cNvPicPr>
                   </pic:nvPicPr>
                   <pic:blipFill>
-                    <a:blip r:embed="rId18"/>
+                    <a:blip r:embed="rId20"/>
                     <a:srcRect/>
                     <a:stretch>
                       <a:fillRect/>
@@ -4242,7 +5249,7 @@
                     </pic:cNvPicPr>
                   </pic:nvPicPr>
                   <pic:blipFill>
-                    <a:blip r:embed="rId19"/>
+                    <a:blip r:embed="rId21"/>
                     <a:srcRect/>
                     <a:stretch>
                       <a:fillRect/>
@@ -4448,7 +5455,7 @@
                     </pic:cNvPicPr>
                   </pic:nvPicPr>
                   <pic:blipFill>
-                    <a:blip r:embed="rId20"/>
+                    <a:blip r:embed="rId22"/>
                     <a:srcRect/>
                     <a:stretch>
                       <a:fillRect/>
@@ -4668,6 +5675,95 @@
     </w:lvl>
   </w:abstractNum>
   <w:abstractNum w:abstractNumId="2">
+    <w:nsid w:val="054C75AD"/>
+    <w:multiLevelType w:val="hybridMultilevel"/>
+    <w:tmpl w:val="DAA6C3F6"/>
+    <w:lvl w:ilvl="0" w:tplc="6202506E">
+      <w:start w:val="1"/>
+      <w:numFmt w:val="decimal"/>
+      <w:lvlText w:val="%1."/>
+      <w:lvlJc w:val="left"/>
+      <w:pPr>
+        <w:ind w:left="1080" w:hanging="360"/>
+      </w:pPr>
+      <w:rPr>
+        <w:rFonts w:hint="default"/>
+      </w:rPr>
+    </w:lvl>
+    <w:lvl w:ilvl="1" w:tplc="04090019" w:tentative="1">
+      <w:start w:val="1"/>
+      <w:numFmt w:val="lowerLetter"/>
+      <w:lvlText w:val="%2."/>
+      <w:lvlJc w:val="left"/>
+      <w:pPr>
+        <w:ind w:left="1800" w:hanging="360"/>
+      </w:pPr>
+    </w:lvl>
+    <w:lvl w:ilvl="2" w:tplc="0409001B" w:tentative="1">
+      <w:start w:val="1"/>
+      <w:numFmt w:val="lowerRoman"/>
+      <w:lvlText w:val="%3."/>
+      <w:lvlJc w:val="right"/>
+      <w:pPr>
+        <w:ind w:left="2520" w:hanging="180"/>
+      </w:pPr>
+    </w:lvl>
+    <w:lvl w:ilvl="3" w:tplc="0409000F" w:tentative="1">
+      <w:start w:val="1"/>
+      <w:numFmt w:val="decimal"/>
+      <w:lvlText w:val="%4."/>
+      <w:lvlJc w:val="left"/>
+      <w:pPr>
+        <w:ind w:left="3240" w:hanging="360"/>
+      </w:pPr>
+    </w:lvl>
+    <w:lvl w:ilvl="4" w:tplc="04090019" w:tentative="1">
+      <w:start w:val="1"/>
+      <w:numFmt w:val="lowerLetter"/>
+      <w:lvlText w:val="%5."/>
+      <w:lvlJc w:val="left"/>
+      <w:pPr>
+        <w:ind w:left="3960" w:hanging="360"/>
+      </w:pPr>
+    </w:lvl>
+    <w:lvl w:ilvl="5" w:tplc="0409001B" w:tentative="1">
+      <w:start w:val="1"/>
+      <w:numFmt w:val="lowerRoman"/>
+      <w:lvlText w:val="%6."/>
+      <w:lvlJc w:val="right"/>
+      <w:pPr>
+        <w:ind w:left="4680" w:hanging="180"/>
+      </w:pPr>
+    </w:lvl>
+    <w:lvl w:ilvl="6" w:tplc="0409000F" w:tentative="1">
+      <w:start w:val="1"/>
+      <w:numFmt w:val="decimal"/>
+      <w:lvlText w:val="%7."/>
+      <w:lvlJc w:val="left"/>
+      <w:pPr>
+        <w:ind w:left="5400" w:hanging="360"/>
+      </w:pPr>
+    </w:lvl>
+    <w:lvl w:ilvl="7" w:tplc="04090019" w:tentative="1">
+      <w:start w:val="1"/>
+      <w:numFmt w:val="lowerLetter"/>
+      <w:lvlText w:val="%8."/>
+      <w:lvlJc w:val="left"/>
+      <w:pPr>
+        <w:ind w:left="6120" w:hanging="360"/>
+      </w:pPr>
+    </w:lvl>
+    <w:lvl w:ilvl="8" w:tplc="0409001B" w:tentative="1">
+      <w:start w:val="1"/>
+      <w:numFmt w:val="lowerRoman"/>
+      <w:lvlText w:val="%9."/>
+      <w:lvlJc w:val="right"/>
+      <w:pPr>
+        <w:ind w:left="6840" w:hanging="180"/>
+      </w:pPr>
+    </w:lvl>
+  </w:abstractNum>
+  <w:abstractNum w:abstractNumId="3">
     <w:nsid w:val="0A4A787F"/>
     <w:multiLevelType w:val="hybridMultilevel"/>
     <w:tmpl w:val="396A0FBA"/>
@@ -4756,7 +5852,7 @@
       </w:pPr>
     </w:lvl>
   </w:abstractNum>
-  <w:abstractNum w:abstractNumId="3">
+  <w:abstractNum w:abstractNumId="4">
     <w:nsid w:val="143E5300"/>
     <w:multiLevelType w:val="hybridMultilevel"/>
     <w:tmpl w:val="396A0FBA"/>
@@ -4845,7 +5941,7 @@
       </w:pPr>
     </w:lvl>
   </w:abstractNum>
-  <w:abstractNum w:abstractNumId="4">
+  <w:abstractNum w:abstractNumId="5">
     <w:nsid w:val="173F7D20"/>
     <w:multiLevelType w:val="hybridMultilevel"/>
     <w:tmpl w:val="511C22C6"/>
@@ -4934,7 +6030,7 @@
       </w:pPr>
     </w:lvl>
   </w:abstractNum>
-  <w:abstractNum w:abstractNumId="5">
+  <w:abstractNum w:abstractNumId="6">
     <w:nsid w:val="18570836"/>
     <w:multiLevelType w:val="hybridMultilevel"/>
     <w:tmpl w:val="2E3065AA"/>
@@ -5023,7 +6119,7 @@
       </w:pPr>
     </w:lvl>
   </w:abstractNum>
-  <w:abstractNum w:abstractNumId="6">
+  <w:abstractNum w:abstractNumId="7">
     <w:nsid w:val="1B05360D"/>
     <w:multiLevelType w:val="hybridMultilevel"/>
     <w:tmpl w:val="748CB09A"/>
@@ -5112,7 +6208,96 @@
       </w:pPr>
     </w:lvl>
   </w:abstractNum>
-  <w:abstractNum w:abstractNumId="7">
+  <w:abstractNum w:abstractNumId="8">
+    <w:nsid w:val="1BC57AA1"/>
+    <w:multiLevelType w:val="hybridMultilevel"/>
+    <w:tmpl w:val="C46E4964"/>
+    <w:lvl w:ilvl="0" w:tplc="E3062042">
+      <w:start w:val="1"/>
+      <w:numFmt w:val="upperLetter"/>
+      <w:lvlText w:val="%1.)"/>
+      <w:lvlJc w:val="left"/>
+      <w:pPr>
+        <w:ind w:left="720" w:hanging="360"/>
+      </w:pPr>
+      <w:rPr>
+        <w:rFonts w:hint="default"/>
+      </w:rPr>
+    </w:lvl>
+    <w:lvl w:ilvl="1" w:tplc="04090019" w:tentative="1">
+      <w:start w:val="1"/>
+      <w:numFmt w:val="lowerLetter"/>
+      <w:lvlText w:val="%2."/>
+      <w:lvlJc w:val="left"/>
+      <w:pPr>
+        <w:ind w:left="1440" w:hanging="360"/>
+      </w:pPr>
+    </w:lvl>
+    <w:lvl w:ilvl="2" w:tplc="0409001B" w:tentative="1">
+      <w:start w:val="1"/>
+      <w:numFmt w:val="lowerRoman"/>
+      <w:lvlText w:val="%3."/>
+      <w:lvlJc w:val="right"/>
+      <w:pPr>
+        <w:ind w:left="2160" w:hanging="180"/>
+      </w:pPr>
+    </w:lvl>
+    <w:lvl w:ilvl="3" w:tplc="0409000F" w:tentative="1">
+      <w:start w:val="1"/>
+      <w:numFmt w:val="decimal"/>
+      <w:lvlText w:val="%4."/>
+      <w:lvlJc w:val="left"/>
+      <w:pPr>
+        <w:ind w:left="2880" w:hanging="360"/>
+      </w:pPr>
+    </w:lvl>
+    <w:lvl w:ilvl="4" w:tplc="04090019" w:tentative="1">
+      <w:start w:val="1"/>
+      <w:numFmt w:val="lowerLetter"/>
+      <w:lvlText w:val="%5."/>
+      <w:lvlJc w:val="left"/>
+      <w:pPr>
+        <w:ind w:left="3600" w:hanging="360"/>
+      </w:pPr>
+    </w:lvl>
+    <w:lvl w:ilvl="5" w:tplc="0409001B" w:tentative="1">
+      <w:start w:val="1"/>
+      <w:numFmt w:val="lowerRoman"/>
+      <w:lvlText w:val="%6."/>
+      <w:lvlJc w:val="right"/>
+      <w:pPr>
+        <w:ind w:left="4320" w:hanging="180"/>
+      </w:pPr>
+    </w:lvl>
+    <w:lvl w:ilvl="6" w:tplc="0409000F" w:tentative="1">
+      <w:start w:val="1"/>
+      <w:numFmt w:val="decimal"/>
+      <w:lvlText w:val="%7."/>
+      <w:lvlJc w:val="left"/>
+      <w:pPr>
+        <w:ind w:left="5040" w:hanging="360"/>
+      </w:pPr>
+    </w:lvl>
+    <w:lvl w:ilvl="7" w:tplc="04090019" w:tentative="1">
+      <w:start w:val="1"/>
+      <w:numFmt w:val="lowerLetter"/>
+      <w:lvlText w:val="%8."/>
+      <w:lvlJc w:val="left"/>
+      <w:pPr>
+        <w:ind w:left="5760" w:hanging="360"/>
+      </w:pPr>
+    </w:lvl>
+    <w:lvl w:ilvl="8" w:tplc="0409001B" w:tentative="1">
+      <w:start w:val="1"/>
+      <w:numFmt w:val="lowerRoman"/>
+      <w:lvlText w:val="%9."/>
+      <w:lvlJc w:val="right"/>
+      <w:pPr>
+        <w:ind w:left="6480" w:hanging="180"/>
+      </w:pPr>
+    </w:lvl>
+  </w:abstractNum>
+  <w:abstractNum w:abstractNumId="9">
     <w:nsid w:val="1DB43A4E"/>
     <w:multiLevelType w:val="hybridMultilevel"/>
     <w:tmpl w:val="511C22C6"/>
@@ -5201,7 +6386,7 @@
       </w:pPr>
     </w:lvl>
   </w:abstractNum>
-  <w:abstractNum w:abstractNumId="8">
+  <w:abstractNum w:abstractNumId="10">
     <w:nsid w:val="20AC1B1B"/>
     <w:multiLevelType w:val="hybridMultilevel"/>
     <w:tmpl w:val="947270DC"/>
@@ -5290,7 +6475,7 @@
       </w:pPr>
     </w:lvl>
   </w:abstractNum>
-  <w:abstractNum w:abstractNumId="9">
+  <w:abstractNum w:abstractNumId="11">
     <w:nsid w:val="265B3B7A"/>
     <w:multiLevelType w:val="hybridMultilevel"/>
     <w:tmpl w:val="8D768F3C"/>
@@ -5379,7 +6564,7 @@
       </w:pPr>
     </w:lvl>
   </w:abstractNum>
-  <w:abstractNum w:abstractNumId="10">
+  <w:abstractNum w:abstractNumId="12">
     <w:nsid w:val="2A4A1F12"/>
     <w:multiLevelType w:val="hybridMultilevel"/>
     <w:tmpl w:val="396A0FBA"/>
@@ -5468,7 +6653,7 @@
       </w:pPr>
     </w:lvl>
   </w:abstractNum>
-  <w:abstractNum w:abstractNumId="11">
+  <w:abstractNum w:abstractNumId="13">
     <w:nsid w:val="2C421464"/>
     <w:multiLevelType w:val="hybridMultilevel"/>
     <w:tmpl w:val="396A0FBA"/>
@@ -5557,7 +6742,7 @@
       </w:pPr>
     </w:lvl>
   </w:abstractNum>
-  <w:abstractNum w:abstractNumId="12">
+  <w:abstractNum w:abstractNumId="14">
     <w:nsid w:val="2DDC1645"/>
     <w:multiLevelType w:val="hybridMultilevel"/>
     <w:tmpl w:val="947270DC"/>
@@ -5646,7 +6831,96 @@
       </w:pPr>
     </w:lvl>
   </w:abstractNum>
-  <w:abstractNum w:abstractNumId="13">
+  <w:abstractNum w:abstractNumId="15">
+    <w:nsid w:val="3856054E"/>
+    <w:multiLevelType w:val="hybridMultilevel"/>
+    <w:tmpl w:val="68225988"/>
+    <w:lvl w:ilvl="0" w:tplc="0409000F">
+      <w:start w:val="1"/>
+      <w:numFmt w:val="decimal"/>
+      <w:lvlText w:val="%1."/>
+      <w:lvlJc w:val="left"/>
+      <w:pPr>
+        <w:ind w:left="720" w:hanging="360"/>
+      </w:pPr>
+      <w:rPr>
+        <w:rFonts w:hint="default"/>
+      </w:rPr>
+    </w:lvl>
+    <w:lvl w:ilvl="1" w:tplc="04090019" w:tentative="1">
+      <w:start w:val="1"/>
+      <w:numFmt w:val="lowerLetter"/>
+      <w:lvlText w:val="%2."/>
+      <w:lvlJc w:val="left"/>
+      <w:pPr>
+        <w:ind w:left="1440" w:hanging="360"/>
+      </w:pPr>
+    </w:lvl>
+    <w:lvl w:ilvl="2" w:tplc="0409001B" w:tentative="1">
+      <w:start w:val="1"/>
+      <w:numFmt w:val="lowerRoman"/>
+      <w:lvlText w:val="%3."/>
+      <w:lvlJc w:val="right"/>
+      <w:pPr>
+        <w:ind w:left="2160" w:hanging="180"/>
+      </w:pPr>
+    </w:lvl>
+    <w:lvl w:ilvl="3" w:tplc="0409000F" w:tentative="1">
+      <w:start w:val="1"/>
+      <w:numFmt w:val="decimal"/>
+      <w:lvlText w:val="%4."/>
+      <w:lvlJc w:val="left"/>
+      <w:pPr>
+        <w:ind w:left="2880" w:hanging="360"/>
+      </w:pPr>
+    </w:lvl>
+    <w:lvl w:ilvl="4" w:tplc="04090019" w:tentative="1">
+      <w:start w:val="1"/>
+      <w:numFmt w:val="lowerLetter"/>
+      <w:lvlText w:val="%5."/>
+      <w:lvlJc w:val="left"/>
+      <w:pPr>
+        <w:ind w:left="3600" w:hanging="360"/>
+      </w:pPr>
+    </w:lvl>
+    <w:lvl w:ilvl="5" w:tplc="0409001B" w:tentative="1">
+      <w:start w:val="1"/>
+      <w:numFmt w:val="lowerRoman"/>
+      <w:lvlText w:val="%6."/>
+      <w:lvlJc w:val="right"/>
+      <w:pPr>
+        <w:ind w:left="4320" w:hanging="180"/>
+      </w:pPr>
+    </w:lvl>
+    <w:lvl w:ilvl="6" w:tplc="0409000F" w:tentative="1">
+      <w:start w:val="1"/>
+      <w:numFmt w:val="decimal"/>
+      <w:lvlText w:val="%7."/>
+      <w:lvlJc w:val="left"/>
+      <w:pPr>
+        <w:ind w:left="5040" w:hanging="360"/>
+      </w:pPr>
+    </w:lvl>
+    <w:lvl w:ilvl="7" w:tplc="04090019" w:tentative="1">
+      <w:start w:val="1"/>
+      <w:numFmt w:val="lowerLetter"/>
+      <w:lvlText w:val="%8."/>
+      <w:lvlJc w:val="left"/>
+      <w:pPr>
+        <w:ind w:left="5760" w:hanging="360"/>
+      </w:pPr>
+    </w:lvl>
+    <w:lvl w:ilvl="8" w:tplc="0409001B" w:tentative="1">
+      <w:start w:val="1"/>
+      <w:numFmt w:val="lowerRoman"/>
+      <w:lvlText w:val="%9."/>
+      <w:lvlJc w:val="right"/>
+      <w:pPr>
+        <w:ind w:left="6480" w:hanging="180"/>
+      </w:pPr>
+    </w:lvl>
+  </w:abstractNum>
+  <w:abstractNum w:abstractNumId="16">
     <w:nsid w:val="39204BF9"/>
     <w:multiLevelType w:val="hybridMultilevel"/>
     <w:tmpl w:val="511C22C6"/>
@@ -5735,7 +7009,7 @@
       </w:pPr>
     </w:lvl>
   </w:abstractNum>
-  <w:abstractNum w:abstractNumId="14">
+  <w:abstractNum w:abstractNumId="17">
     <w:nsid w:val="3D1A4F9F"/>
     <w:multiLevelType w:val="hybridMultilevel"/>
     <w:tmpl w:val="CA42D02E"/>
@@ -5824,7 +7098,7 @@
       </w:pPr>
     </w:lvl>
   </w:abstractNum>
-  <w:abstractNum w:abstractNumId="15">
+  <w:abstractNum w:abstractNumId="18">
     <w:nsid w:val="3E034A15"/>
     <w:multiLevelType w:val="hybridMultilevel"/>
     <w:tmpl w:val="396A0FBA"/>
@@ -5913,7 +7187,7 @@
       </w:pPr>
     </w:lvl>
   </w:abstractNum>
-  <w:abstractNum w:abstractNumId="16">
+  <w:abstractNum w:abstractNumId="19">
     <w:nsid w:val="44CD3F38"/>
     <w:multiLevelType w:val="hybridMultilevel"/>
     <w:tmpl w:val="511C22C6"/>
@@ -6002,7 +7276,7 @@
       </w:pPr>
     </w:lvl>
   </w:abstractNum>
-  <w:abstractNum w:abstractNumId="17">
+  <w:abstractNum w:abstractNumId="20">
     <w:nsid w:val="4DB268DE"/>
     <w:multiLevelType w:val="hybridMultilevel"/>
     <w:tmpl w:val="396A0FBA"/>
@@ -6091,7 +7365,7 @@
       </w:pPr>
     </w:lvl>
   </w:abstractNum>
-  <w:abstractNum w:abstractNumId="18">
+  <w:abstractNum w:abstractNumId="21">
     <w:nsid w:val="4EEE482B"/>
     <w:multiLevelType w:val="hybridMultilevel"/>
     <w:tmpl w:val="45DA1504"/>
@@ -6180,7 +7454,7 @@
       </w:pPr>
     </w:lvl>
   </w:abstractNum>
-  <w:abstractNum w:abstractNumId="19">
+  <w:abstractNum w:abstractNumId="22">
     <w:nsid w:val="4F1B1244"/>
     <w:multiLevelType w:val="hybridMultilevel"/>
     <w:tmpl w:val="43FEFC16"/>
@@ -6269,7 +7543,7 @@
       </w:pPr>
     </w:lvl>
   </w:abstractNum>
-  <w:abstractNum w:abstractNumId="20">
+  <w:abstractNum w:abstractNumId="23">
     <w:nsid w:val="56CB6AD9"/>
     <w:multiLevelType w:val="hybridMultilevel"/>
     <w:tmpl w:val="396A0FBA"/>
@@ -6358,7 +7632,7 @@
       </w:pPr>
     </w:lvl>
   </w:abstractNum>
-  <w:abstractNum w:abstractNumId="21">
+  <w:abstractNum w:abstractNumId="24">
     <w:nsid w:val="5C020863"/>
     <w:multiLevelType w:val="hybridMultilevel"/>
     <w:tmpl w:val="511C22C6"/>
@@ -6447,7 +7721,7 @@
       </w:pPr>
     </w:lvl>
   </w:abstractNum>
-  <w:abstractNum w:abstractNumId="22">
+  <w:abstractNum w:abstractNumId="25">
     <w:nsid w:val="60AB538E"/>
     <w:multiLevelType w:val="hybridMultilevel"/>
     <w:tmpl w:val="511C22C6"/>
@@ -6536,7 +7810,7 @@
       </w:pPr>
     </w:lvl>
   </w:abstractNum>
-  <w:abstractNum w:abstractNumId="23">
+  <w:abstractNum w:abstractNumId="26">
     <w:nsid w:val="690A6F28"/>
     <w:multiLevelType w:val="hybridMultilevel"/>
     <w:tmpl w:val="511C22C6"/>
@@ -6626,76 +7900,85 @@
     </w:lvl>
   </w:abstractNum>
   <w:num w:numId="1">
-    <w:abstractNumId w:val="23"/>
+    <w:abstractNumId w:val="26"/>
   </w:num>
   <w:num w:numId="2">
+    <w:abstractNumId w:val="9"/>
+  </w:num>
+  <w:num w:numId="3">
+    <w:abstractNumId w:val="16"/>
+  </w:num>
+  <w:num w:numId="4">
+    <w:abstractNumId w:val="25"/>
+  </w:num>
+  <w:num w:numId="5">
+    <w:abstractNumId w:val="19"/>
+  </w:num>
+  <w:num w:numId="6">
+    <w:abstractNumId w:val="5"/>
+  </w:num>
+  <w:num w:numId="7">
+    <w:abstractNumId w:val="24"/>
+  </w:num>
+  <w:num w:numId="8">
+    <w:abstractNumId w:val="6"/>
+  </w:num>
+  <w:num w:numId="9">
+    <w:abstractNumId w:val="11"/>
+  </w:num>
+  <w:num w:numId="10">
+    <w:abstractNumId w:val="12"/>
+  </w:num>
+  <w:num w:numId="11">
+    <w:abstractNumId w:val="20"/>
+  </w:num>
+  <w:num w:numId="12">
     <w:abstractNumId w:val="7"/>
   </w:num>
-  <w:num w:numId="3">
-    <w:abstractNumId w:val="13"/>
-  </w:num>
-  <w:num w:numId="4">
-    <w:abstractNumId w:val="22"/>
-  </w:num>
-  <w:num w:numId="5">
-    <w:abstractNumId w:val="16"/>
-  </w:num>
-  <w:num w:numId="6">
-    <w:abstractNumId w:val="4"/>
-  </w:num>
-  <w:num w:numId="7">
-    <w:abstractNumId w:val="21"/>
-  </w:num>
-  <w:num w:numId="8">
-    <w:abstractNumId w:val="5"/>
-  </w:num>
-  <w:num w:numId="9">
-    <w:abstractNumId w:val="9"/>
-  </w:num>
-  <w:num w:numId="10">
-    <w:abstractNumId w:val="10"/>
-  </w:num>
-  <w:num w:numId="11">
-    <w:abstractNumId w:val="17"/>
-  </w:num>
-  <w:num w:numId="12">
-    <w:abstractNumId w:val="6"/>
-  </w:num>
   <w:num w:numId="13">
-    <w:abstractNumId w:val="12"/>
+    <w:abstractNumId w:val="14"/>
   </w:num>
   <w:num w:numId="14">
-    <w:abstractNumId w:val="14"/>
+    <w:abstractNumId w:val="17"/>
   </w:num>
   <w:num w:numId="15">
     <w:abstractNumId w:val="0"/>
   </w:num>
   <w:num w:numId="16">
-    <w:abstractNumId w:val="11"/>
+    <w:abstractNumId w:val="13"/>
   </w:num>
   <w:num w:numId="17">
-    <w:abstractNumId w:val="15"/>
+    <w:abstractNumId w:val="18"/>
   </w:num>
   <w:num w:numId="18">
-    <w:abstractNumId w:val="8"/>
+    <w:abstractNumId w:val="10"/>
   </w:num>
   <w:num w:numId="19">
-    <w:abstractNumId w:val="2"/>
+    <w:abstractNumId w:val="3"/>
   </w:num>
   <w:num w:numId="20">
     <w:abstractNumId w:val="1"/>
   </w:num>
   <w:num w:numId="21">
-    <w:abstractNumId w:val="19"/>
+    <w:abstractNumId w:val="22"/>
   </w:num>
   <w:num w:numId="22">
-    <w:abstractNumId w:val="3"/>
+    <w:abstractNumId w:val="4"/>
   </w:num>
   <w:num w:numId="23">
-    <w:abstractNumId w:val="20"/>
+    <w:abstractNumId w:val="23"/>
   </w:num>
   <w:num w:numId="24">
-    <w:abstractNumId w:val="18"/>
+    <w:abstractNumId w:val="21"/>
+  </w:num>
+  <w:num w:numId="25">
+    <w:abstractNumId w:val="15"/>
+  </w:num>
+  <w:num w:numId="26">
+    <w:abstractNumId w:val="2"/>
+  </w:num>
+  <w:num w:numId="27">
+    <w:abstractNumId w:val="8"/>
   </w:num>
 </w:numbering>
 </file>

</xml_diff>